<commit_message>
Putting the Hobbies section of the CV at the end
</commit_message>
<xml_diff>
--- a/src/FlaveSite/wwwroot/files/cv/David Smith CV.docx
+++ b/src/FlaveSite/wwwroot/files/cv/David Smith CV.docx
@@ -46,7 +46,15 @@
         <w:t>“</w:t>
       </w:r>
       <w:r>
-        <w:t>Playing With Giants</w:t>
+        <w:t xml:space="preserve">Playing </w:t>
+      </w:r>
+      <w:proofErr w:type="gramStart"/>
+      <w:r>
+        <w:t>With</w:t>
+      </w:r>
+      <w:proofErr w:type="gramEnd"/>
+      <w:r>
+        <w:t xml:space="preserve"> Giants</w:t>
       </w:r>
       <w:r>
         <w:t>”.</w:t>
@@ -307,6 +315,617 @@
       </w:pPr>
       <w:r>
         <w:rPr>
+          <w:b/>
+          <w:u w:val="single"/>
+        </w:rPr>
+        <w:t>Education</w:t>
+      </w:r>
+    </w:p>
+    <w:p>
+      <w:pPr>
+        <w:pStyle w:val="ListParagraph"/>
+        <w:numPr>
+          <w:ilvl w:val="0"/>
+          <w:numId w:val="2"/>
+        </w:numPr>
+      </w:pPr>
+      <w:r>
+        <w:t>Working</w:t>
+      </w:r>
+      <w:r>
+        <w:t xml:space="preserve"> towards a Degree Compu</w:t>
+      </w:r>
+      <w:r>
+        <w:t>ter Games Programming BSc(Hons)</w:t>
+      </w:r>
+    </w:p>
+    <w:p>
+      <w:pPr>
+        <w:pStyle w:val="ListParagraph"/>
+        <w:numPr>
+          <w:ilvl w:val="1"/>
+          <w:numId w:val="2"/>
+        </w:numPr>
+      </w:pPr>
+      <w:r>
+        <w:t xml:space="preserve">Level 6 Modules: </w:t>
+      </w:r>
+    </w:p>
+    <w:p>
+      <w:pPr>
+        <w:pStyle w:val="ListParagraph"/>
+        <w:numPr>
+          <w:ilvl w:val="2"/>
+          <w:numId w:val="2"/>
+        </w:numPr>
+      </w:pPr>
+      <w:r>
+        <w:t xml:space="preserve">Graphics and Real-Time Rendering </w:t>
+      </w:r>
+    </w:p>
+    <w:p>
+      <w:pPr>
+        <w:pStyle w:val="ListParagraph"/>
+        <w:numPr>
+          <w:ilvl w:val="2"/>
+          <w:numId w:val="2"/>
+        </w:numPr>
+      </w:pPr>
+      <w:r>
+        <w:t xml:space="preserve">Final Year Project (A Flora AI That Creates and Adapts Plants to Survive in a Dynamic Ecosystem) </w:t>
+      </w:r>
+    </w:p>
+    <w:p>
+      <w:pPr>
+        <w:pStyle w:val="ListParagraph"/>
+        <w:numPr>
+          <w:ilvl w:val="2"/>
+          <w:numId w:val="2"/>
+        </w:numPr>
+      </w:pPr>
+      <w:r>
+        <w:t xml:space="preserve">Group Game Development Project and Work-Based Simulation </w:t>
+      </w:r>
+    </w:p>
+    <w:p>
+      <w:pPr>
+        <w:pStyle w:val="ListParagraph"/>
+        <w:numPr>
+          <w:ilvl w:val="2"/>
+          <w:numId w:val="2"/>
+        </w:numPr>
+      </w:pPr>
+      <w:r>
+        <w:t>Low-Level Game Programming</w:t>
+      </w:r>
+    </w:p>
+    <w:p>
+      <w:pPr>
+        <w:pStyle w:val="ListParagraph"/>
+        <w:numPr>
+          <w:ilvl w:val="1"/>
+          <w:numId w:val="2"/>
+        </w:numPr>
+      </w:pPr>
+      <w:r>
+        <w:t xml:space="preserve">Level 5 Modules: </w:t>
+      </w:r>
+    </w:p>
+    <w:p>
+      <w:pPr>
+        <w:pStyle w:val="ListParagraph"/>
+        <w:numPr>
+          <w:ilvl w:val="2"/>
+          <w:numId w:val="2"/>
+        </w:numPr>
+      </w:pPr>
+      <w:r>
+        <w:t xml:space="preserve">Further Games and Graphics Concepts [First Class Honours] </w:t>
+      </w:r>
+    </w:p>
+    <w:p>
+      <w:pPr>
+        <w:pStyle w:val="ListParagraph"/>
+        <w:numPr>
+          <w:ilvl w:val="2"/>
+          <w:numId w:val="2"/>
+        </w:numPr>
+      </w:pPr>
+      <w:r>
+        <w:t xml:space="preserve">Technical Games and Graphics Concepts [First Class Honours] </w:t>
+      </w:r>
+    </w:p>
+    <w:p>
+      <w:pPr>
+        <w:pStyle w:val="ListParagraph"/>
+        <w:numPr>
+          <w:ilvl w:val="2"/>
+          <w:numId w:val="2"/>
+        </w:numPr>
+      </w:pPr>
+      <w:r>
+        <w:t xml:space="preserve">Intelligence for Games [Upper Second-Class Honours] </w:t>
+      </w:r>
+    </w:p>
+    <w:p>
+      <w:pPr>
+        <w:pStyle w:val="ListParagraph"/>
+        <w:numPr>
+          <w:ilvl w:val="2"/>
+          <w:numId w:val="2"/>
+        </w:numPr>
+      </w:pPr>
+      <w:r>
+        <w:t xml:space="preserve">Mathematics and </w:t>
+      </w:r>
+      <w:proofErr w:type="spellStart"/>
+      <w:r>
+        <w:t>Algorithmics</w:t>
+      </w:r>
+      <w:proofErr w:type="spellEnd"/>
+      <w:r>
+        <w:t xml:space="preserve"> [First Class Honours] </w:t>
+      </w:r>
+    </w:p>
+    <w:p>
+      <w:pPr>
+        <w:pStyle w:val="ListParagraph"/>
+        <w:numPr>
+          <w:ilvl w:val="2"/>
+          <w:numId w:val="2"/>
+        </w:numPr>
+      </w:pPr>
+      <w:r>
+        <w:t>Concurrent Network Applications [First Class Honours]</w:t>
+      </w:r>
+    </w:p>
+    <w:p>
+      <w:pPr>
+        <w:pStyle w:val="ListParagraph"/>
+        <w:numPr>
+          <w:ilvl w:val="1"/>
+          <w:numId w:val="2"/>
+        </w:numPr>
+      </w:pPr>
+      <w:r>
+        <w:t>Level 4 Modules:</w:t>
+      </w:r>
+      <w:r>
+        <w:t xml:space="preserve"> </w:t>
+      </w:r>
+    </w:p>
+    <w:p>
+      <w:pPr>
+        <w:pStyle w:val="ListParagraph"/>
+        <w:numPr>
+          <w:ilvl w:val="2"/>
+          <w:numId w:val="2"/>
+        </w:numPr>
+      </w:pPr>
+      <w:r>
+        <w:t xml:space="preserve">Introduction to Software Development </w:t>
+      </w:r>
+      <w:r>
+        <w:t>[</w:t>
+      </w:r>
+      <w:r>
+        <w:t>First-class honours</w:t>
+      </w:r>
+      <w:r>
+        <w:t>]</w:t>
+      </w:r>
+    </w:p>
+    <w:p>
+      <w:pPr>
+        <w:pStyle w:val="ListParagraph"/>
+        <w:numPr>
+          <w:ilvl w:val="2"/>
+          <w:numId w:val="2"/>
+        </w:numPr>
+      </w:pPr>
+      <w:r>
+        <w:t>Fundamentals of Computing and Mathematics</w:t>
+      </w:r>
+      <w:r>
+        <w:t xml:space="preserve"> [</w:t>
+      </w:r>
+      <w:r>
+        <w:t>First-class honours</w:t>
+      </w:r>
+      <w:r>
+        <w:t>]</w:t>
+      </w:r>
+      <w:r>
+        <w:t xml:space="preserve"> </w:t>
+      </w:r>
+    </w:p>
+    <w:p>
+      <w:pPr>
+        <w:pStyle w:val="ListParagraph"/>
+        <w:numPr>
+          <w:ilvl w:val="2"/>
+          <w:numId w:val="2"/>
+        </w:numPr>
+      </w:pPr>
+      <w:r>
+        <w:t xml:space="preserve">Fundamentals of Games and Graphics </w:t>
+      </w:r>
+      <w:r>
+        <w:t>[</w:t>
+      </w:r>
+      <w:r>
+        <w:t>First-class honours</w:t>
+      </w:r>
+      <w:r>
+        <w:t>]</w:t>
+      </w:r>
+      <w:r>
+        <w:t xml:space="preserve"> </w:t>
+      </w:r>
+    </w:p>
+    <w:p>
+      <w:pPr>
+        <w:pStyle w:val="ListParagraph"/>
+        <w:numPr>
+          <w:ilvl w:val="2"/>
+          <w:numId w:val="2"/>
+        </w:numPr>
+      </w:pPr>
+      <w:r>
+        <w:t>Professional Business Skills</w:t>
+      </w:r>
+      <w:r>
+        <w:t xml:space="preserve"> </w:t>
+      </w:r>
+      <w:r>
+        <w:t>[</w:t>
+      </w:r>
+      <w:r>
+        <w:t>First-class honours</w:t>
+      </w:r>
+      <w:r>
+        <w:t>]</w:t>
+      </w:r>
+    </w:p>
+    <w:p>
+      <w:pPr>
+        <w:pStyle w:val="ListParagraph"/>
+        <w:numPr>
+          <w:ilvl w:val="0"/>
+          <w:numId w:val="2"/>
+        </w:numPr>
+      </w:pPr>
+      <w:r>
+        <w:t xml:space="preserve">Three </w:t>
+      </w:r>
+      <w:r>
+        <w:t>B</w:t>
+      </w:r>
+      <w:r>
+        <w:t>’s</w:t>
+      </w:r>
+      <w:r>
+        <w:t xml:space="preserve"> in Maths</w:t>
+      </w:r>
+      <w:r>
+        <w:t>, ICT and Physics</w:t>
+      </w:r>
+      <w:r>
+        <w:t xml:space="preserve"> A-Level</w:t>
+      </w:r>
+      <w:r>
+        <w:t>s</w:t>
+      </w:r>
+    </w:p>
+    <w:p>
+      <w:pPr>
+        <w:pStyle w:val="ListParagraph"/>
+        <w:numPr>
+          <w:ilvl w:val="0"/>
+          <w:numId w:val="2"/>
+        </w:numPr>
+      </w:pPr>
+      <w:r>
+        <w:t>8 GCSEs (5 As, Including Maths and English)</w:t>
+      </w:r>
+    </w:p>
+    <w:p>
+      <w:pPr>
+        <w:pStyle w:val="ListParagraph"/>
+        <w:numPr>
+          <w:ilvl w:val="0"/>
+          <w:numId w:val="2"/>
+        </w:numPr>
+        <w:rPr>
+          <w:b/>
+          <w:u w:val="single"/>
+        </w:rPr>
+      </w:pPr>
+      <w:r>
+        <w:t>2 Level 2 BTECs</w:t>
+      </w:r>
+    </w:p>
+    <w:p>
+      <w:pPr>
+        <w:rPr>
+          <w:u w:val="single"/>
+        </w:rPr>
+      </w:pPr>
+      <w:r>
+        <w:rPr>
+          <w:b/>
+          <w:u w:val="single"/>
+        </w:rPr>
+        <w:lastRenderedPageBreak/>
+        <w:t>Work Experience</w:t>
+      </w:r>
+    </w:p>
+    <w:p>
+      <w:pPr>
+        <w:rPr>
+          <w:u w:val="single"/>
+        </w:rPr>
+      </w:pPr>
+      <w:r>
+        <w:rPr>
+          <w:u w:val="single"/>
+        </w:rPr>
+        <w:t>Codeweavers: Placement Backend Developer</w:t>
+      </w:r>
+      <w:r>
+        <w:rPr>
+          <w:u w:val="single"/>
+        </w:rPr>
+        <w:t xml:space="preserve"> </w:t>
+      </w:r>
+      <w:r>
+        <w:rPr>
+          <w:u w:val="single"/>
+        </w:rPr>
+        <w:t>(2016-2017</w:t>
+      </w:r>
+      <w:r>
+        <w:rPr>
+          <w:u w:val="single"/>
+        </w:rPr>
+        <w:t>):</w:t>
+      </w:r>
+    </w:p>
+    <w:p>
+      <w:r>
+        <w:t>During my placement year at University, I worked as a C# back-end application developer at Codeweavers. We worked on providing finance calculators, lead management systems and retailing solutions to customers such as Alphabet, BMW, Honda and more.</w:t>
+      </w:r>
+    </w:p>
+    <w:p>
+      <w:pPr>
+        <w:rPr>
+          <w:u w:val="single"/>
+        </w:rPr>
+      </w:pPr>
+      <w:r>
+        <w:t>Most of</w:t>
+      </w:r>
+      <w:r>
+        <w:t xml:space="preserve"> my time was spent split between managing vehicle data and working on the core finance engine that powers all the calculations at Codeweavers.</w:t>
+      </w:r>
+    </w:p>
+    <w:p>
+      <w:pPr>
+        <w:rPr>
+          <w:u w:val="single"/>
+        </w:rPr>
+      </w:pPr>
+      <w:r>
+        <w:rPr>
+          <w:u w:val="single"/>
+        </w:rPr>
+        <w:t>iView Solutions</w:t>
+      </w:r>
+      <w:r>
+        <w:rPr>
+          <w:u w:val="single"/>
+        </w:rPr>
+        <w:t xml:space="preserve">: </w:t>
+      </w:r>
+      <w:r>
+        <w:rPr>
+          <w:u w:val="single"/>
+        </w:rPr>
+        <w:t>Technical Support</w:t>
+      </w:r>
+      <w:r>
+        <w:rPr>
+          <w:u w:val="single"/>
+        </w:rPr>
+        <w:t xml:space="preserve"> &amp;</w:t>
+      </w:r>
+      <w:r>
+        <w:rPr>
+          <w:u w:val="single"/>
+        </w:rPr>
+        <w:t xml:space="preserve"> Software Tester</w:t>
+      </w:r>
+      <w:r>
+        <w:rPr>
+          <w:u w:val="single"/>
+        </w:rPr>
+        <w:t xml:space="preserve"> </w:t>
+      </w:r>
+      <w:r>
+        <w:rPr>
+          <w:u w:val="single"/>
+        </w:rPr>
+        <w:t>(2014)</w:t>
+      </w:r>
+      <w:r>
+        <w:rPr>
+          <w:u w:val="single"/>
+        </w:rPr>
+        <w:t>:</w:t>
+      </w:r>
+    </w:p>
+    <w:p>
+      <w:pPr>
+        <w:pStyle w:val="ListParagraph"/>
+        <w:numPr>
+          <w:ilvl w:val="0"/>
+          <w:numId w:val="4"/>
+        </w:numPr>
+        <w:rPr>
+          <w:u w:val="single"/>
+        </w:rPr>
+      </w:pPr>
+      <w:r>
+        <w:t>Tested company software and reported logical errors and design inconsistencies.</w:t>
+      </w:r>
+    </w:p>
+    <w:p>
+      <w:pPr>
+        <w:pStyle w:val="ListParagraph"/>
+        <w:numPr>
+          <w:ilvl w:val="0"/>
+          <w:numId w:val="4"/>
+        </w:numPr>
+        <w:rPr>
+          <w:u w:val="single"/>
+        </w:rPr>
+      </w:pPr>
+      <w:r>
+        <w:t>Developed a PHP website for a proposed child business, e-Parking.</w:t>
+      </w:r>
+    </w:p>
+    <w:p>
+      <w:pPr>
+        <w:pStyle w:val="ListParagraph"/>
+        <w:numPr>
+          <w:ilvl w:val="0"/>
+          <w:numId w:val="4"/>
+        </w:numPr>
+        <w:rPr>
+          <w:u w:val="single"/>
+        </w:rPr>
+      </w:pPr>
+      <w:r>
+        <w:t>Dealt with customer problems on the phone, either to fix myself or to pass along to someone more qualified.</w:t>
+      </w:r>
+    </w:p>
+    <w:p>
+      <w:pPr>
+        <w:pStyle w:val="ListParagraph"/>
+        <w:numPr>
+          <w:ilvl w:val="0"/>
+          <w:numId w:val="4"/>
+        </w:numPr>
+        <w:rPr>
+          <w:u w:val="single"/>
+        </w:rPr>
+      </w:pPr>
+      <w:r>
+        <w:t>Fixed problems that arose in the company’s database due to employee/system errors.</w:t>
+      </w:r>
+    </w:p>
+    <w:p>
+      <w:pPr>
+        <w:pStyle w:val="ListParagraph"/>
+        <w:numPr>
+          <w:ilvl w:val="0"/>
+          <w:numId w:val="4"/>
+        </w:numPr>
+        <w:rPr>
+          <w:u w:val="single"/>
+        </w:rPr>
+      </w:pPr>
+      <w:r>
+        <w:t>Managed the company stock.</w:t>
+      </w:r>
+    </w:p>
+    <w:p>
+      <w:pPr>
+        <w:rPr>
+          <w:u w:val="single"/>
+        </w:rPr>
+      </w:pPr>
+      <w:r>
+        <w:rPr>
+          <w:u w:val="single"/>
+        </w:rPr>
+        <w:t xml:space="preserve">Waiter, Mercure </w:t>
+      </w:r>
+      <w:proofErr w:type="spellStart"/>
+      <w:r>
+        <w:rPr>
+          <w:u w:val="single"/>
+        </w:rPr>
+        <w:t>Hatherton</w:t>
+      </w:r>
+      <w:proofErr w:type="spellEnd"/>
+      <w:r>
+        <w:rPr>
+          <w:u w:val="single"/>
+        </w:rPr>
+        <w:t xml:space="preserve"> Hotel</w:t>
+      </w:r>
+      <w:r>
+        <w:rPr>
+          <w:u w:val="single"/>
+        </w:rPr>
+        <w:t xml:space="preserve"> (2012 – 2013)</w:t>
+      </w:r>
+      <w:r>
+        <w:rPr>
+          <w:u w:val="single"/>
+        </w:rPr>
+        <w:t>:</w:t>
+      </w:r>
+    </w:p>
+    <w:p>
+      <w:pPr>
+        <w:pStyle w:val="ListParagraph"/>
+        <w:numPr>
+          <w:ilvl w:val="0"/>
+          <w:numId w:val="5"/>
+        </w:numPr>
+      </w:pPr>
+      <w:r>
+        <w:t>Served hundreds of customers at busy events and weddings where management were often too busy to help.</w:t>
+      </w:r>
+    </w:p>
+    <w:p>
+      <w:pPr>
+        <w:pStyle w:val="ListParagraph"/>
+        <w:numPr>
+          <w:ilvl w:val="0"/>
+          <w:numId w:val="5"/>
+        </w:numPr>
+      </w:pPr>
+      <w:r>
+        <w:t>Speedily developed my level of independency and ability to stay level headed in stressful environments.</w:t>
+      </w:r>
+    </w:p>
+    <w:p>
+      <w:pPr>
+        <w:pStyle w:val="ListParagraph"/>
+        <w:numPr>
+          <w:ilvl w:val="0"/>
+          <w:numId w:val="5"/>
+        </w:numPr>
+        <w:rPr>
+          <w:u w:val="single"/>
+        </w:rPr>
+      </w:pPr>
+      <w:r>
+        <w:t xml:space="preserve">Greeted new customers at the door and ensured they felt welcome and comfortable. </w:t>
+      </w:r>
+    </w:p>
+    <w:p>
+      <w:pPr>
+        <w:rPr>
+          <w:b/>
+          <w:u w:val="single"/>
+        </w:rPr>
+      </w:pPr>
+      <w:r>
+        <w:rPr>
           <w:vertAlign w:val="subscript"/>
         </w:rPr>
         <w:softHyphen/>
@@ -465,8 +1084,6 @@
                 <w:u w:val="single"/>
               </w:rPr>
             </w:pPr>
-            <w:bookmarkStart w:id="0" w:name="_GoBack"/>
-            <w:bookmarkEnd w:id="0"/>
             <w:r>
               <w:t>Cat Training</w:t>
             </w:r>
@@ -484,598 +1101,11 @@
     <w:p>
       <w:pPr>
         <w:rPr>
-          <w:b/>
-          <w:u w:val="single"/>
-        </w:rPr>
-      </w:pPr>
-      <w:r>
-        <w:rPr>
-          <w:b/>
-          <w:u w:val="single"/>
-        </w:rPr>
-        <w:br/>
-      </w:r>
-      <w:r>
-        <w:rPr>
-          <w:b/>
-          <w:u w:val="single"/>
-        </w:rPr>
-        <w:t>Education</w:t>
-      </w:r>
-    </w:p>
-    <w:p>
-      <w:pPr>
-        <w:pStyle w:val="ListParagraph"/>
-        <w:numPr>
-          <w:ilvl w:val="0"/>
-          <w:numId w:val="2"/>
-        </w:numPr>
-      </w:pPr>
-      <w:r>
-        <w:t>Working</w:t>
-      </w:r>
-      <w:r>
-        <w:t xml:space="preserve"> towards a Degree Compu</w:t>
-      </w:r>
-      <w:r>
-        <w:t>ter Games Programming BSc(Hons)</w:t>
-      </w:r>
-    </w:p>
-    <w:p>
-      <w:pPr>
-        <w:pStyle w:val="ListParagraph"/>
-        <w:numPr>
-          <w:ilvl w:val="1"/>
-          <w:numId w:val="2"/>
-        </w:numPr>
-      </w:pPr>
-      <w:r>
-        <w:t xml:space="preserve">Level 6 Modules: </w:t>
-      </w:r>
-    </w:p>
-    <w:p>
-      <w:pPr>
-        <w:pStyle w:val="ListParagraph"/>
-        <w:numPr>
-          <w:ilvl w:val="2"/>
-          <w:numId w:val="2"/>
-        </w:numPr>
-      </w:pPr>
-      <w:r>
-        <w:t xml:space="preserve">Graphics and Real-Time Rendering </w:t>
-      </w:r>
-    </w:p>
-    <w:p>
-      <w:pPr>
-        <w:pStyle w:val="ListParagraph"/>
-        <w:numPr>
-          <w:ilvl w:val="2"/>
-          <w:numId w:val="2"/>
-        </w:numPr>
-      </w:pPr>
-      <w:r>
-        <w:t xml:space="preserve">Final Year Project (A Flora AI That Creates and Adapts Plants to Survive in a Dynamic Ecosystem) </w:t>
-      </w:r>
-    </w:p>
-    <w:p>
-      <w:pPr>
-        <w:pStyle w:val="ListParagraph"/>
-        <w:numPr>
-          <w:ilvl w:val="2"/>
-          <w:numId w:val="2"/>
-        </w:numPr>
-      </w:pPr>
-      <w:r>
-        <w:t xml:space="preserve">Group Game Development Project and Work-Based Simulation </w:t>
-      </w:r>
-    </w:p>
-    <w:p>
-      <w:pPr>
-        <w:pStyle w:val="ListParagraph"/>
-        <w:numPr>
-          <w:ilvl w:val="2"/>
-          <w:numId w:val="2"/>
-        </w:numPr>
-      </w:pPr>
-      <w:r>
-        <w:t>Low-Level Game Programming</w:t>
-      </w:r>
-    </w:p>
-    <w:p>
-      <w:pPr>
-        <w:pStyle w:val="ListParagraph"/>
-        <w:numPr>
-          <w:ilvl w:val="1"/>
-          <w:numId w:val="2"/>
-        </w:numPr>
-      </w:pPr>
-      <w:r>
-        <w:t xml:space="preserve">Level 5 Modules: </w:t>
-      </w:r>
-    </w:p>
-    <w:p>
-      <w:pPr>
-        <w:pStyle w:val="ListParagraph"/>
-        <w:numPr>
-          <w:ilvl w:val="2"/>
-          <w:numId w:val="2"/>
-        </w:numPr>
-      </w:pPr>
-      <w:r>
-        <w:t xml:space="preserve">Further Games and Graphics Concepts [First Class Honours] </w:t>
-      </w:r>
-    </w:p>
-    <w:p>
-      <w:pPr>
-        <w:pStyle w:val="ListParagraph"/>
-        <w:numPr>
-          <w:ilvl w:val="2"/>
-          <w:numId w:val="2"/>
-        </w:numPr>
-      </w:pPr>
-      <w:r>
-        <w:t xml:space="preserve">Technical Games and Graphics Concepts [First Class Honours] </w:t>
-      </w:r>
-    </w:p>
-    <w:p>
-      <w:pPr>
-        <w:pStyle w:val="ListParagraph"/>
-        <w:numPr>
-          <w:ilvl w:val="2"/>
-          <w:numId w:val="2"/>
-        </w:numPr>
-      </w:pPr>
-      <w:r>
-        <w:t xml:space="preserve">Intelligence for Games [Upper Second-Class Honours] </w:t>
-      </w:r>
-    </w:p>
-    <w:p>
-      <w:pPr>
-        <w:pStyle w:val="ListParagraph"/>
-        <w:numPr>
-          <w:ilvl w:val="2"/>
-          <w:numId w:val="2"/>
-        </w:numPr>
-      </w:pPr>
-      <w:r>
-        <w:t xml:space="preserve">Mathematics and Algorithmics [First Class Honours] </w:t>
-      </w:r>
-    </w:p>
-    <w:p>
-      <w:pPr>
-        <w:pStyle w:val="ListParagraph"/>
-        <w:numPr>
-          <w:ilvl w:val="2"/>
-          <w:numId w:val="2"/>
-        </w:numPr>
-      </w:pPr>
-      <w:r>
-        <w:t>Concurrent Network Applications [First Class Honours]</w:t>
-      </w:r>
-    </w:p>
-    <w:p>
-      <w:pPr>
-        <w:pStyle w:val="ListParagraph"/>
-        <w:numPr>
-          <w:ilvl w:val="1"/>
-          <w:numId w:val="2"/>
-        </w:numPr>
-      </w:pPr>
-      <w:r>
-        <w:t>Level 4 Modules:</w:t>
-      </w:r>
-      <w:r>
-        <w:t xml:space="preserve"> </w:t>
-      </w:r>
-    </w:p>
-    <w:p>
-      <w:pPr>
-        <w:pStyle w:val="ListParagraph"/>
-        <w:numPr>
-          <w:ilvl w:val="2"/>
-          <w:numId w:val="2"/>
-        </w:numPr>
-      </w:pPr>
-      <w:r>
-        <w:t xml:space="preserve">Introduction to Software Development </w:t>
-      </w:r>
-      <w:r>
-        <w:t>[</w:t>
-      </w:r>
-      <w:r>
-        <w:t>First-class honours</w:t>
-      </w:r>
-      <w:r>
-        <w:t>]</w:t>
-      </w:r>
-    </w:p>
-    <w:p>
-      <w:pPr>
-        <w:pStyle w:val="ListParagraph"/>
-        <w:numPr>
-          <w:ilvl w:val="2"/>
-          <w:numId w:val="2"/>
-        </w:numPr>
-      </w:pPr>
-      <w:r>
-        <w:t>Fundamentals of Computing and Mathematics</w:t>
-      </w:r>
-      <w:r>
-        <w:t xml:space="preserve"> [</w:t>
-      </w:r>
-      <w:r>
-        <w:t>First-class honours</w:t>
-      </w:r>
-      <w:r>
-        <w:t>]</w:t>
-      </w:r>
-      <w:r>
-        <w:t xml:space="preserve"> </w:t>
-      </w:r>
-    </w:p>
-    <w:p>
-      <w:pPr>
-        <w:pStyle w:val="ListParagraph"/>
-        <w:numPr>
-          <w:ilvl w:val="2"/>
-          <w:numId w:val="2"/>
-        </w:numPr>
-      </w:pPr>
-      <w:r>
-        <w:lastRenderedPageBreak/>
-        <w:t xml:space="preserve">Fundamentals of Games and Graphics </w:t>
-      </w:r>
-      <w:r>
-        <w:t>[</w:t>
-      </w:r>
-      <w:r>
-        <w:t>First-class honours</w:t>
-      </w:r>
-      <w:r>
-        <w:t>]</w:t>
-      </w:r>
-      <w:r>
-        <w:t xml:space="preserve"> </w:t>
-      </w:r>
-    </w:p>
-    <w:p>
-      <w:pPr>
-        <w:pStyle w:val="ListParagraph"/>
-        <w:numPr>
-          <w:ilvl w:val="2"/>
-          <w:numId w:val="2"/>
-        </w:numPr>
-      </w:pPr>
-      <w:r>
-        <w:t>Professional Business Skills</w:t>
-      </w:r>
-      <w:r>
-        <w:t xml:space="preserve"> </w:t>
-      </w:r>
-      <w:r>
-        <w:t>[</w:t>
-      </w:r>
-      <w:r>
-        <w:t>First-class honours</w:t>
-      </w:r>
-      <w:r>
-        <w:t>]</w:t>
-      </w:r>
-    </w:p>
-    <w:p>
-      <w:pPr>
-        <w:pStyle w:val="ListParagraph"/>
-        <w:numPr>
-          <w:ilvl w:val="0"/>
-          <w:numId w:val="2"/>
-        </w:numPr>
-      </w:pPr>
-      <w:r>
-        <w:t xml:space="preserve">Three </w:t>
-      </w:r>
-      <w:r>
-        <w:t>B</w:t>
-      </w:r>
-      <w:r>
-        <w:t>’s</w:t>
-      </w:r>
-      <w:r>
-        <w:t xml:space="preserve"> in Maths</w:t>
-      </w:r>
-      <w:r>
-        <w:t>, ICT and Physics</w:t>
-      </w:r>
-      <w:r>
-        <w:t xml:space="preserve"> A-Level</w:t>
-      </w:r>
-      <w:r>
-        <w:t>s</w:t>
-      </w:r>
-    </w:p>
-    <w:p>
-      <w:pPr>
-        <w:pStyle w:val="ListParagraph"/>
-        <w:numPr>
-          <w:ilvl w:val="0"/>
-          <w:numId w:val="2"/>
-        </w:numPr>
-      </w:pPr>
-      <w:r>
-        <w:t>8 GCSEs (5 As, Including Maths and English)</w:t>
-      </w:r>
-    </w:p>
-    <w:p>
-      <w:pPr>
-        <w:pStyle w:val="ListParagraph"/>
-        <w:numPr>
-          <w:ilvl w:val="0"/>
-          <w:numId w:val="2"/>
-        </w:numPr>
-        <w:rPr>
-          <w:b/>
-          <w:u w:val="single"/>
-        </w:rPr>
-      </w:pPr>
-      <w:r>
-        <w:t>2 Level 2 BTECs</w:t>
-      </w:r>
-    </w:p>
-    <w:p>
-      <w:pPr>
-        <w:rPr>
-          <w:u w:val="single"/>
-        </w:rPr>
-      </w:pPr>
-      <w:r>
-        <w:rPr>
-          <w:b/>
-          <w:u w:val="single"/>
-        </w:rPr>
-        <w:t>Work Experience</w:t>
-      </w:r>
-    </w:p>
-    <w:p>
-      <w:pPr>
-        <w:rPr>
-          <w:u w:val="single"/>
-        </w:rPr>
-      </w:pPr>
-      <w:r>
-        <w:rPr>
-          <w:u w:val="single"/>
-        </w:rPr>
-        <w:t>Codeweavers: Placement Backend Developer</w:t>
-      </w:r>
-      <w:r>
-        <w:rPr>
-          <w:u w:val="single"/>
-        </w:rPr>
-        <w:t xml:space="preserve"> </w:t>
-      </w:r>
-      <w:r>
-        <w:rPr>
-          <w:u w:val="single"/>
-        </w:rPr>
-        <w:t>(2016-2017</w:t>
-      </w:r>
-      <w:r>
-        <w:rPr>
-          <w:u w:val="single"/>
-        </w:rPr>
-        <w:t>):</w:t>
-      </w:r>
-    </w:p>
-    <w:p>
-      <w:r>
-        <w:t>During my placement year at University, I worked as a C# back-end application developer at Codeweavers. We worked on providing finance calculators, lead management systems and retailing solutions to customers such as Alphabet, BMW, Honda and more.</w:t>
-      </w:r>
-    </w:p>
-    <w:p>
-      <w:pPr>
-        <w:rPr>
-          <w:u w:val="single"/>
-        </w:rPr>
-      </w:pPr>
-      <w:r>
-        <w:t>Most of</w:t>
-      </w:r>
-      <w:r>
-        <w:t xml:space="preserve"> my time was spent split between managing vehicle data and working on the core finance engine that powers all the calculations at Codeweavers.</w:t>
-      </w:r>
-    </w:p>
-    <w:p>
-      <w:pPr>
-        <w:rPr>
-          <w:u w:val="single"/>
-        </w:rPr>
-      </w:pPr>
-      <w:r>
-        <w:rPr>
-          <w:u w:val="single"/>
-        </w:rPr>
-        <w:t>iView Solutions</w:t>
-      </w:r>
-      <w:r>
-        <w:rPr>
-          <w:u w:val="single"/>
-        </w:rPr>
-        <w:t xml:space="preserve">: </w:t>
-      </w:r>
-      <w:r>
-        <w:rPr>
-          <w:u w:val="single"/>
-        </w:rPr>
-        <w:t>Technical Support</w:t>
-      </w:r>
-      <w:r>
-        <w:rPr>
-          <w:u w:val="single"/>
-        </w:rPr>
-        <w:t xml:space="preserve"> &amp;</w:t>
-      </w:r>
-      <w:r>
-        <w:rPr>
-          <w:u w:val="single"/>
-        </w:rPr>
-        <w:t xml:space="preserve"> Software Tester</w:t>
-      </w:r>
-      <w:r>
-        <w:rPr>
-          <w:u w:val="single"/>
-        </w:rPr>
-        <w:t xml:space="preserve"> </w:t>
-      </w:r>
-      <w:r>
-        <w:rPr>
-          <w:u w:val="single"/>
-        </w:rPr>
-        <w:t>(2014)</w:t>
-      </w:r>
-      <w:r>
-        <w:rPr>
-          <w:u w:val="single"/>
-        </w:rPr>
-        <w:t>:</w:t>
-      </w:r>
-    </w:p>
-    <w:p>
-      <w:pPr>
-        <w:pStyle w:val="ListParagraph"/>
-        <w:numPr>
-          <w:ilvl w:val="0"/>
-          <w:numId w:val="4"/>
-        </w:numPr>
-        <w:rPr>
-          <w:u w:val="single"/>
-        </w:rPr>
-      </w:pPr>
-      <w:r>
-        <w:t>Tested company software and reported logical errors and design inconsistencies.</w:t>
-      </w:r>
-    </w:p>
-    <w:p>
-      <w:pPr>
-        <w:pStyle w:val="ListParagraph"/>
-        <w:numPr>
-          <w:ilvl w:val="0"/>
-          <w:numId w:val="4"/>
-        </w:numPr>
-        <w:rPr>
-          <w:u w:val="single"/>
-        </w:rPr>
-      </w:pPr>
-      <w:r>
-        <w:t>Developed a PHP website for a proposed child business, e-Parking.</w:t>
-      </w:r>
-    </w:p>
-    <w:p>
-      <w:pPr>
-        <w:pStyle w:val="ListParagraph"/>
-        <w:numPr>
-          <w:ilvl w:val="0"/>
-          <w:numId w:val="4"/>
-        </w:numPr>
-        <w:rPr>
-          <w:u w:val="single"/>
-        </w:rPr>
-      </w:pPr>
-      <w:r>
-        <w:t>Dealt with customer problems on the phone, either to fix myself or to pass along to someone more qualified.</w:t>
-      </w:r>
-    </w:p>
-    <w:p>
-      <w:pPr>
-        <w:pStyle w:val="ListParagraph"/>
-        <w:numPr>
-          <w:ilvl w:val="0"/>
-          <w:numId w:val="4"/>
-        </w:numPr>
-        <w:rPr>
-          <w:u w:val="single"/>
-        </w:rPr>
-      </w:pPr>
-      <w:r>
-        <w:t>Fixed problems that arose in the company’s database due to employee/system errors.</w:t>
-      </w:r>
-    </w:p>
-    <w:p>
-      <w:pPr>
-        <w:pStyle w:val="ListParagraph"/>
-        <w:numPr>
-          <w:ilvl w:val="0"/>
-          <w:numId w:val="4"/>
-        </w:numPr>
-        <w:rPr>
-          <w:u w:val="single"/>
-        </w:rPr>
-      </w:pPr>
-      <w:r>
-        <w:t>Managed the company stock.</w:t>
-      </w:r>
-    </w:p>
-    <w:p>
-      <w:pPr>
-        <w:rPr>
-          <w:u w:val="single"/>
-        </w:rPr>
-      </w:pPr>
-      <w:r>
-        <w:rPr>
-          <w:u w:val="single"/>
-        </w:rPr>
-        <w:t>Waiter, Mercure Hatherton Hotel</w:t>
-      </w:r>
-      <w:r>
-        <w:rPr>
-          <w:u w:val="single"/>
-        </w:rPr>
-        <w:t xml:space="preserve"> (2012 – 2013)</w:t>
-      </w:r>
-      <w:r>
-        <w:rPr>
-          <w:u w:val="single"/>
-        </w:rPr>
-        <w:t>:</w:t>
-      </w:r>
-    </w:p>
-    <w:p>
-      <w:pPr>
-        <w:pStyle w:val="ListParagraph"/>
-        <w:numPr>
-          <w:ilvl w:val="0"/>
-          <w:numId w:val="5"/>
-        </w:numPr>
-      </w:pPr>
-      <w:r>
-        <w:t>Served hundreds of customers at busy events and weddings where management were often too busy to help.</w:t>
-      </w:r>
-    </w:p>
-    <w:p>
-      <w:pPr>
-        <w:pStyle w:val="ListParagraph"/>
-        <w:numPr>
-          <w:ilvl w:val="0"/>
-          <w:numId w:val="5"/>
-        </w:numPr>
-      </w:pPr>
-      <w:r>
-        <w:t>Speedily developed my level of independency and ability to stay level headed in stressful environments.</w:t>
-      </w:r>
-    </w:p>
-    <w:p>
-      <w:pPr>
-        <w:pStyle w:val="ListParagraph"/>
-        <w:numPr>
-          <w:ilvl w:val="0"/>
-          <w:numId w:val="5"/>
-        </w:numPr>
-        <w:rPr>
-          <w:u w:val="single"/>
-        </w:rPr>
-      </w:pPr>
-      <w:r>
-        <w:t xml:space="preserve">Greeted new customers at the door and ensured they felt welcome and comfortable. </w:t>
-      </w:r>
+          <w:u w:val="single"/>
+        </w:rPr>
+      </w:pPr>
+      <w:bookmarkStart w:id="0" w:name="_GoBack"/>
+      <w:bookmarkEnd w:id="0"/>
     </w:p>
     <w:tbl>
       <w:tblPr>
@@ -1136,7 +1166,21 @@
               <w:rPr>
                 <w:u w:val="single"/>
               </w:rPr>
-              <w:t>of iView and eParking:</w:t>
+              <w:t xml:space="preserve">of iView and </w:t>
+            </w:r>
+            <w:proofErr w:type="spellStart"/>
+            <w:r>
+              <w:rPr>
+                <w:u w:val="single"/>
+              </w:rPr>
+              <w:t>eParking</w:t>
+            </w:r>
+            <w:proofErr w:type="spellEnd"/>
+            <w:r>
+              <w:rPr>
+                <w:u w:val="single"/>
+              </w:rPr>
+              <w:t>:</w:t>
             </w:r>
           </w:p>
           <w:p>
@@ -2650,9 +2694,9 @@
     <w:rsid w:val="00196E62"/>
     <w:rsid w:val="001C37E8"/>
     <w:rsid w:val="00297FDB"/>
-    <w:rsid w:val="002B1AC1"/>
     <w:rsid w:val="002F56A3"/>
     <w:rsid w:val="003C3769"/>
+    <w:rsid w:val="004443F0"/>
     <w:rsid w:val="007F6AF7"/>
     <w:rsid w:val="009C0F70"/>
     <w:rsid w:val="00B50485"/>

</xml_diff>

<commit_message>
Updating CV and adding a few extra sections to the Codeweavers Work Experience
</commit_message>
<xml_diff>
--- a/src/FlaveSite/wwwroot/files/cv/David Smith CV.docx
+++ b/src/FlaveSite/wwwroot/files/cv/David Smith CV.docx
@@ -1,6 +1,6 @@
 
 <file path=word/document.xml><?xml version="1.0" encoding="utf-8"?>
-<w:document xmlns:wpc="http://schemas.microsoft.com/office/word/2010/wordprocessingCanvas" xmlns:cx="http://schemas.microsoft.com/office/drawing/2014/chartex" xmlns:cx1="http://schemas.microsoft.com/office/drawing/2015/9/8/chartex" xmlns:cx2="http://schemas.microsoft.com/office/drawing/2015/10/21/chartex" xmlns:cx3="http://schemas.microsoft.com/office/drawing/2016/5/9/chartex" xmlns:cx4="http://schemas.microsoft.com/office/drawing/2016/5/10/chartex" xmlns:cx5="http://schemas.microsoft.com/office/drawing/2016/5/11/chartex" xmlns:cx6="http://schemas.microsoft.com/office/drawing/2016/5/12/chartex" xmlns:cx7="http://schemas.microsoft.com/office/drawing/2016/5/13/chartex" xmlns:cx8="http://schemas.microsoft.com/office/drawing/2016/5/14/chartex" xmlns:mc="http://schemas.openxmlformats.org/markup-compatibility/2006" xmlns:aink="http://schemas.microsoft.com/office/drawing/2016/ink" xmlns:am3d="http://schemas.microsoft.com/office/drawing/2017/model3d" xmlns:o="urn:schemas-microsoft-com:office:office" xmlns:r="http://schemas.openxmlformats.org/officeDocument/2006/relationships" xmlns:m="http://schemas.openxmlformats.org/officeDocument/2006/math" xmlns:v="urn:schemas-microsoft-com:vml" xmlns:wp14="http://schemas.microsoft.com/office/word/2010/wordprocessingDrawing" xmlns:wp="http://schemas.openxmlformats.org/drawingml/2006/wordprocessingDrawing" xmlns:w10="urn:schemas-microsoft-com:office:word" xmlns:w="http://schemas.openxmlformats.org/wordprocessingml/2006/main" xmlns:w14="http://schemas.microsoft.com/office/word/2010/wordml" xmlns:w15="http://schemas.microsoft.com/office/word/2012/wordml" xmlns:w16cid="http://schemas.microsoft.com/office/word/2016/wordml/cid" xmlns:w16se="http://schemas.microsoft.com/office/word/2015/wordml/symex" xmlns:wpg="http://schemas.microsoft.com/office/word/2010/wordprocessingGroup" xmlns:wpi="http://schemas.microsoft.com/office/word/2010/wordprocessingInk" xmlns:wne="http://schemas.microsoft.com/office/word/2006/wordml" xmlns:wps="http://schemas.microsoft.com/office/word/2010/wordprocessingShape" mc:Ignorable="w14 w15 w16se w16cid wp14">
+<w:document xmlns:wpc="http://schemas.microsoft.com/office/word/2010/wordprocessingCanvas" xmlns:cx="http://schemas.microsoft.com/office/drawing/2014/chartex" xmlns:cx1="http://schemas.microsoft.com/office/drawing/2015/9/8/chartex" xmlns:cx2="http://schemas.microsoft.com/office/drawing/2015/10/21/chartex" xmlns:cx3="http://schemas.microsoft.com/office/drawing/2016/5/9/chartex" xmlns:cx4="http://schemas.microsoft.com/office/drawing/2016/5/10/chartex" xmlns:cx5="http://schemas.microsoft.com/office/drawing/2016/5/11/chartex" xmlns:cx6="http://schemas.microsoft.com/office/drawing/2016/5/12/chartex" xmlns:cx7="http://schemas.microsoft.com/office/drawing/2016/5/13/chartex" xmlns:cx8="http://schemas.microsoft.com/office/drawing/2016/5/14/chartex" xmlns:mc="http://schemas.openxmlformats.org/markup-compatibility/2006" xmlns:aink="http://schemas.microsoft.com/office/drawing/2016/ink" xmlns:am3d="http://schemas.microsoft.com/office/drawing/2017/model3d" xmlns:o="urn:schemas-microsoft-com:office:office" xmlns:r="http://schemas.openxmlformats.org/officeDocument/2006/relationships" xmlns:m="http://schemas.openxmlformats.org/officeDocument/2006/math" xmlns:v="urn:schemas-microsoft-com:vml" xmlns:wp14="http://schemas.microsoft.com/office/word/2010/wordprocessingDrawing" xmlns:wp="http://schemas.openxmlformats.org/drawingml/2006/wordprocessingDrawing" xmlns:w10="urn:schemas-microsoft-com:office:word" xmlns:w="http://schemas.openxmlformats.org/wordprocessingml/2006/main" xmlns:w14="http://schemas.microsoft.com/office/word/2010/wordml" xmlns:w15="http://schemas.microsoft.com/office/word/2012/wordml" xmlns:w16se="http://schemas.microsoft.com/office/word/2015/wordml/symex" xmlns:wpg="http://schemas.microsoft.com/office/word/2010/wordprocessingGroup" xmlns:wpi="http://schemas.microsoft.com/office/word/2010/wordprocessingInk" xmlns:wne="http://schemas.microsoft.com/office/word/2006/wordml" xmlns:wps="http://schemas.microsoft.com/office/word/2010/wordprocessingShape" mc:Ignorable="w14 w15 w16se wp14">
   <w:body>
     <w:p>
       <w:r>
@@ -29,24 +29,17 @@
     </w:p>
     <w:p>
       <w:r>
-        <w:t xml:space="preserve">I am currently in my final year studying Computer Games Programming BSc (Hons) at Staffordshire University, seeking an opportunity to showcase my abilities and ambition in the gaming industry. Primarily I program in C++ and C#, but have competencies in Java, PHP, </w:t>
-      </w:r>
-      <w:r>
-        <w:t>JavaScript</w:t>
-      </w:r>
-      <w:r>
-        <w:t xml:space="preserve"> and a few other languages. My skills also stretch to a strong understanding of maths and physics in 3D graphics.</w:t>
-      </w:r>
-    </w:p>
-    <w:p>
-      <w:r>
-        <w:t xml:space="preserve">During my time at University, I have explored many technologies and developed several skills in 3D and 2D Graphics, AI, Networking and Project Management. I have created two DirectX11 engines, a simple OpenGL engine, two mobile games and am currently working on a PC Unity game for </w:t>
-      </w:r>
-      <w:r>
-        <w:t>“</w:t>
-      </w:r>
-      <w:r>
-        <w:t xml:space="preserve">Playing </w:t>
+        <w:t>I am currently in my final year studying Computer Games Programming BSc (Hons) at Staffordshire University, seeking an opportunity to showcase my abilities and ambition in the gaming industry. Primarily I program in C++ and C#, but have competencies in Java, PHP, JavaScript and a few other languages. My skills also stretch to a strong understanding of maths and physics in 3D graphics.</w:t>
+      </w:r>
+    </w:p>
+    <w:p>
+      <w:r>
+        <w:t>During my time at University, I have explored many technologies and developed several skills in 3D and 2D Graphics, AI, Networking and Project Management. I have created two DirectX1</w:t>
+      </w:r>
+      <w:bookmarkStart w:id="0" w:name="_GoBack"/>
+      <w:bookmarkEnd w:id="0"/>
+      <w:r>
+        <w:t xml:space="preserve">1 engines, a simple OpenGL engine, two mobile games and am currently working on a PC Unity game for “Playing </w:t>
       </w:r>
       <w:proofErr w:type="gramStart"/>
       <w:r>
@@ -54,10 +47,7 @@
       </w:r>
       <w:proofErr w:type="gramEnd"/>
       <w:r>
-        <w:t xml:space="preserve"> Giants</w:t>
-      </w:r>
-      <w:r>
-        <w:t>”.</w:t>
+        <w:t xml:space="preserve"> Giants”.</w:t>
       </w:r>
     </w:p>
     <w:p>
@@ -67,10 +57,7 @@
         </w:rPr>
       </w:pPr>
       <w:r>
-        <w:t>As I constantly strive to achieve the best in tasks and projects I undertake, I would consider myself a highly motivated individual who is not satisfied until a job is complete to the highest possible quality. Experience, with a sprinkle of an enjoyment for challenge, has ensured I remain</w:t>
-      </w:r>
-      <w:r>
-        <w:t xml:space="preserve"> working hard in all situations.</w:t>
+        <w:t>As I constantly strive to achieve the best in tasks and projects I undertake, I would consider myself a highly motivated individual who is not satisfied until a job is complete to the highest possible quality. Experience, with a sprinkle of an enjoyment for challenge, has ensured I remain working hard in all situations.</w:t>
       </w:r>
     </w:p>
     <w:p>
@@ -261,13 +248,7 @@
               </w:rPr>
             </w:pPr>
             <w:r>
-              <w:t>PHP</w:t>
-            </w:r>
-            <w:r>
-              <w:t xml:space="preserve"> </w:t>
-            </w:r>
-            <w:r>
-              <w:t xml:space="preserve"> </w:t>
+              <w:t xml:space="preserve">PHP  </w:t>
             </w:r>
           </w:p>
           <w:p>
@@ -697,16 +678,65 @@
       </w:r>
     </w:p>
     <w:p>
-      <w:pPr>
-        <w:rPr>
-          <w:u w:val="single"/>
-        </w:rPr>
-      </w:pPr>
-      <w:r>
-        <w:t>Most of</w:t>
-      </w:r>
-      <w:r>
-        <w:t xml:space="preserve"> my time was spent split between managing vehicle data and working on the core finance engine that powers all the calculations at Codeweavers.</w:t>
+      <w:r>
+        <w:t>Most of my time was spent split between managing vehicle data and working on the core finance engine that powers all the calculations at Codeweavers. My work in the core finance engine involved developing residual calculations for companies such as Tesla and London Taxi Company. I was also part of the development team that made the search engine that powers Mini Offers.</w:t>
+      </w:r>
+    </w:p>
+    <w:p>
+      <w:r>
+        <w:t>As this was my first job in an agile software development company, it taught me a multitude of useful skills such as:</w:t>
+      </w:r>
+    </w:p>
+    <w:p>
+      <w:pPr>
+        <w:pStyle w:val="ListParagraph"/>
+        <w:numPr>
+          <w:ilvl w:val="0"/>
+          <w:numId w:val="6"/>
+        </w:numPr>
+      </w:pPr>
+      <w:r>
+        <w:t>Project Management &amp; Leadership</w:t>
+      </w:r>
+    </w:p>
+    <w:p>
+      <w:pPr>
+        <w:pStyle w:val="ListParagraph"/>
+        <w:numPr>
+          <w:ilvl w:val="0"/>
+          <w:numId w:val="6"/>
+        </w:numPr>
+      </w:pPr>
+      <w:r>
+        <w:t xml:space="preserve">Development Methodologies such as Kanban, Pair Programming, Continuous </w:t>
+      </w:r>
+      <w:bookmarkStart w:id="1" w:name="OLE_LINK1"/>
+      <w:bookmarkStart w:id="2" w:name="OLE_LINK2"/>
+      <w:r>
+        <w:t>Integration</w:t>
+      </w:r>
+      <w:bookmarkEnd w:id="1"/>
+      <w:bookmarkEnd w:id="2"/>
+      <w:r>
+        <w:t>, Test-Driven Development and more</w:t>
+      </w:r>
+    </w:p>
+    <w:p>
+      <w:pPr>
+        <w:pStyle w:val="ListParagraph"/>
+        <w:numPr>
+          <w:ilvl w:val="0"/>
+          <w:numId w:val="6"/>
+        </w:numPr>
+      </w:pPr>
+      <w:r>
+        <w:t xml:space="preserve">Dealing with stressful situations and deadlines, where a </w:t>
+      </w:r>
+      <w:r>
+        <w:t>customer’s</w:t>
+      </w:r>
+      <w:r>
+        <w:t xml:space="preserve"> product and companies reputation is on the line</w:t>
       </w:r>
     </w:p>
     <w:p>
@@ -1104,8 +1134,6 @@
           <w:u w:val="single"/>
         </w:rPr>
       </w:pPr>
-      <w:bookmarkStart w:id="0" w:name="_GoBack"/>
-      <w:bookmarkEnd w:id="0"/>
     </w:p>
     <w:tbl>
       <w:tblPr>
@@ -1261,7 +1289,7 @@
 </file>
 
 <file path=word/endnotes.xml><?xml version="1.0" encoding="utf-8"?>
-<w:endnotes xmlns:wpc="http://schemas.microsoft.com/office/word/2010/wordprocessingCanvas" xmlns:cx="http://schemas.microsoft.com/office/drawing/2014/chartex" xmlns:cx1="http://schemas.microsoft.com/office/drawing/2015/9/8/chartex" xmlns:cx2="http://schemas.microsoft.com/office/drawing/2015/10/21/chartex" xmlns:cx3="http://schemas.microsoft.com/office/drawing/2016/5/9/chartex" xmlns:cx4="http://schemas.microsoft.com/office/drawing/2016/5/10/chartex" xmlns:cx5="http://schemas.microsoft.com/office/drawing/2016/5/11/chartex" xmlns:cx6="http://schemas.microsoft.com/office/drawing/2016/5/12/chartex" xmlns:cx7="http://schemas.microsoft.com/office/drawing/2016/5/13/chartex" xmlns:cx8="http://schemas.microsoft.com/office/drawing/2016/5/14/chartex" xmlns:mc="http://schemas.openxmlformats.org/markup-compatibility/2006" xmlns:aink="http://schemas.microsoft.com/office/drawing/2016/ink" xmlns:am3d="http://schemas.microsoft.com/office/drawing/2017/model3d" xmlns:o="urn:schemas-microsoft-com:office:office" xmlns:r="http://schemas.openxmlformats.org/officeDocument/2006/relationships" xmlns:m="http://schemas.openxmlformats.org/officeDocument/2006/math" xmlns:v="urn:schemas-microsoft-com:vml" xmlns:wp14="http://schemas.microsoft.com/office/word/2010/wordprocessingDrawing" xmlns:wp="http://schemas.openxmlformats.org/drawingml/2006/wordprocessingDrawing" xmlns:w10="urn:schemas-microsoft-com:office:word" xmlns:w="http://schemas.openxmlformats.org/wordprocessingml/2006/main" xmlns:w14="http://schemas.microsoft.com/office/word/2010/wordml" xmlns:w15="http://schemas.microsoft.com/office/word/2012/wordml" xmlns:w16cid="http://schemas.microsoft.com/office/word/2016/wordml/cid" xmlns:w16se="http://schemas.microsoft.com/office/word/2015/wordml/symex" xmlns:wpg="http://schemas.microsoft.com/office/word/2010/wordprocessingGroup" xmlns:wpi="http://schemas.microsoft.com/office/word/2010/wordprocessingInk" xmlns:wne="http://schemas.microsoft.com/office/word/2006/wordml" xmlns:wps="http://schemas.microsoft.com/office/word/2010/wordprocessingShape" mc:Ignorable="w14 w15 w16se w16cid wp14">
+<w:endnotes xmlns:wpc="http://schemas.microsoft.com/office/word/2010/wordprocessingCanvas" xmlns:cx="http://schemas.microsoft.com/office/drawing/2014/chartex" xmlns:cx1="http://schemas.microsoft.com/office/drawing/2015/9/8/chartex" xmlns:cx2="http://schemas.microsoft.com/office/drawing/2015/10/21/chartex" xmlns:cx3="http://schemas.microsoft.com/office/drawing/2016/5/9/chartex" xmlns:cx4="http://schemas.microsoft.com/office/drawing/2016/5/10/chartex" xmlns:cx5="http://schemas.microsoft.com/office/drawing/2016/5/11/chartex" xmlns:cx6="http://schemas.microsoft.com/office/drawing/2016/5/12/chartex" xmlns:cx7="http://schemas.microsoft.com/office/drawing/2016/5/13/chartex" xmlns:cx8="http://schemas.microsoft.com/office/drawing/2016/5/14/chartex" xmlns:mc="http://schemas.openxmlformats.org/markup-compatibility/2006" xmlns:aink="http://schemas.microsoft.com/office/drawing/2016/ink" xmlns:am3d="http://schemas.microsoft.com/office/drawing/2017/model3d" xmlns:o="urn:schemas-microsoft-com:office:office" xmlns:r="http://schemas.openxmlformats.org/officeDocument/2006/relationships" xmlns:m="http://schemas.openxmlformats.org/officeDocument/2006/math" xmlns:v="urn:schemas-microsoft-com:vml" xmlns:wp14="http://schemas.microsoft.com/office/word/2010/wordprocessingDrawing" xmlns:wp="http://schemas.openxmlformats.org/drawingml/2006/wordprocessingDrawing" xmlns:w10="urn:schemas-microsoft-com:office:word" xmlns:w="http://schemas.openxmlformats.org/wordprocessingml/2006/main" xmlns:w14="http://schemas.microsoft.com/office/word/2010/wordml" xmlns:w15="http://schemas.microsoft.com/office/word/2012/wordml" xmlns:w16se="http://schemas.microsoft.com/office/word/2015/wordml/symex" xmlns:wpg="http://schemas.microsoft.com/office/word/2010/wordprocessingGroup" xmlns:wpi="http://schemas.microsoft.com/office/word/2010/wordprocessingInk" xmlns:wne="http://schemas.microsoft.com/office/word/2006/wordml" xmlns:wps="http://schemas.microsoft.com/office/word/2010/wordprocessingShape" mc:Ignorable="w14 w15 w16se wp14">
   <w:endnote w:type="separator" w:id="-1">
     <w:p>
       <w:pPr>
@@ -1286,7 +1314,7 @@
 </file>
 
 <file path=word/footnotes.xml><?xml version="1.0" encoding="utf-8"?>
-<w:footnotes xmlns:wpc="http://schemas.microsoft.com/office/word/2010/wordprocessingCanvas" xmlns:cx="http://schemas.microsoft.com/office/drawing/2014/chartex" xmlns:cx1="http://schemas.microsoft.com/office/drawing/2015/9/8/chartex" xmlns:cx2="http://schemas.microsoft.com/office/drawing/2015/10/21/chartex" xmlns:cx3="http://schemas.microsoft.com/office/drawing/2016/5/9/chartex" xmlns:cx4="http://schemas.microsoft.com/office/drawing/2016/5/10/chartex" xmlns:cx5="http://schemas.microsoft.com/office/drawing/2016/5/11/chartex" xmlns:cx6="http://schemas.microsoft.com/office/drawing/2016/5/12/chartex" xmlns:cx7="http://schemas.microsoft.com/office/drawing/2016/5/13/chartex" xmlns:cx8="http://schemas.microsoft.com/office/drawing/2016/5/14/chartex" xmlns:mc="http://schemas.openxmlformats.org/markup-compatibility/2006" xmlns:aink="http://schemas.microsoft.com/office/drawing/2016/ink" xmlns:am3d="http://schemas.microsoft.com/office/drawing/2017/model3d" xmlns:o="urn:schemas-microsoft-com:office:office" xmlns:r="http://schemas.openxmlformats.org/officeDocument/2006/relationships" xmlns:m="http://schemas.openxmlformats.org/officeDocument/2006/math" xmlns:v="urn:schemas-microsoft-com:vml" xmlns:wp14="http://schemas.microsoft.com/office/word/2010/wordprocessingDrawing" xmlns:wp="http://schemas.openxmlformats.org/drawingml/2006/wordprocessingDrawing" xmlns:w10="urn:schemas-microsoft-com:office:word" xmlns:w="http://schemas.openxmlformats.org/wordprocessingml/2006/main" xmlns:w14="http://schemas.microsoft.com/office/word/2010/wordml" xmlns:w15="http://schemas.microsoft.com/office/word/2012/wordml" xmlns:w16cid="http://schemas.microsoft.com/office/word/2016/wordml/cid" xmlns:w16se="http://schemas.microsoft.com/office/word/2015/wordml/symex" xmlns:wpg="http://schemas.microsoft.com/office/word/2010/wordprocessingGroup" xmlns:wpi="http://schemas.microsoft.com/office/word/2010/wordprocessingInk" xmlns:wne="http://schemas.microsoft.com/office/word/2006/wordml" xmlns:wps="http://schemas.microsoft.com/office/word/2010/wordprocessingShape" mc:Ignorable="w14 w15 w16se w16cid wp14">
+<w:footnotes xmlns:wpc="http://schemas.microsoft.com/office/word/2010/wordprocessingCanvas" xmlns:cx="http://schemas.microsoft.com/office/drawing/2014/chartex" xmlns:cx1="http://schemas.microsoft.com/office/drawing/2015/9/8/chartex" xmlns:cx2="http://schemas.microsoft.com/office/drawing/2015/10/21/chartex" xmlns:cx3="http://schemas.microsoft.com/office/drawing/2016/5/9/chartex" xmlns:cx4="http://schemas.microsoft.com/office/drawing/2016/5/10/chartex" xmlns:cx5="http://schemas.microsoft.com/office/drawing/2016/5/11/chartex" xmlns:cx6="http://schemas.microsoft.com/office/drawing/2016/5/12/chartex" xmlns:cx7="http://schemas.microsoft.com/office/drawing/2016/5/13/chartex" xmlns:cx8="http://schemas.microsoft.com/office/drawing/2016/5/14/chartex" xmlns:mc="http://schemas.openxmlformats.org/markup-compatibility/2006" xmlns:aink="http://schemas.microsoft.com/office/drawing/2016/ink" xmlns:am3d="http://schemas.microsoft.com/office/drawing/2017/model3d" xmlns:o="urn:schemas-microsoft-com:office:office" xmlns:r="http://schemas.openxmlformats.org/officeDocument/2006/relationships" xmlns:m="http://schemas.openxmlformats.org/officeDocument/2006/math" xmlns:v="urn:schemas-microsoft-com:vml" xmlns:wp14="http://schemas.microsoft.com/office/word/2010/wordprocessingDrawing" xmlns:wp="http://schemas.openxmlformats.org/drawingml/2006/wordprocessingDrawing" xmlns:w10="urn:schemas-microsoft-com:office:word" xmlns:w="http://schemas.openxmlformats.org/wordprocessingml/2006/main" xmlns:w14="http://schemas.microsoft.com/office/word/2010/wordml" xmlns:w15="http://schemas.microsoft.com/office/word/2012/wordml" xmlns:w16se="http://schemas.microsoft.com/office/word/2015/wordml/symex" xmlns:wpg="http://schemas.microsoft.com/office/word/2010/wordprocessingGroup" xmlns:wpi="http://schemas.microsoft.com/office/word/2010/wordprocessingInk" xmlns:wne="http://schemas.microsoft.com/office/word/2006/wordml" xmlns:wps="http://schemas.microsoft.com/office/word/2010/wordprocessingShape" mc:Ignorable="w14 w15 w16se wp14">
   <w:footnote w:type="separator" w:id="-1">
     <w:p>
       <w:pPr>
@@ -1311,7 +1339,7 @@
 </file>
 
 <file path=word/header1.xml><?xml version="1.0" encoding="utf-8"?>
-<w:hdr xmlns:wpc="http://schemas.microsoft.com/office/word/2010/wordprocessingCanvas" xmlns:cx="http://schemas.microsoft.com/office/drawing/2014/chartex" xmlns:cx1="http://schemas.microsoft.com/office/drawing/2015/9/8/chartex" xmlns:cx2="http://schemas.microsoft.com/office/drawing/2015/10/21/chartex" xmlns:cx3="http://schemas.microsoft.com/office/drawing/2016/5/9/chartex" xmlns:cx4="http://schemas.microsoft.com/office/drawing/2016/5/10/chartex" xmlns:cx5="http://schemas.microsoft.com/office/drawing/2016/5/11/chartex" xmlns:cx6="http://schemas.microsoft.com/office/drawing/2016/5/12/chartex" xmlns:cx7="http://schemas.microsoft.com/office/drawing/2016/5/13/chartex" xmlns:cx8="http://schemas.microsoft.com/office/drawing/2016/5/14/chartex" xmlns:mc="http://schemas.openxmlformats.org/markup-compatibility/2006" xmlns:aink="http://schemas.microsoft.com/office/drawing/2016/ink" xmlns:am3d="http://schemas.microsoft.com/office/drawing/2017/model3d" xmlns:o="urn:schemas-microsoft-com:office:office" xmlns:r="http://schemas.openxmlformats.org/officeDocument/2006/relationships" xmlns:m="http://schemas.openxmlformats.org/officeDocument/2006/math" xmlns:v="urn:schemas-microsoft-com:vml" xmlns:wp14="http://schemas.microsoft.com/office/word/2010/wordprocessingDrawing" xmlns:wp="http://schemas.openxmlformats.org/drawingml/2006/wordprocessingDrawing" xmlns:w10="urn:schemas-microsoft-com:office:word" xmlns:w="http://schemas.openxmlformats.org/wordprocessingml/2006/main" xmlns:w14="http://schemas.microsoft.com/office/word/2010/wordml" xmlns:w15="http://schemas.microsoft.com/office/word/2012/wordml" xmlns:w16cid="http://schemas.microsoft.com/office/word/2016/wordml/cid" xmlns:w16se="http://schemas.microsoft.com/office/word/2015/wordml/symex" xmlns:wpg="http://schemas.microsoft.com/office/word/2010/wordprocessingGroup" xmlns:wpi="http://schemas.microsoft.com/office/word/2010/wordprocessingInk" xmlns:wne="http://schemas.microsoft.com/office/word/2006/wordml" xmlns:wps="http://schemas.microsoft.com/office/word/2010/wordprocessingShape" mc:Ignorable="w14 w15 w16se w16cid wp14">
+<w:hdr xmlns:wpc="http://schemas.microsoft.com/office/word/2010/wordprocessingCanvas" xmlns:cx="http://schemas.microsoft.com/office/drawing/2014/chartex" xmlns:cx1="http://schemas.microsoft.com/office/drawing/2015/9/8/chartex" xmlns:cx2="http://schemas.microsoft.com/office/drawing/2015/10/21/chartex" xmlns:cx3="http://schemas.microsoft.com/office/drawing/2016/5/9/chartex" xmlns:cx4="http://schemas.microsoft.com/office/drawing/2016/5/10/chartex" xmlns:cx5="http://schemas.microsoft.com/office/drawing/2016/5/11/chartex" xmlns:cx6="http://schemas.microsoft.com/office/drawing/2016/5/12/chartex" xmlns:cx7="http://schemas.microsoft.com/office/drawing/2016/5/13/chartex" xmlns:cx8="http://schemas.microsoft.com/office/drawing/2016/5/14/chartex" xmlns:mc="http://schemas.openxmlformats.org/markup-compatibility/2006" xmlns:aink="http://schemas.microsoft.com/office/drawing/2016/ink" xmlns:am3d="http://schemas.microsoft.com/office/drawing/2017/model3d" xmlns:o="urn:schemas-microsoft-com:office:office" xmlns:r="http://schemas.openxmlformats.org/officeDocument/2006/relationships" xmlns:m="http://schemas.openxmlformats.org/officeDocument/2006/math" xmlns:v="urn:schemas-microsoft-com:vml" xmlns:wp14="http://schemas.microsoft.com/office/word/2010/wordprocessingDrawing" xmlns:wp="http://schemas.openxmlformats.org/drawingml/2006/wordprocessingDrawing" xmlns:w10="urn:schemas-microsoft-com:office:word" xmlns:w="http://schemas.openxmlformats.org/wordprocessingml/2006/main" xmlns:w14="http://schemas.microsoft.com/office/word/2010/wordml" xmlns:w15="http://schemas.microsoft.com/office/word/2012/wordml" xmlns:w16se="http://schemas.microsoft.com/office/word/2015/wordml/symex" xmlns:wpg="http://schemas.microsoft.com/office/word/2010/wordprocessingGroup" xmlns:wpi="http://schemas.microsoft.com/office/word/2010/wordprocessingInk" xmlns:wne="http://schemas.microsoft.com/office/word/2006/wordml" xmlns:wps="http://schemas.microsoft.com/office/word/2010/wordprocessingShape" mc:Ignorable="w14 w15 w16se wp14">
   <w:p>
     <w:pPr>
       <w:pStyle w:val="Header"/>
@@ -1494,7 +1522,7 @@
 </file>
 
 <file path=word/numbering.xml><?xml version="1.0" encoding="utf-8"?>
-<w:numbering xmlns:wpc="http://schemas.microsoft.com/office/word/2010/wordprocessingCanvas" xmlns:cx="http://schemas.microsoft.com/office/drawing/2014/chartex" xmlns:cx1="http://schemas.microsoft.com/office/drawing/2015/9/8/chartex" xmlns:cx2="http://schemas.microsoft.com/office/drawing/2015/10/21/chartex" xmlns:cx3="http://schemas.microsoft.com/office/drawing/2016/5/9/chartex" xmlns:cx4="http://schemas.microsoft.com/office/drawing/2016/5/10/chartex" xmlns:cx5="http://schemas.microsoft.com/office/drawing/2016/5/11/chartex" xmlns:cx6="http://schemas.microsoft.com/office/drawing/2016/5/12/chartex" xmlns:cx7="http://schemas.microsoft.com/office/drawing/2016/5/13/chartex" xmlns:cx8="http://schemas.microsoft.com/office/drawing/2016/5/14/chartex" xmlns:mc="http://schemas.openxmlformats.org/markup-compatibility/2006" xmlns:aink="http://schemas.microsoft.com/office/drawing/2016/ink" xmlns:am3d="http://schemas.microsoft.com/office/drawing/2017/model3d" xmlns:o="urn:schemas-microsoft-com:office:office" xmlns:r="http://schemas.openxmlformats.org/officeDocument/2006/relationships" xmlns:m="http://schemas.openxmlformats.org/officeDocument/2006/math" xmlns:v="urn:schemas-microsoft-com:vml" xmlns:wp14="http://schemas.microsoft.com/office/word/2010/wordprocessingDrawing" xmlns:wp="http://schemas.openxmlformats.org/drawingml/2006/wordprocessingDrawing" xmlns:w10="urn:schemas-microsoft-com:office:word" xmlns:w="http://schemas.openxmlformats.org/wordprocessingml/2006/main" xmlns:w14="http://schemas.microsoft.com/office/word/2010/wordml" xmlns:w15="http://schemas.microsoft.com/office/word/2012/wordml" xmlns:w16cid="http://schemas.microsoft.com/office/word/2016/wordml/cid" xmlns:w16se="http://schemas.microsoft.com/office/word/2015/wordml/symex" xmlns:wpg="http://schemas.microsoft.com/office/word/2010/wordprocessingGroup" xmlns:wpi="http://schemas.microsoft.com/office/word/2010/wordprocessingInk" xmlns:wne="http://schemas.microsoft.com/office/word/2006/wordml" xmlns:wps="http://schemas.microsoft.com/office/word/2010/wordprocessingShape" mc:Ignorable="w14 w15 w16se w16cid wp14">
+<w:numbering xmlns:wpc="http://schemas.microsoft.com/office/word/2010/wordprocessingCanvas" xmlns:cx="http://schemas.microsoft.com/office/drawing/2014/chartex" xmlns:cx1="http://schemas.microsoft.com/office/drawing/2015/9/8/chartex" xmlns:cx2="http://schemas.microsoft.com/office/drawing/2015/10/21/chartex" xmlns:cx3="http://schemas.microsoft.com/office/drawing/2016/5/9/chartex" xmlns:cx4="http://schemas.microsoft.com/office/drawing/2016/5/10/chartex" xmlns:cx5="http://schemas.microsoft.com/office/drawing/2016/5/11/chartex" xmlns:cx6="http://schemas.microsoft.com/office/drawing/2016/5/12/chartex" xmlns:cx7="http://schemas.microsoft.com/office/drawing/2016/5/13/chartex" xmlns:cx8="http://schemas.microsoft.com/office/drawing/2016/5/14/chartex" xmlns:mc="http://schemas.openxmlformats.org/markup-compatibility/2006" xmlns:aink="http://schemas.microsoft.com/office/drawing/2016/ink" xmlns:am3d="http://schemas.microsoft.com/office/drawing/2017/model3d" xmlns:o="urn:schemas-microsoft-com:office:office" xmlns:r="http://schemas.openxmlformats.org/officeDocument/2006/relationships" xmlns:m="http://schemas.openxmlformats.org/officeDocument/2006/math" xmlns:v="urn:schemas-microsoft-com:vml" xmlns:wp14="http://schemas.microsoft.com/office/word/2010/wordprocessingDrawing" xmlns:wp="http://schemas.openxmlformats.org/drawingml/2006/wordprocessingDrawing" xmlns:w10="urn:schemas-microsoft-com:office:word" xmlns:w="http://schemas.openxmlformats.org/wordprocessingml/2006/main" xmlns:w14="http://schemas.microsoft.com/office/word/2010/wordml" xmlns:w15="http://schemas.microsoft.com/office/word/2012/wordml" xmlns:w16se="http://schemas.microsoft.com/office/word/2015/wordml/symex" xmlns:wpg="http://schemas.microsoft.com/office/word/2010/wordprocessingGroup" xmlns:wpi="http://schemas.microsoft.com/office/word/2010/wordprocessingInk" xmlns:wne="http://schemas.microsoft.com/office/word/2006/wordml" xmlns:wps="http://schemas.microsoft.com/office/word/2010/wordprocessingShape" mc:Ignorable="w14 w15 w16se wp14">
   <w:abstractNum w:abstractNumId="0" w15:restartNumberingAfterBreak="0">
     <w:nsid w:val="15510215"/>
     <w:multiLevelType w:val="hybridMultilevel"/>
@@ -1836,6 +1864,119 @@
     </w:lvl>
   </w:abstractNum>
   <w:abstractNum w:abstractNumId="3" w15:restartNumberingAfterBreak="0">
+    <w:nsid w:val="5F4F1698"/>
+    <w:multiLevelType w:val="hybridMultilevel"/>
+    <w:tmpl w:val="F9922050"/>
+    <w:lvl w:ilvl="0" w:tplc="08090001">
+      <w:start w:val="1"/>
+      <w:numFmt w:val="bullet"/>
+      <w:lvlText w:val=""/>
+      <w:lvlJc w:val="left"/>
+      <w:pPr>
+        <w:ind w:left="720" w:hanging="360"/>
+      </w:pPr>
+      <w:rPr>
+        <w:rFonts w:ascii="Symbol" w:hAnsi="Symbol" w:hint="default"/>
+      </w:rPr>
+    </w:lvl>
+    <w:lvl w:ilvl="1" w:tplc="08090003" w:tentative="1">
+      <w:start w:val="1"/>
+      <w:numFmt w:val="bullet"/>
+      <w:lvlText w:val="o"/>
+      <w:lvlJc w:val="left"/>
+      <w:pPr>
+        <w:ind w:left="1440" w:hanging="360"/>
+      </w:pPr>
+      <w:rPr>
+        <w:rFonts w:ascii="Courier New" w:hAnsi="Courier New" w:cs="Courier New" w:hint="default"/>
+      </w:rPr>
+    </w:lvl>
+    <w:lvl w:ilvl="2" w:tplc="08090005" w:tentative="1">
+      <w:start w:val="1"/>
+      <w:numFmt w:val="bullet"/>
+      <w:lvlText w:val=""/>
+      <w:lvlJc w:val="left"/>
+      <w:pPr>
+        <w:ind w:left="2160" w:hanging="360"/>
+      </w:pPr>
+      <w:rPr>
+        <w:rFonts w:ascii="Wingdings" w:hAnsi="Wingdings" w:hint="default"/>
+      </w:rPr>
+    </w:lvl>
+    <w:lvl w:ilvl="3" w:tplc="08090001" w:tentative="1">
+      <w:start w:val="1"/>
+      <w:numFmt w:val="bullet"/>
+      <w:lvlText w:val=""/>
+      <w:lvlJc w:val="left"/>
+      <w:pPr>
+        <w:ind w:left="2880" w:hanging="360"/>
+      </w:pPr>
+      <w:rPr>
+        <w:rFonts w:ascii="Symbol" w:hAnsi="Symbol" w:hint="default"/>
+      </w:rPr>
+    </w:lvl>
+    <w:lvl w:ilvl="4" w:tplc="08090003" w:tentative="1">
+      <w:start w:val="1"/>
+      <w:numFmt w:val="bullet"/>
+      <w:lvlText w:val="o"/>
+      <w:lvlJc w:val="left"/>
+      <w:pPr>
+        <w:ind w:left="3600" w:hanging="360"/>
+      </w:pPr>
+      <w:rPr>
+        <w:rFonts w:ascii="Courier New" w:hAnsi="Courier New" w:cs="Courier New" w:hint="default"/>
+      </w:rPr>
+    </w:lvl>
+    <w:lvl w:ilvl="5" w:tplc="08090005" w:tentative="1">
+      <w:start w:val="1"/>
+      <w:numFmt w:val="bullet"/>
+      <w:lvlText w:val=""/>
+      <w:lvlJc w:val="left"/>
+      <w:pPr>
+        <w:ind w:left="4320" w:hanging="360"/>
+      </w:pPr>
+      <w:rPr>
+        <w:rFonts w:ascii="Wingdings" w:hAnsi="Wingdings" w:hint="default"/>
+      </w:rPr>
+    </w:lvl>
+    <w:lvl w:ilvl="6" w:tplc="08090001" w:tentative="1">
+      <w:start w:val="1"/>
+      <w:numFmt w:val="bullet"/>
+      <w:lvlText w:val=""/>
+      <w:lvlJc w:val="left"/>
+      <w:pPr>
+        <w:ind w:left="5040" w:hanging="360"/>
+      </w:pPr>
+      <w:rPr>
+        <w:rFonts w:ascii="Symbol" w:hAnsi="Symbol" w:hint="default"/>
+      </w:rPr>
+    </w:lvl>
+    <w:lvl w:ilvl="7" w:tplc="08090003" w:tentative="1">
+      <w:start w:val="1"/>
+      <w:numFmt w:val="bullet"/>
+      <w:lvlText w:val="o"/>
+      <w:lvlJc w:val="left"/>
+      <w:pPr>
+        <w:ind w:left="5760" w:hanging="360"/>
+      </w:pPr>
+      <w:rPr>
+        <w:rFonts w:ascii="Courier New" w:hAnsi="Courier New" w:cs="Courier New" w:hint="default"/>
+      </w:rPr>
+    </w:lvl>
+    <w:lvl w:ilvl="8" w:tplc="08090005" w:tentative="1">
+      <w:start w:val="1"/>
+      <w:numFmt w:val="bullet"/>
+      <w:lvlText w:val=""/>
+      <w:lvlJc w:val="left"/>
+      <w:pPr>
+        <w:ind w:left="6480" w:hanging="360"/>
+      </w:pPr>
+      <w:rPr>
+        <w:rFonts w:ascii="Wingdings" w:hAnsi="Wingdings" w:hint="default"/>
+      </w:rPr>
+    </w:lvl>
+  </w:abstractNum>
+  <w:abstractNum w:abstractNumId="4" w15:restartNumberingAfterBreak="0">
     <w:nsid w:val="6D3A1669"/>
     <w:multiLevelType w:val="hybridMultilevel"/>
     <w:tmpl w:val="308CB00E"/>
@@ -1948,7 +2089,7 @@
       </w:rPr>
     </w:lvl>
   </w:abstractNum>
-  <w:abstractNum w:abstractNumId="4" w15:restartNumberingAfterBreak="0">
+  <w:abstractNum w:abstractNumId="5" w15:restartNumberingAfterBreak="0">
     <w:nsid w:val="74286380"/>
     <w:multiLevelType w:val="hybridMultilevel"/>
     <w:tmpl w:val="D668FD28"/>
@@ -2068,19 +2209,22 @@
     <w:abstractNumId w:val="0"/>
   </w:num>
   <w:num w:numId="3">
-    <w:abstractNumId w:val="3"/>
+    <w:abstractNumId w:val="4"/>
   </w:num>
   <w:num w:numId="4">
-    <w:abstractNumId w:val="4"/>
+    <w:abstractNumId w:val="5"/>
   </w:num>
   <w:num w:numId="5">
     <w:abstractNumId w:val="1"/>
+  </w:num>
+  <w:num w:numId="6">
+    <w:abstractNumId w:val="3"/>
   </w:num>
 </w:numbering>
 </file>
 
 <file path=word/styles.xml><?xml version="1.0" encoding="utf-8"?>
-<w:styles xmlns:mc="http://schemas.openxmlformats.org/markup-compatibility/2006" xmlns:r="http://schemas.openxmlformats.org/officeDocument/2006/relationships" xmlns:w="http://schemas.openxmlformats.org/wordprocessingml/2006/main" xmlns:w14="http://schemas.microsoft.com/office/word/2010/wordml" xmlns:w15="http://schemas.microsoft.com/office/word/2012/wordml" xmlns:w16cid="http://schemas.microsoft.com/office/word/2016/wordml/cid" xmlns:w16se="http://schemas.microsoft.com/office/word/2015/wordml/symex" mc:Ignorable="w14 w15 w16se w16cid">
+<w:styles xmlns:mc="http://schemas.openxmlformats.org/markup-compatibility/2006" xmlns:r="http://schemas.openxmlformats.org/officeDocument/2006/relationships" xmlns:w="http://schemas.openxmlformats.org/wordprocessingml/2006/main" xmlns:w14="http://schemas.microsoft.com/office/word/2010/wordml" xmlns:w15="http://schemas.microsoft.com/office/word/2012/wordml" xmlns:w16se="http://schemas.microsoft.com/office/word/2015/wordml/symex" mc:Ignorable="w14 w15 w16se">
   <w:docDefaults>
     <w:rPrDefault>
       <w:rPr>
@@ -2202,6 +2346,7 @@
     <w:lsdException w:name="HTML Sample" w:semiHidden="1" w:unhideWhenUsed="1"/>
     <w:lsdException w:name="HTML Typewriter" w:semiHidden="1" w:unhideWhenUsed="1"/>
     <w:lsdException w:name="HTML Variable" w:semiHidden="1" w:unhideWhenUsed="1"/>
+    <w:lsdException w:name="Normal Table" w:semiHidden="1" w:unhideWhenUsed="1"/>
     <w:lsdException w:name="annotation subject" w:semiHidden="1" w:unhideWhenUsed="1"/>
     <w:lsdException w:name="No List" w:semiHidden="1" w:unhideWhenUsed="1"/>
     <w:lsdException w:name="Outline List 1" w:semiHidden="1" w:unhideWhenUsed="1"/>
@@ -2245,8 +2390,10 @@
     <w:lsdException w:name="Table Elegant" w:semiHidden="1" w:unhideWhenUsed="1"/>
     <w:lsdException w:name="Table Professional" w:semiHidden="1" w:unhideWhenUsed="1"/>
     <w:lsdException w:name="Table Subtle 1" w:semiHidden="1" w:unhideWhenUsed="1"/>
+    <w:lsdException w:name="Table Subtle 2" w:semiHidden="1" w:unhideWhenUsed="1"/>
     <w:lsdException w:name="Table Web 1" w:semiHidden="1" w:unhideWhenUsed="1"/>
     <w:lsdException w:name="Table Web 2" w:semiHidden="1" w:unhideWhenUsed="1"/>
+    <w:lsdException w:name="Table Web 3" w:semiHidden="1" w:unhideWhenUsed="1"/>
     <w:lsdException w:name="Balloon Text" w:semiHidden="1" w:unhideWhenUsed="1"/>
     <w:lsdException w:name="Table Grid" w:uiPriority="39"/>
     <w:lsdException w:name="Table Theme" w:semiHidden="1" w:unhideWhenUsed="1"/>
@@ -2590,7 +2737,7 @@
 </file>
 
 <file path=word/glossary/document.xml><?xml version="1.0" encoding="utf-8"?>
-<w:glossaryDocument xmlns:wpc="http://schemas.microsoft.com/office/word/2010/wordprocessingCanvas" xmlns:cx="http://schemas.microsoft.com/office/drawing/2014/chartex" xmlns:cx1="http://schemas.microsoft.com/office/drawing/2015/9/8/chartex" xmlns:cx2="http://schemas.microsoft.com/office/drawing/2015/10/21/chartex" xmlns:cx3="http://schemas.microsoft.com/office/drawing/2016/5/9/chartex" xmlns:cx4="http://schemas.microsoft.com/office/drawing/2016/5/10/chartex" xmlns:cx5="http://schemas.microsoft.com/office/drawing/2016/5/11/chartex" xmlns:cx6="http://schemas.microsoft.com/office/drawing/2016/5/12/chartex" xmlns:cx7="http://schemas.microsoft.com/office/drawing/2016/5/13/chartex" xmlns:cx8="http://schemas.microsoft.com/office/drawing/2016/5/14/chartex" xmlns:mc="http://schemas.openxmlformats.org/markup-compatibility/2006" xmlns:aink="http://schemas.microsoft.com/office/drawing/2016/ink" xmlns:am3d="http://schemas.microsoft.com/office/drawing/2017/model3d" xmlns:o="urn:schemas-microsoft-com:office:office" xmlns:r="http://schemas.openxmlformats.org/officeDocument/2006/relationships" xmlns:m="http://schemas.openxmlformats.org/officeDocument/2006/math" xmlns:v="urn:schemas-microsoft-com:vml" xmlns:wp14="http://schemas.microsoft.com/office/word/2010/wordprocessingDrawing" xmlns:wp="http://schemas.openxmlformats.org/drawingml/2006/wordprocessingDrawing" xmlns:w10="urn:schemas-microsoft-com:office:word" xmlns:w="http://schemas.openxmlformats.org/wordprocessingml/2006/main" xmlns:w14="http://schemas.microsoft.com/office/word/2010/wordml" xmlns:w15="http://schemas.microsoft.com/office/word/2012/wordml" xmlns:w16cid="http://schemas.microsoft.com/office/word/2016/wordml/cid" xmlns:w16se="http://schemas.microsoft.com/office/word/2015/wordml/symex" xmlns:wpg="http://schemas.microsoft.com/office/word/2010/wordprocessingGroup" xmlns:wpi="http://schemas.microsoft.com/office/word/2010/wordprocessingInk" xmlns:wne="http://schemas.microsoft.com/office/word/2006/wordml" xmlns:wps="http://schemas.microsoft.com/office/word/2010/wordprocessingShape" mc:Ignorable="w14 w15 w16se w16cid wp14">
+<w:glossaryDocument xmlns:wpc="http://schemas.microsoft.com/office/word/2010/wordprocessingCanvas" xmlns:cx="http://schemas.microsoft.com/office/drawing/2014/chartex" xmlns:cx1="http://schemas.microsoft.com/office/drawing/2015/9/8/chartex" xmlns:cx2="http://schemas.microsoft.com/office/drawing/2015/10/21/chartex" xmlns:cx3="http://schemas.microsoft.com/office/drawing/2016/5/9/chartex" xmlns:cx4="http://schemas.microsoft.com/office/drawing/2016/5/10/chartex" xmlns:cx5="http://schemas.microsoft.com/office/drawing/2016/5/11/chartex" xmlns:cx6="http://schemas.microsoft.com/office/drawing/2016/5/12/chartex" xmlns:cx7="http://schemas.microsoft.com/office/drawing/2016/5/13/chartex" xmlns:cx8="http://schemas.microsoft.com/office/drawing/2016/5/14/chartex" xmlns:mc="http://schemas.openxmlformats.org/markup-compatibility/2006" xmlns:aink="http://schemas.microsoft.com/office/drawing/2016/ink" xmlns:am3d="http://schemas.microsoft.com/office/drawing/2017/model3d" xmlns:o="urn:schemas-microsoft-com:office:office" xmlns:r="http://schemas.openxmlformats.org/officeDocument/2006/relationships" xmlns:m="http://schemas.openxmlformats.org/officeDocument/2006/math" xmlns:v="urn:schemas-microsoft-com:vml" xmlns:wp14="http://schemas.microsoft.com/office/word/2010/wordprocessingDrawing" xmlns:wp="http://schemas.openxmlformats.org/drawingml/2006/wordprocessingDrawing" xmlns:w10="urn:schemas-microsoft-com:office:word" xmlns:w="http://schemas.openxmlformats.org/wordprocessingml/2006/main" xmlns:w14="http://schemas.microsoft.com/office/word/2010/wordml" xmlns:w15="http://schemas.microsoft.com/office/word/2012/wordml" xmlns:w16se="http://schemas.microsoft.com/office/word/2015/wordml/symex" xmlns:wpg="http://schemas.microsoft.com/office/word/2010/wordprocessingGroup" xmlns:wpi="http://schemas.microsoft.com/office/word/2010/wordprocessingInk" xmlns:wne="http://schemas.microsoft.com/office/word/2006/wordml" xmlns:wps="http://schemas.microsoft.com/office/word/2010/wordprocessingShape" mc:Ignorable="w14 w15 w16se wp14">
   <w:docParts>
     <w:docPart>
       <w:docPartPr>
@@ -2628,7 +2775,7 @@
 </file>
 
 <file path=word/glossary/fontTable.xml><?xml version="1.0" encoding="utf-8"?>
-<w:fonts xmlns:mc="http://schemas.openxmlformats.org/markup-compatibility/2006" xmlns:r="http://schemas.openxmlformats.org/officeDocument/2006/relationships" xmlns:w="http://schemas.openxmlformats.org/wordprocessingml/2006/main" xmlns:w14="http://schemas.microsoft.com/office/word/2010/wordml" xmlns:w15="http://schemas.microsoft.com/office/word/2012/wordml" xmlns:w16cid="http://schemas.microsoft.com/office/word/2016/wordml/cid" xmlns:w16se="http://schemas.microsoft.com/office/word/2015/wordml/symex" mc:Ignorable="w14 w15 w16se w16cid">
+<w:fonts xmlns:mc="http://schemas.openxmlformats.org/markup-compatibility/2006" xmlns:r="http://schemas.openxmlformats.org/officeDocument/2006/relationships" xmlns:w="http://schemas.openxmlformats.org/wordprocessingml/2006/main" xmlns:w14="http://schemas.microsoft.com/office/word/2010/wordml" xmlns:w15="http://schemas.microsoft.com/office/word/2012/wordml" xmlns:w16se="http://schemas.microsoft.com/office/word/2015/wordml/symex" mc:Ignorable="w14 w15 w16se">
   <w:font w:name="Symbol">
     <w:panose1 w:val="05050102010706020507"/>
     <w:charset w:val="02"/>
@@ -2641,7 +2788,7 @@
     <w:charset w:val="00"/>
     <w:family w:val="roman"/>
     <w:pitch w:val="variable"/>
-    <w:sig w:usb0="E0002EFF" w:usb1="C0007843" w:usb2="00000009" w:usb3="00000000" w:csb0="000001FF" w:csb1="00000000"/>
+    <w:sig w:usb0="E0002EFF" w:usb1="C000785B" w:usb2="00000009" w:usb3="00000000" w:csb0="000001FF" w:csb1="00000000"/>
   </w:font>
   <w:font w:name="Courier New">
     <w:panose1 w:val="02070309020205020404"/>
@@ -2669,13 +2816,13 @@
     <w:charset w:val="00"/>
     <w:family w:val="swiss"/>
     <w:pitch w:val="variable"/>
-    <w:sig w:usb0="A0002AEF" w:usb1="4000207B" w:usb2="00000000" w:usb3="00000000" w:csb0="000001FF" w:csb1="00000000"/>
+    <w:sig w:usb0="E0002AFF" w:usb1="C000247B" w:usb2="00000009" w:usb3="00000000" w:csb0="000001FF" w:csb1="00000000"/>
   </w:font>
 </w:fonts>
 </file>
 
 <file path=word/glossary/settings.xml><?xml version="1.0" encoding="utf-8"?>
-<w:settings xmlns:mc="http://schemas.openxmlformats.org/markup-compatibility/2006" xmlns:o="urn:schemas-microsoft-com:office:office" xmlns:r="http://schemas.openxmlformats.org/officeDocument/2006/relationships" xmlns:m="http://schemas.openxmlformats.org/officeDocument/2006/math" xmlns:v="urn:schemas-microsoft-com:vml" xmlns:w10="urn:schemas-microsoft-com:office:word" xmlns:w="http://schemas.openxmlformats.org/wordprocessingml/2006/main" xmlns:w14="http://schemas.microsoft.com/office/word/2010/wordml" xmlns:w15="http://schemas.microsoft.com/office/word/2012/wordml" xmlns:w16cid="http://schemas.microsoft.com/office/word/2016/wordml/cid" xmlns:w16se="http://schemas.microsoft.com/office/word/2015/wordml/symex" xmlns:sl="http://schemas.openxmlformats.org/schemaLibrary/2006/main" mc:Ignorable="w14 w15 w16se w16cid">
+<w:settings xmlns:mc="http://schemas.openxmlformats.org/markup-compatibility/2006" xmlns:o="urn:schemas-microsoft-com:office:office" xmlns:r="http://schemas.openxmlformats.org/officeDocument/2006/relationships" xmlns:m="http://schemas.openxmlformats.org/officeDocument/2006/math" xmlns:v="urn:schemas-microsoft-com:vml" xmlns:w10="urn:schemas-microsoft-com:office:word" xmlns:w="http://schemas.openxmlformats.org/wordprocessingml/2006/main" xmlns:w14="http://schemas.microsoft.com/office/word/2010/wordml" xmlns:w15="http://schemas.microsoft.com/office/word/2012/wordml" xmlns:w16se="http://schemas.microsoft.com/office/word/2015/wordml/symex" xmlns:sl="http://schemas.openxmlformats.org/schemaLibrary/2006/main" mc:Ignorable="w14 w15 w16se">
   <w:view w:val="normal"/>
   <w:defaultTabStop w:val="720"/>
   <w:characterSpacingControl w:val="doNotCompress"/>
@@ -2686,7 +2833,6 @@
     <w:compatSetting w:name="enableOpenTypeFeatures" w:uri="http://schemas.microsoft.com/office/word" w:val="1"/>
     <w:compatSetting w:name="doNotFlipMirrorIndents" w:uri="http://schemas.microsoft.com/office/word" w:val="1"/>
     <w:compatSetting w:name="differentiateMultirowTableHeaders" w:uri="http://schemas.microsoft.com/office/word" w:val="1"/>
-    <w:compatSetting w:name="useWord2013TrackBottomHyphenation" w:uri="http://schemas.microsoft.com/office/word" w:val="1"/>
   </w:compat>
   <w:rsids>
     <w:rsidRoot w:val="00FC6BD9"/>
@@ -2697,6 +2843,7 @@
     <w:rsid w:val="002F56A3"/>
     <w:rsid w:val="003C3769"/>
     <w:rsid w:val="004443F0"/>
+    <w:rsid w:val="005A621A"/>
     <w:rsid w:val="007F6AF7"/>
     <w:rsid w:val="009C0F70"/>
     <w:rsid w:val="00B50485"/>
@@ -2726,7 +2873,7 @@
 </file>
 
 <file path=word/glossary/styles.xml><?xml version="1.0" encoding="utf-8"?>
-<w:styles xmlns:mc="http://schemas.openxmlformats.org/markup-compatibility/2006" xmlns:r="http://schemas.openxmlformats.org/officeDocument/2006/relationships" xmlns:w="http://schemas.openxmlformats.org/wordprocessingml/2006/main" xmlns:w14="http://schemas.microsoft.com/office/word/2010/wordml" xmlns:w15="http://schemas.microsoft.com/office/word/2012/wordml" xmlns:w16cid="http://schemas.microsoft.com/office/word/2016/wordml/cid" xmlns:w16se="http://schemas.microsoft.com/office/word/2015/wordml/symex" mc:Ignorable="w14 w15 w16se w16cid">
+<w:styles xmlns:mc="http://schemas.openxmlformats.org/markup-compatibility/2006" xmlns:r="http://schemas.openxmlformats.org/officeDocument/2006/relationships" xmlns:w="http://schemas.openxmlformats.org/wordprocessingml/2006/main" xmlns:w14="http://schemas.microsoft.com/office/word/2010/wordml" xmlns:w15="http://schemas.microsoft.com/office/word/2012/wordml" xmlns:w16se="http://schemas.microsoft.com/office/word/2015/wordml/symex" mc:Ignorable="w14 w15 w16se">
   <w:docDefaults>
     <w:rPrDefault>
       <w:rPr>
@@ -2848,6 +2995,7 @@
     <w:lsdException w:name="HTML Sample" w:semiHidden="1" w:unhideWhenUsed="1"/>
     <w:lsdException w:name="HTML Typewriter" w:semiHidden="1" w:unhideWhenUsed="1"/>
     <w:lsdException w:name="HTML Variable" w:semiHidden="1" w:unhideWhenUsed="1"/>
+    <w:lsdException w:name="Normal Table" w:semiHidden="1" w:unhideWhenUsed="1"/>
     <w:lsdException w:name="annotation subject" w:semiHidden="1" w:unhideWhenUsed="1"/>
     <w:lsdException w:name="No List" w:semiHidden="1" w:unhideWhenUsed="1"/>
     <w:lsdException w:name="Outline List 1" w:semiHidden="1" w:unhideWhenUsed="1"/>
@@ -2891,8 +3039,10 @@
     <w:lsdException w:name="Table Elegant" w:semiHidden="1" w:unhideWhenUsed="1"/>
     <w:lsdException w:name="Table Professional" w:semiHidden="1" w:unhideWhenUsed="1"/>
     <w:lsdException w:name="Table Subtle 1" w:semiHidden="1" w:unhideWhenUsed="1"/>
+    <w:lsdException w:name="Table Subtle 2" w:semiHidden="1" w:unhideWhenUsed="1"/>
     <w:lsdException w:name="Table Web 1" w:semiHidden="1" w:unhideWhenUsed="1"/>
     <w:lsdException w:name="Table Web 2" w:semiHidden="1" w:unhideWhenUsed="1"/>
+    <w:lsdException w:name="Table Web 3" w:semiHidden="1" w:unhideWhenUsed="1"/>
     <w:lsdException w:name="Balloon Text" w:semiHidden="1" w:unhideWhenUsed="1"/>
     <w:lsdException w:name="Table Grid" w:uiPriority="39"/>
     <w:lsdException w:name="Table Theme" w:semiHidden="1" w:unhideWhenUsed="1"/>
@@ -3181,7 +3331,7 @@
 </file>
 
 <file path=word/glossary/webSettings.xml><?xml version="1.0" encoding="utf-8"?>
-<w:webSettings xmlns:mc="http://schemas.openxmlformats.org/markup-compatibility/2006" xmlns:r="http://schemas.openxmlformats.org/officeDocument/2006/relationships" xmlns:w="http://schemas.openxmlformats.org/wordprocessingml/2006/main" xmlns:w14="http://schemas.microsoft.com/office/word/2010/wordml" xmlns:w15="http://schemas.microsoft.com/office/word/2012/wordml" xmlns:w16cid="http://schemas.microsoft.com/office/word/2016/wordml/cid" xmlns:w16se="http://schemas.microsoft.com/office/word/2015/wordml/symex" mc:Ignorable="w14 w15 w16se w16cid">
+<w:webSettings xmlns:mc="http://schemas.openxmlformats.org/markup-compatibility/2006" xmlns:r="http://schemas.openxmlformats.org/officeDocument/2006/relationships" xmlns:w="http://schemas.openxmlformats.org/wordprocessingml/2006/main" xmlns:w14="http://schemas.microsoft.com/office/word/2010/wordml" xmlns:w15="http://schemas.microsoft.com/office/word/2012/wordml" xmlns:w16se="http://schemas.microsoft.com/office/word/2015/wordml/symex" mc:Ignorable="w14 w15 w16se">
   <w:optimizeForBrowser/>
   <w:allowPNG/>
 </w:webSettings>

</xml_diff>

<commit_message>
Updating CV and adding the iView responsibilities onto the Web CV
</commit_message>
<xml_diff>
--- a/src/FlaveSite/wwwroot/files/cv/David Smith CV.docx
+++ b/src/FlaveSite/wwwroot/files/cv/David Smith CV.docx
@@ -34,12 +34,7 @@
     </w:p>
     <w:p>
       <w:r>
-        <w:t>During my time at University, I have explored many technologies and developed several skills in 3D and 2D Graphics, AI, Networking and Project Management. I have created two DirectX1</w:t>
-      </w:r>
-      <w:bookmarkStart w:id="0" w:name="_GoBack"/>
-      <w:bookmarkEnd w:id="0"/>
-      <w:r>
-        <w:t xml:space="preserve">1 engines, a simple OpenGL engine, two mobile games and am currently working on a PC Unity game for “Playing </w:t>
+        <w:t xml:space="preserve">During my time at University, I have explored many technologies and developed several skills in 3D and 2D Graphics, AI, Networking and Project Management. I have created two DirectX11 engines, a simple OpenGL engine, two mobile games and am currently working on a PC Unity game for “Playing </w:t>
       </w:r>
       <w:proofErr w:type="gramStart"/>
       <w:r>
@@ -311,13 +306,7 @@
         </w:numPr>
       </w:pPr>
       <w:r>
-        <w:t>Working</w:t>
-      </w:r>
-      <w:r>
-        <w:t xml:space="preserve"> towards a Degree Compu</w:t>
-      </w:r>
-      <w:r>
-        <w:t>ter Games Programming BSc(Hons)</w:t>
+        <w:t>Advanced Graphics and Real-Time Rendering (Level 6)</w:t>
       </w:r>
     </w:p>
     <w:p>
@@ -329,55 +318,19 @@
         </w:numPr>
       </w:pPr>
       <w:r>
-        <w:t xml:space="preserve">Level 6 Modules: </w:t>
+        <w:t>Developing Advanced Graphic Algorithms and Techniques such as Bump Mapping, Parallax Mapping, Parallax Occlusion, Ambient Occlusion, Deferred Rendering and Shadowing. Previous years covered other graphics, physics and AI techniques such as Particle Systems, Rigid Body Physics, AI Pathfinding, Collision Detection, Collision Response, Lighting, Texturing, OBJ Rendering and Cameras. On both graphics modules for Level 4 &amp; 5 I was awarded First-Class Honours.</w:t>
       </w:r>
     </w:p>
     <w:p>
       <w:pPr>
         <w:pStyle w:val="ListParagraph"/>
         <w:numPr>
-          <w:ilvl w:val="2"/>
+          <w:ilvl w:val="0"/>
           <w:numId w:val="2"/>
         </w:numPr>
       </w:pPr>
       <w:r>
-        <w:t xml:space="preserve">Graphics and Real-Time Rendering </w:t>
-      </w:r>
-    </w:p>
-    <w:p>
-      <w:pPr>
-        <w:pStyle w:val="ListParagraph"/>
-        <w:numPr>
-          <w:ilvl w:val="2"/>
-          <w:numId w:val="2"/>
-        </w:numPr>
-      </w:pPr>
-      <w:r>
-        <w:t xml:space="preserve">Final Year Project (A Flora AI That Creates and Adapts Plants to Survive in a Dynamic Ecosystem) </w:t>
-      </w:r>
-    </w:p>
-    <w:p>
-      <w:pPr>
-        <w:pStyle w:val="ListParagraph"/>
-        <w:numPr>
-          <w:ilvl w:val="2"/>
-          <w:numId w:val="2"/>
-        </w:numPr>
-      </w:pPr>
-      <w:r>
-        <w:t xml:space="preserve">Group Game Development Project and Work-Based Simulation </w:t>
-      </w:r>
-    </w:p>
-    <w:p>
-      <w:pPr>
-        <w:pStyle w:val="ListParagraph"/>
-        <w:numPr>
-          <w:ilvl w:val="2"/>
-          <w:numId w:val="2"/>
-        </w:numPr>
-      </w:pPr>
-      <w:r>
-        <w:t>Low-Level Game Programming</w:t>
+        <w:t>Final Year Project (A Flora AI That Creates and Adapts Plants to Survive in a Dynamic Ecosystem)</w:t>
       </w:r>
     </w:p>
     <w:p>
@@ -389,75 +342,35 @@
         </w:numPr>
       </w:pPr>
       <w:r>
-        <w:t xml:space="preserve">Level 5 Modules: </w:t>
+        <w:t xml:space="preserve">For my Final Year Project, I am developing an AI system that will create and adapt plants against a range of </w:t>
+      </w:r>
+      <w:proofErr w:type="spellStart"/>
+      <w:r>
+        <w:t>enviromental</w:t>
+      </w:r>
+      <w:proofErr w:type="spellEnd"/>
+      <w:r>
+        <w:t xml:space="preserve"> variables to create genetic variance in generated plants. The objective is to replace an Artist's time making florae based on educated guesses and allow a tool to create </w:t>
+      </w:r>
+      <w:proofErr w:type="spellStart"/>
+      <w:r>
+        <w:t>belivable</w:t>
+      </w:r>
+      <w:proofErr w:type="spellEnd"/>
+      <w:r>
+        <w:t xml:space="preserve"> plant life.</w:t>
       </w:r>
     </w:p>
     <w:p>
       <w:pPr>
         <w:pStyle w:val="ListParagraph"/>
         <w:numPr>
-          <w:ilvl w:val="2"/>
+          <w:ilvl w:val="0"/>
           <w:numId w:val="2"/>
         </w:numPr>
       </w:pPr>
       <w:r>
-        <w:t xml:space="preserve">Further Games and Graphics Concepts [First Class Honours] </w:t>
-      </w:r>
-    </w:p>
-    <w:p>
-      <w:pPr>
-        <w:pStyle w:val="ListParagraph"/>
-        <w:numPr>
-          <w:ilvl w:val="2"/>
-          <w:numId w:val="2"/>
-        </w:numPr>
-      </w:pPr>
-      <w:r>
-        <w:t xml:space="preserve">Technical Games and Graphics Concepts [First Class Honours] </w:t>
-      </w:r>
-    </w:p>
-    <w:p>
-      <w:pPr>
-        <w:pStyle w:val="ListParagraph"/>
-        <w:numPr>
-          <w:ilvl w:val="2"/>
-          <w:numId w:val="2"/>
-        </w:numPr>
-      </w:pPr>
-      <w:r>
-        <w:t xml:space="preserve">Intelligence for Games [Upper Second-Class Honours] </w:t>
-      </w:r>
-    </w:p>
-    <w:p>
-      <w:pPr>
-        <w:pStyle w:val="ListParagraph"/>
-        <w:numPr>
-          <w:ilvl w:val="2"/>
-          <w:numId w:val="2"/>
-        </w:numPr>
-      </w:pPr>
-      <w:r>
-        <w:t xml:space="preserve">Mathematics and </w:t>
-      </w:r>
-      <w:proofErr w:type="spellStart"/>
-      <w:r>
-        <w:t>Algorithmics</w:t>
-      </w:r>
-      <w:proofErr w:type="spellEnd"/>
-      <w:r>
-        <w:t xml:space="preserve"> [First Class Honours] </w:t>
-      </w:r>
-    </w:p>
-    <w:p>
-      <w:pPr>
-        <w:pStyle w:val="ListParagraph"/>
-        <w:numPr>
-          <w:ilvl w:val="2"/>
-          <w:numId w:val="2"/>
-        </w:numPr>
-      </w:pPr>
-      <w:r>
-        <w:t>Concurrent Network Applications [First Class Honours]</w:t>
+        <w:t>Group Game Development Project and Work-Based Simulation (Level 6) and Technical Games Production (Level 5)</w:t>
       </w:r>
     </w:p>
     <w:p>
@@ -469,103 +382,15 @@
         </w:numPr>
       </w:pPr>
       <w:r>
-        <w:t>Level 4 Modules:</w:t>
-      </w:r>
-      <w:r>
-        <w:t xml:space="preserve"> </w:t>
-      </w:r>
-    </w:p>
-    <w:p>
-      <w:pPr>
-        <w:pStyle w:val="ListParagraph"/>
-        <w:numPr>
-          <w:ilvl w:val="2"/>
-          <w:numId w:val="2"/>
-        </w:numPr>
-      </w:pPr>
-      <w:r>
-        <w:t xml:space="preserve">Introduction to Software Development </w:t>
-      </w:r>
-      <w:r>
-        <w:t>[</w:t>
-      </w:r>
-      <w:r>
-        <w:t>First-class honours</w:t>
-      </w:r>
-      <w:r>
-        <w:t>]</w:t>
-      </w:r>
-    </w:p>
-    <w:p>
-      <w:pPr>
-        <w:pStyle w:val="ListParagraph"/>
-        <w:numPr>
-          <w:ilvl w:val="2"/>
-          <w:numId w:val="2"/>
-        </w:numPr>
-      </w:pPr>
-      <w:r>
-        <w:t>Fundamentals of Computing and Mathematics</w:t>
-      </w:r>
-      <w:r>
-        <w:t xml:space="preserve"> [</w:t>
-      </w:r>
-      <w:r>
-        <w:t>First-class honours</w:t>
-      </w:r>
-      <w:r>
-        <w:t>]</w:t>
-      </w:r>
-      <w:r>
-        <w:t xml:space="preserve"> </w:t>
-      </w:r>
-    </w:p>
-    <w:p>
-      <w:pPr>
-        <w:pStyle w:val="ListParagraph"/>
-        <w:numPr>
-          <w:ilvl w:val="2"/>
-          <w:numId w:val="2"/>
-        </w:numPr>
-      </w:pPr>
-      <w:r>
-        <w:t xml:space="preserve">Fundamentals of Games and Graphics </w:t>
-      </w:r>
-      <w:r>
-        <w:t>[</w:t>
-      </w:r>
-      <w:r>
-        <w:t>First-class honours</w:t>
-      </w:r>
-      <w:r>
-        <w:t>]</w:t>
-      </w:r>
-      <w:r>
-        <w:t xml:space="preserve"> </w:t>
-      </w:r>
-    </w:p>
-    <w:p>
-      <w:pPr>
-        <w:pStyle w:val="ListParagraph"/>
-        <w:numPr>
-          <w:ilvl w:val="2"/>
-          <w:numId w:val="2"/>
-        </w:numPr>
-      </w:pPr>
-      <w:r>
-        <w:t>Professional Business Skills</w:t>
-      </w:r>
-      <w:r>
-        <w:t xml:space="preserve"> </w:t>
-      </w:r>
-      <w:r>
-        <w:t>[</w:t>
-      </w:r>
-      <w:r>
-        <w:t>First-class honours</w:t>
-      </w:r>
-      <w:r>
-        <w:t>]</w:t>
+        <w:t xml:space="preserve">Work based simulations attempting to replicate the environment, hardships and processes of real game studios. These modules have resulted in developing a game called "Misinformation" (unreleased) for Playing </w:t>
+      </w:r>
+      <w:proofErr w:type="gramStart"/>
+      <w:r>
+        <w:t>With</w:t>
+      </w:r>
+      <w:proofErr w:type="gramEnd"/>
+      <w:r>
+        <w:t xml:space="preserve"> Giants and presenting a game, Scientific Adventures of a Husky in Space, to Media Molecule, which won against games developed by other Students. I was awarded First-Class Honours in Technical Games Production and the Group Game Development Project is ongoing.</w:t>
       </w:r>
     </w:p>
     <w:p>
@@ -577,25 +402,28 @@
         </w:numPr>
       </w:pPr>
       <w:r>
-        <w:t xml:space="preserve">Three </w:t>
-      </w:r>
-      <w:r>
-        <w:t>B</w:t>
-      </w:r>
-      <w:r>
-        <w:t>’s</w:t>
-      </w:r>
-      <w:r>
-        <w:t xml:space="preserve"> in Maths</w:t>
-      </w:r>
-      <w:r>
-        <w:t>, ICT and Physics</w:t>
-      </w:r>
-      <w:r>
-        <w:t xml:space="preserve"> A-Level</w:t>
-      </w:r>
-      <w:r>
-        <w:t>s</w:t>
+        <w:t xml:space="preserve">Further Mathematics and </w:t>
+      </w:r>
+      <w:proofErr w:type="spellStart"/>
+      <w:r>
+        <w:t>Algorithmics</w:t>
+      </w:r>
+      <w:proofErr w:type="spellEnd"/>
+      <w:r>
+        <w:t xml:space="preserve"> (Level 5)</w:t>
+      </w:r>
+    </w:p>
+    <w:p>
+      <w:pPr>
+        <w:pStyle w:val="ListParagraph"/>
+        <w:numPr>
+          <w:ilvl w:val="1"/>
+          <w:numId w:val="2"/>
+        </w:numPr>
+      </w:pPr>
+      <w:r>
+        <w:lastRenderedPageBreak/>
+        <w:t>Maths modules covering content such as Vectors, Matrices, Quaternions, Calculus, Complex Numbers, Integration and Normal Distribution.</w:t>
       </w:r>
     </w:p>
     <w:p>
@@ -607,7 +435,25 @@
         </w:numPr>
       </w:pPr>
       <w:r>
-        <w:t>8 GCSEs (5 As, Including Maths and English)</w:t>
+        <w:t xml:space="preserve">Three </w:t>
+      </w:r>
+      <w:r>
+        <w:t>B</w:t>
+      </w:r>
+      <w:r>
+        <w:t>’s</w:t>
+      </w:r>
+      <w:r>
+        <w:t xml:space="preserve"> in Maths</w:t>
+      </w:r>
+      <w:r>
+        <w:t>, ICT and Physics</w:t>
+      </w:r>
+      <w:r>
+        <w:t xml:space="preserve"> A-Level</w:t>
+      </w:r>
+      <w:r>
+        <w:t>s</w:t>
       </w:r>
     </w:p>
     <w:p>
@@ -617,6 +463,18 @@
           <w:ilvl w:val="0"/>
           <w:numId w:val="2"/>
         </w:numPr>
+      </w:pPr>
+      <w:r>
+        <w:t>8 GCSEs (5 As, Including Maths and English)</w:t>
+      </w:r>
+    </w:p>
+    <w:p>
+      <w:pPr>
+        <w:pStyle w:val="ListParagraph"/>
+        <w:numPr>
+          <w:ilvl w:val="0"/>
+          <w:numId w:val="2"/>
+        </w:numPr>
         <w:rPr>
           <w:b/>
           <w:u w:val="single"/>
@@ -637,7 +495,6 @@
           <w:b/>
           <w:u w:val="single"/>
         </w:rPr>
-        <w:lastRenderedPageBreak/>
         <w:t>Work Experience</w:t>
       </w:r>
     </w:p>
@@ -698,6 +555,8 @@
       <w:r>
         <w:t>Project Management &amp; Leadership</w:t>
       </w:r>
+      <w:bookmarkStart w:id="0" w:name="_GoBack"/>
+      <w:bookmarkEnd w:id="0"/>
     </w:p>
     <w:p>
       <w:pPr>
@@ -805,6 +664,7 @@
           <w:u w:val="single"/>
         </w:rPr>
       </w:pPr>
+      <w:bookmarkStart w:id="3" w:name="OLE_LINK3"/>
       <w:r>
         <w:t>Tested company software and reported logical errors and design inconsistencies.</w:t>
       </w:r>
@@ -862,98 +722,35 @@
           <w:numId w:val="4"/>
         </w:numPr>
         <w:rPr>
-          <w:u w:val="single"/>
-        </w:rPr>
-      </w:pPr>
-      <w:r>
-        <w:t>Managed the company stock.</w:t>
-      </w:r>
-    </w:p>
-    <w:p>
-      <w:pPr>
-        <w:rPr>
-          <w:u w:val="single"/>
-        </w:rPr>
-      </w:pPr>
-      <w:r>
-        <w:rPr>
-          <w:u w:val="single"/>
-        </w:rPr>
-        <w:t xml:space="preserve">Waiter, Mercure </w:t>
-      </w:r>
-      <w:proofErr w:type="spellStart"/>
-      <w:r>
-        <w:rPr>
-          <w:u w:val="single"/>
-        </w:rPr>
-        <w:t>Hatherton</w:t>
-      </w:r>
-      <w:proofErr w:type="spellEnd"/>
-      <w:r>
-        <w:rPr>
-          <w:u w:val="single"/>
-        </w:rPr>
-        <w:t xml:space="preserve"> Hotel</w:t>
-      </w:r>
-      <w:r>
-        <w:rPr>
-          <w:u w:val="single"/>
-        </w:rPr>
-        <w:t xml:space="preserve"> (2012 – 2013)</w:t>
-      </w:r>
-      <w:r>
-        <w:rPr>
-          <w:u w:val="single"/>
-        </w:rPr>
-        <w:t>:</w:t>
-      </w:r>
-    </w:p>
-    <w:p>
-      <w:pPr>
-        <w:pStyle w:val="ListParagraph"/>
-        <w:numPr>
-          <w:ilvl w:val="0"/>
-          <w:numId w:val="5"/>
-        </w:numPr>
-      </w:pPr>
-      <w:r>
-        <w:t>Served hundreds of customers at busy events and weddings where management were often too busy to help.</w:t>
-      </w:r>
-    </w:p>
-    <w:p>
-      <w:pPr>
-        <w:pStyle w:val="ListParagraph"/>
-        <w:numPr>
-          <w:ilvl w:val="0"/>
-          <w:numId w:val="5"/>
-        </w:numPr>
-      </w:pPr>
-      <w:r>
-        <w:t>Speedily developed my level of independency and ability to stay level headed in stressful environments.</w:t>
-      </w:r>
-    </w:p>
-    <w:p>
-      <w:pPr>
-        <w:pStyle w:val="ListParagraph"/>
-        <w:numPr>
-          <w:ilvl w:val="0"/>
-          <w:numId w:val="5"/>
-        </w:numPr>
-        <w:rPr>
-          <w:u w:val="single"/>
-        </w:rPr>
-      </w:pPr>
-      <w:r>
-        <w:t xml:space="preserve">Greeted new customers at the door and ensured they felt welcome and comfortable. </w:t>
-      </w:r>
-    </w:p>
-    <w:p>
-      <w:pPr>
-        <w:rPr>
           <w:b/>
           <w:u w:val="single"/>
         </w:rPr>
       </w:pPr>
+      <w:r>
+        <w:t>Managed the company stock.</w:t>
+      </w:r>
+      <w:r>
+        <w:rPr>
+          <w:b/>
+          <w:u w:val="single"/>
+        </w:rPr>
+        <w:t xml:space="preserve"> </w:t>
+      </w:r>
+    </w:p>
+    <w:bookmarkEnd w:id="3"/>
+    <w:p>
+      <w:pPr>
+        <w:rPr>
+          <w:b/>
+          <w:u w:val="single"/>
+        </w:rPr>
+      </w:pPr>
+      <w:r>
+        <w:rPr>
+          <w:vertAlign w:val="subscript"/>
+        </w:rPr>
+        <w:t xml:space="preserve"> </w:t>
+      </w:r>
       <w:r>
         <w:rPr>
           <w:vertAlign w:val="subscript"/>
@@ -2843,11 +2640,11 @@
     <w:rsid w:val="002F56A3"/>
     <w:rsid w:val="003C3769"/>
     <w:rsid w:val="004443F0"/>
-    <w:rsid w:val="005A621A"/>
     <w:rsid w:val="007F6AF7"/>
     <w:rsid w:val="009C0F70"/>
     <w:rsid w:val="00B50485"/>
     <w:rsid w:val="00C416DD"/>
+    <w:rsid w:val="00D74B1D"/>
     <w:rsid w:val="00EA2183"/>
     <w:rsid w:val="00FC6BD9"/>
   </w:rsids>

</xml_diff>

<commit_message>
Updating some spelling mistakes and fixing formatting
</commit_message>
<xml_diff>
--- a/src/FlaveSite/wwwroot/files/cv/David Smith CV.docx
+++ b/src/FlaveSite/wwwroot/files/cv/David Smith CV.docx
@@ -15,19 +15,8 @@
       </w:r>
     </w:p>
     <w:p>
-      <w:r>
-        <w:t xml:space="preserve">My professional portfolio can be found here: </w:t>
-      </w:r>
-      <w:hyperlink r:id="rId7" w:history="1">
-        <w:r>
-          <w:rPr>
-            <w:rStyle w:val="Hyperlink"/>
-          </w:rPr>
-          <w:t>www.flave.co.uk</w:t>
-        </w:r>
-      </w:hyperlink>
-    </w:p>
-    <w:p>
+      <w:bookmarkStart w:id="0" w:name="_GoBack"/>
+      <w:bookmarkEnd w:id="0"/>
       <w:r>
         <w:t>I am currently in my final year studying Computer Games Programming BSc (Hons) at Staffordshire University, seeking an opportunity to showcase my abilities and ambition in the gaming industry. Primarily I program in C++ and C#, but have competencies in Java, PHP, JavaScript and a few other languages. My skills also stretch to a strong understanding of maths and physics in 3D graphics.</w:t>
       </w:r>
@@ -344,21 +333,27 @@
       <w:r>
         <w:t xml:space="preserve">For my Final Year Project, I am developing an AI system that will create and adapt plants against a range of </w:t>
       </w:r>
-      <w:proofErr w:type="spellStart"/>
-      <w:r>
-        <w:t>enviromental</w:t>
-      </w:r>
-      <w:proofErr w:type="spellEnd"/>
+      <w:r>
+        <w:t>environmental</w:t>
+      </w:r>
       <w:r>
         <w:t xml:space="preserve"> variables to create genetic variance in generated plants. The objective is to replace an Artist's time making florae based on educated guesses and allow a tool to create </w:t>
       </w:r>
-      <w:proofErr w:type="spellStart"/>
-      <w:r>
-        <w:t>belivable</w:t>
-      </w:r>
-      <w:proofErr w:type="spellEnd"/>
-      <w:r>
-        <w:t xml:space="preserve"> plant life.</w:t>
+      <w:bookmarkStart w:id="1" w:name="OLE_LINK4"/>
+      <w:bookmarkStart w:id="2" w:name="OLE_LINK5"/>
+      <w:r>
+        <w:t>beli</w:t>
+      </w:r>
+      <w:r>
+        <w:t>e</w:t>
+      </w:r>
+      <w:r>
+        <w:t xml:space="preserve">vable </w:t>
+      </w:r>
+      <w:bookmarkEnd w:id="1"/>
+      <w:bookmarkEnd w:id="2"/>
+      <w:r>
+        <w:t>plant life.</w:t>
       </w:r>
     </w:p>
     <w:p>
@@ -555,8 +550,6 @@
       <w:r>
         <w:t>Project Management &amp; Leadership</w:t>
       </w:r>
-      <w:bookmarkStart w:id="0" w:name="_GoBack"/>
-      <w:bookmarkEnd w:id="0"/>
     </w:p>
     <w:p>
       <w:pPr>
@@ -569,13 +562,13 @@
       <w:r>
         <w:t xml:space="preserve">Development Methodologies such as Kanban, Pair Programming, Continuous </w:t>
       </w:r>
-      <w:bookmarkStart w:id="1" w:name="OLE_LINK1"/>
-      <w:bookmarkStart w:id="2" w:name="OLE_LINK2"/>
+      <w:bookmarkStart w:id="3" w:name="OLE_LINK1"/>
+      <w:bookmarkStart w:id="4" w:name="OLE_LINK2"/>
       <w:r>
         <w:t>Integration</w:t>
       </w:r>
-      <w:bookmarkEnd w:id="1"/>
-      <w:bookmarkEnd w:id="2"/>
+      <w:bookmarkEnd w:id="3"/>
+      <w:bookmarkEnd w:id="4"/>
       <w:r>
         <w:t>, Test-Driven Development and more</w:t>
       </w:r>
@@ -589,13 +582,7 @@
         </w:numPr>
       </w:pPr>
       <w:r>
-        <w:t xml:space="preserve">Dealing with stressful situations and deadlines, where a </w:t>
-      </w:r>
-      <w:r>
-        <w:t>customer’s</w:t>
-      </w:r>
-      <w:r>
-        <w:t xml:space="preserve"> product and companies reputation is on the line</w:t>
+        <w:t>Dealing with stressful situations and deadlines, where a customer’s product and companies reputation is on the line</w:t>
       </w:r>
     </w:p>
     <w:p>
@@ -664,7 +651,7 @@
           <w:u w:val="single"/>
         </w:rPr>
       </w:pPr>
-      <w:bookmarkStart w:id="3" w:name="OLE_LINK3"/>
+      <w:bookmarkStart w:id="5" w:name="OLE_LINK3"/>
       <w:r>
         <w:t>Tested company software and reported logical errors and design inconsistencies.</w:t>
       </w:r>
@@ -737,7 +724,7 @@
         <w:t xml:space="preserve"> </w:t>
       </w:r>
     </w:p>
-    <w:bookmarkEnd w:id="3"/>
+    <w:bookmarkEnd w:id="5"/>
     <w:p>
       <w:pPr>
         <w:rPr>
@@ -1009,7 +996,7 @@
             </w:r>
           </w:p>
           <w:p>
-            <w:hyperlink r:id="rId8" w:history="1">
+            <w:hyperlink r:id="rId7" w:history="1">
               <w:r>
                 <w:rPr>
                   <w:rStyle w:val="Hyperlink"/>
@@ -1019,7 +1006,7 @@
             </w:hyperlink>
           </w:p>
           <w:p>
-            <w:hyperlink r:id="rId9" w:history="1">
+            <w:hyperlink r:id="rId8" w:history="1">
               <w:r>
                 <w:rPr>
                   <w:rStyle w:val="Hyperlink"/>
@@ -1056,7 +1043,7 @@
             </w:r>
           </w:p>
           <w:p>
-            <w:hyperlink r:id="rId10" w:history="1">
+            <w:hyperlink r:id="rId9" w:history="1">
               <w:r>
                 <w:rPr>
                   <w:rStyle w:val="Hyperlink"/>
@@ -1075,7 +1062,7 @@
     </w:tbl>
     <w:p/>
     <w:sectPr>
-      <w:headerReference w:type="default" r:id="rId11"/>
+      <w:headerReference w:type="default" r:id="rId10"/>
       <w:pgSz w:w="11906" w:h="16838"/>
       <w:pgMar w:top="1440" w:right="1440" w:bottom="1440" w:left="1440" w:header="708" w:footer="708" w:gutter="0"/>
       <w:cols w:space="708"/>
@@ -1256,6 +1243,30 @@
         <w:szCs w:val="27"/>
       </w:rPr>
     </w:pPr>
+    <w:r>
+      <w:rPr>
+        <w:sz w:val="20"/>
+        <w:szCs w:val="27"/>
+      </w:rPr>
+      <w:t xml:space="preserve">Portfolio: </w:t>
+    </w:r>
+    <w:hyperlink r:id="rId1" w:history="1">
+      <w:r>
+        <w:rPr>
+          <w:rStyle w:val="Hyperlink"/>
+          <w:sz w:val="20"/>
+          <w:szCs w:val="27"/>
+        </w:rPr>
+        <w:t>www.flave.co.uk</w:t>
+      </w:r>
+    </w:hyperlink>
+    <w:r>
+      <w:rPr>
+        <w:sz w:val="20"/>
+        <w:szCs w:val="27"/>
+      </w:rPr>
+      <w:t xml:space="preserve"> </w:t>
+    </w:r>
     <w:r>
       <w:rPr>
         <w:sz w:val="20"/>
@@ -2530,6 +2541,18 @@
       <w:u w:val="single"/>
     </w:rPr>
   </w:style>
+  <w:style w:type="character" w:styleId="UnresolvedMention">
+    <w:name w:val="Unresolved Mention"/>
+    <w:basedOn w:val="DefaultParagraphFont"/>
+    <w:uiPriority w:val="99"/>
+    <w:semiHidden/>
+    <w:unhideWhenUsed/>
+    <w:rsid w:val="001B1BFD"/>
+    <w:rPr>
+      <w:color w:val="808080"/>
+      <w:shd w:val="clear" w:color="auto" w:fill="E6E6E6"/>
+    </w:rPr>
+  </w:style>
 </w:styles>
 </file>
 
@@ -2640,6 +2663,7 @@
     <w:rsid w:val="002F56A3"/>
     <w:rsid w:val="003C3769"/>
     <w:rsid w:val="004443F0"/>
+    <w:rsid w:val="00595029"/>
     <w:rsid w:val="007F6AF7"/>
     <w:rsid w:val="009C0F70"/>
     <w:rsid w:val="00B50485"/>

</xml_diff>

<commit_message>
Updating the referencing section to include better references than my Dad and Bob. I have people who actually know me professionally now.
</commit_message>
<xml_diff>
--- a/src/FlaveSite/wwwroot/files/cv/David Smith CV.docx
+++ b/src/FlaveSite/wwwroot/files/cv/David Smith CV.docx
@@ -15,8 +15,6 @@
       </w:r>
     </w:p>
     <w:p>
-      <w:bookmarkStart w:id="0" w:name="_GoBack"/>
-      <w:bookmarkEnd w:id="0"/>
       <w:r>
         <w:t>I am currently in my final year studying Computer Games Programming BSc (Hons) at Staffordshire University, seeking an opportunity to showcase my abilities and ambition in the gaming industry. Primarily I program in C++ and C#, but have competencies in Java, PHP, JavaScript and a few other languages. My skills also stretch to a strong understanding of maths and physics in 3D graphics.</w:t>
       </w:r>
@@ -285,6 +283,27 @@
         </w:rPr>
         <w:t>Education</w:t>
       </w:r>
+    </w:p>
+    <w:p>
+      <w:pPr>
+        <w:rPr>
+          <w:u w:val="single"/>
+        </w:rPr>
+      </w:pPr>
+      <w:r>
+        <w:rPr>
+          <w:u w:val="single"/>
+        </w:rPr>
+        <w:t>Stafford</w:t>
+      </w:r>
+      <w:r>
+        <w:rPr>
+          <w:u w:val="single"/>
+        </w:rPr>
+        <w:t>shire University – Computer Games Programming BSc (Hons)</w:t>
+      </w:r>
+      <w:bookmarkStart w:id="0" w:name="_GoBack"/>
+      <w:bookmarkEnd w:id="0"/>
     </w:p>
     <w:p>
       <w:pPr>
@@ -2668,6 +2687,7 @@
     <w:rsid w:val="009C0F70"/>
     <w:rsid w:val="00B50485"/>
     <w:rsid w:val="00C416DD"/>
+    <w:rsid w:val="00C61F81"/>
     <w:rsid w:val="00D74B1D"/>
     <w:rsid w:val="00EA2183"/>
     <w:rsid w:val="00FC6BD9"/>

</xml_diff>

<commit_message>
Updating CV with new references
</commit_message>
<xml_diff>
--- a/src/FlaveSite/wwwroot/files/cv/David Smith CV.docx
+++ b/src/FlaveSite/wwwroot/files/cv/David Smith CV.docx
@@ -2,59 +2,60 @@
 <file path=word/document.xml><?xml version="1.0" encoding="utf-8"?>
 <w:document xmlns:wpc="http://schemas.microsoft.com/office/word/2010/wordprocessingCanvas" xmlns:cx="http://schemas.microsoft.com/office/drawing/2014/chartex" xmlns:cx1="http://schemas.microsoft.com/office/drawing/2015/9/8/chartex" xmlns:cx2="http://schemas.microsoft.com/office/drawing/2015/10/21/chartex" xmlns:cx3="http://schemas.microsoft.com/office/drawing/2016/5/9/chartex" xmlns:cx4="http://schemas.microsoft.com/office/drawing/2016/5/10/chartex" xmlns:cx5="http://schemas.microsoft.com/office/drawing/2016/5/11/chartex" xmlns:cx6="http://schemas.microsoft.com/office/drawing/2016/5/12/chartex" xmlns:cx7="http://schemas.microsoft.com/office/drawing/2016/5/13/chartex" xmlns:cx8="http://schemas.microsoft.com/office/drawing/2016/5/14/chartex" xmlns:mc="http://schemas.openxmlformats.org/markup-compatibility/2006" xmlns:aink="http://schemas.microsoft.com/office/drawing/2016/ink" xmlns:am3d="http://schemas.microsoft.com/office/drawing/2017/model3d" xmlns:o="urn:schemas-microsoft-com:office:office" xmlns:r="http://schemas.openxmlformats.org/officeDocument/2006/relationships" xmlns:m="http://schemas.openxmlformats.org/officeDocument/2006/math" xmlns:v="urn:schemas-microsoft-com:vml" xmlns:wp14="http://schemas.microsoft.com/office/word/2010/wordprocessingDrawing" xmlns:wp="http://schemas.openxmlformats.org/drawingml/2006/wordprocessingDrawing" xmlns:w10="urn:schemas-microsoft-com:office:word" xmlns:w="http://schemas.openxmlformats.org/wordprocessingml/2006/main" xmlns:w14="http://schemas.microsoft.com/office/word/2010/wordml" xmlns:w15="http://schemas.microsoft.com/office/word/2012/wordml" xmlns:w16se="http://schemas.microsoft.com/office/word/2015/wordml/symex" xmlns:wpg="http://schemas.microsoft.com/office/word/2010/wordprocessingGroup" xmlns:wpi="http://schemas.microsoft.com/office/word/2010/wordprocessingInk" xmlns:wne="http://schemas.microsoft.com/office/word/2006/wordml" xmlns:wps="http://schemas.microsoft.com/office/word/2010/wordprocessingShape" mc:Ignorable="w14 w15 w16se wp14">
   <w:body>
+    <w:tbl>
+      <w:tblPr>
+        <w:tblStyle w:val="TableGrid"/>
+        <w:tblW w:w="0" w:type="auto"/>
+        <w:tblBorders>
+          <w:top w:val="none" w:sz="0" w:space="0" w:color="auto"/>
+          <w:left w:val="none" w:sz="0" w:space="0" w:color="auto"/>
+          <w:bottom w:val="single" w:sz="12" w:space="0" w:color="auto"/>
+          <w:right w:val="none" w:sz="0" w:space="0" w:color="auto"/>
+        </w:tblBorders>
+        <w:tblLook w:val="04A0" w:firstRow="1" w:lastRow="0" w:firstColumn="1" w:lastColumn="0" w:noHBand="0" w:noVBand="1"/>
+      </w:tblPr>
+      <w:tblGrid>
+        <w:gridCol w:w="9016"/>
+      </w:tblGrid>
+      <w:tr>
+        <w:tc>
+          <w:tcPr>
+            <w:tcW w:w="9016" w:type="dxa"/>
+          </w:tcPr>
+          <w:p>
+            <w:bookmarkStart w:id="0" w:name="_Hlk499579219"/>
+            <w:r>
+              <w:rPr>
+                <w:b/>
+              </w:rPr>
+              <w:t>Profile</w:t>
+            </w:r>
+          </w:p>
+        </w:tc>
+      </w:tr>
+    </w:tbl>
+    <w:bookmarkEnd w:id="0"/>
     <w:p>
       <w:r>
-        <w:rPr>
-          <w:b/>
-          <w:u w:val="single"/>
-        </w:rPr>
-        <w:t>My Profile</w:t>
-      </w:r>
-      <w:r>
-        <w:t xml:space="preserve"> </w:t>
+        <w:t>I am currently in my final year studying Computer Games Programming BSc (Hons) at Staffordshire University, seeking an opportunity to showcase my abilities and ambition in the gaming industry. Primarily I program in C++ and C#, but have competencies in Java, PHP, JavaScript and a few other languages. My skills also stretch to a strong understanding of maths and physics in 3D graphics.</w:t>
       </w:r>
     </w:p>
     <w:p>
       <w:r>
-        <w:t>I am currently in my final year studying Computer Games Programming BSc (Hons) at Staffordshire University, seeking an opportunity to showcase my abilities and ambition in the gaming industry. Primarily I program in C++ and C#, but have competencies in Java, PHP, JavaScript and a few other languages. My skills also stretch to a strong understanding of maths and physics in 3D graphics.</w:t>
+        <w:t xml:space="preserve">During my time at University, I have explored many technologies and developed several skills in 3D and 2D Graphics, AI, Networking and Project Management. I have created two DirectX11 engines, a simple OpenGL engine, two mobile games and am currently working on a PC Unity game for “Playing </w:t>
+      </w:r>
+      <w:proofErr w:type="gramStart"/>
+      <w:r>
+        <w:t>With</w:t>
+      </w:r>
+      <w:proofErr w:type="gramEnd"/>
+      <w:r>
+        <w:t xml:space="preserve"> Giants”.</w:t>
       </w:r>
     </w:p>
     <w:p>
       <w:r>
-        <w:t xml:space="preserve">During my time at University, I have explored many technologies and developed several skills in 3D and 2D Graphics, AI, Networking and Project Management. I have created two DirectX11 engines, a simple OpenGL engine, two mobile games and am currently working on a PC Unity game for “Playing </w:t>
-      </w:r>
-      <w:proofErr w:type="gramStart"/>
-      <w:r>
-        <w:t>With</w:t>
-      </w:r>
-      <w:proofErr w:type="gramEnd"/>
-      <w:r>
-        <w:t xml:space="preserve"> Giants”.</w:t>
-      </w:r>
-    </w:p>
-    <w:p>
-      <w:pPr>
-        <w:rPr>
-          <w:vertAlign w:val="subscript"/>
-        </w:rPr>
-      </w:pPr>
-      <w:r>
         <w:t>As I constantly strive to achieve the best in tasks and projects I undertake, I would consider myself a highly motivated individual who is not satisfied until a job is complete to the highest possible quality. Experience, with a sprinkle of an enjoyment for challenge, has ensured I remain working hard in all situations.</w:t>
-      </w:r>
-    </w:p>
-    <w:p>
-      <w:pPr>
-        <w:rPr>
-          <w:b/>
-          <w:u w:val="single"/>
-        </w:rPr>
-      </w:pPr>
-      <w:r>
-        <w:rPr>
-          <w:b/>
-          <w:u w:val="single"/>
-        </w:rPr>
-        <w:t>Professional Skills</w:t>
       </w:r>
     </w:p>
     <w:tbl>
@@ -64,10 +65,840 @@
         <w:tblBorders>
           <w:top w:val="none" w:sz="0" w:space="0" w:color="auto"/>
           <w:left w:val="none" w:sz="0" w:space="0" w:color="auto"/>
-          <w:bottom w:val="none" w:sz="0" w:space="0" w:color="auto"/>
+          <w:bottom w:val="single" w:sz="12" w:space="0" w:color="auto"/>
+          <w:right w:val="none" w:sz="0" w:space="0" w:color="auto"/>
+        </w:tblBorders>
+        <w:tblLook w:val="04A0" w:firstRow="1" w:lastRow="0" w:firstColumn="1" w:lastColumn="0" w:noHBand="0" w:noVBand="1"/>
+      </w:tblPr>
+      <w:tblGrid>
+        <w:gridCol w:w="3005"/>
+        <w:gridCol w:w="3005"/>
+        <w:gridCol w:w="1503"/>
+        <w:gridCol w:w="1503"/>
+      </w:tblGrid>
+      <w:tr>
+        <w:tc>
+          <w:tcPr>
+            <w:tcW w:w="9016" w:type="dxa"/>
+            <w:gridSpan w:val="4"/>
+            <w:tcBorders>
+              <w:top w:val="nil"/>
+              <w:bottom w:val="single" w:sz="12" w:space="0" w:color="auto"/>
+            </w:tcBorders>
+          </w:tcPr>
+          <w:p>
+            <w:r>
+              <w:rPr>
+                <w:b/>
+              </w:rPr>
+              <w:t>Professional Skills</w:t>
+            </w:r>
+          </w:p>
+        </w:tc>
+      </w:tr>
+      <w:tr>
+        <w:tblPrEx>
+          <w:tblBorders>
+            <w:bottom w:val="none" w:sz="0" w:space="0" w:color="auto"/>
+            <w:insideH w:val="none" w:sz="0" w:space="0" w:color="auto"/>
+            <w:insideV w:val="none" w:sz="0" w:space="0" w:color="auto"/>
+          </w:tblBorders>
+        </w:tblPrEx>
+        <w:tc>
+          <w:tcPr>
+            <w:tcW w:w="3005" w:type="dxa"/>
+            <w:tcBorders>
+              <w:top w:val="single" w:sz="12" w:space="0" w:color="auto"/>
+            </w:tcBorders>
+          </w:tcPr>
+          <w:p>
+            <w:pPr>
+              <w:pStyle w:val="ListParagraph"/>
+              <w:numPr>
+                <w:ilvl w:val="0"/>
+                <w:numId w:val="1"/>
+              </w:numPr>
+            </w:pPr>
+            <w:r>
+              <w:t>C</w:t>
+            </w:r>
+            <w:r>
+              <w:t>++</w:t>
+            </w:r>
+          </w:p>
+          <w:p>
+            <w:pPr>
+              <w:pStyle w:val="ListParagraph"/>
+              <w:numPr>
+                <w:ilvl w:val="0"/>
+                <w:numId w:val="1"/>
+              </w:numPr>
+            </w:pPr>
+            <w:r>
+              <w:t>C#</w:t>
+            </w:r>
+            <w:r>
+              <w:t xml:space="preserve"> </w:t>
+            </w:r>
+          </w:p>
+          <w:p>
+            <w:pPr>
+              <w:pStyle w:val="ListParagraph"/>
+              <w:numPr>
+                <w:ilvl w:val="0"/>
+                <w:numId w:val="1"/>
+              </w:numPr>
+            </w:pPr>
+            <w:r>
+              <w:t>DirectX 11</w:t>
+            </w:r>
+          </w:p>
+          <w:p>
+            <w:pPr>
+              <w:pStyle w:val="ListParagraph"/>
+              <w:numPr>
+                <w:ilvl w:val="0"/>
+                <w:numId w:val="1"/>
+              </w:numPr>
+              <w:rPr>
+                <w:b/>
+                <w:u w:val="single"/>
+              </w:rPr>
+            </w:pPr>
+            <w:r>
+              <w:t>OpenGL</w:t>
+            </w:r>
+          </w:p>
+        </w:tc>
+        <w:tc>
+          <w:tcPr>
+            <w:tcW w:w="3005" w:type="dxa"/>
+            <w:tcBorders>
+              <w:top w:val="single" w:sz="12" w:space="0" w:color="auto"/>
+            </w:tcBorders>
+          </w:tcPr>
+          <w:p>
+            <w:pPr>
+              <w:pStyle w:val="ListParagraph"/>
+              <w:numPr>
+                <w:ilvl w:val="0"/>
+                <w:numId w:val="1"/>
+              </w:numPr>
+            </w:pPr>
+            <w:r>
+              <w:t>Unity</w:t>
+            </w:r>
+          </w:p>
+          <w:p>
+            <w:pPr>
+              <w:pStyle w:val="ListParagraph"/>
+              <w:numPr>
+                <w:ilvl w:val="0"/>
+                <w:numId w:val="1"/>
+              </w:numPr>
+            </w:pPr>
+            <w:r>
+              <w:t>Cocos2D-X</w:t>
+            </w:r>
+          </w:p>
+          <w:p>
+            <w:pPr>
+              <w:pStyle w:val="ListParagraph"/>
+              <w:numPr>
+                <w:ilvl w:val="0"/>
+                <w:numId w:val="1"/>
+              </w:numPr>
+            </w:pPr>
+            <w:r>
+              <w:t>Android</w:t>
+            </w:r>
+          </w:p>
+          <w:p>
+            <w:pPr>
+              <w:pStyle w:val="ListParagraph"/>
+              <w:numPr>
+                <w:ilvl w:val="0"/>
+                <w:numId w:val="1"/>
+              </w:numPr>
+              <w:rPr>
+                <w:b/>
+                <w:u w:val="single"/>
+              </w:rPr>
+            </w:pPr>
+            <w:r>
+              <w:t>Java</w:t>
+            </w:r>
+          </w:p>
+        </w:tc>
+        <w:tc>
+          <w:tcPr>
+            <w:tcW w:w="3006" w:type="dxa"/>
+            <w:gridSpan w:val="2"/>
+            <w:tcBorders>
+              <w:top w:val="single" w:sz="12" w:space="0" w:color="auto"/>
+            </w:tcBorders>
+          </w:tcPr>
+          <w:p>
+            <w:pPr>
+              <w:pStyle w:val="ListParagraph"/>
+              <w:numPr>
+                <w:ilvl w:val="0"/>
+                <w:numId w:val="1"/>
+              </w:numPr>
+              <w:rPr>
+                <w:b/>
+                <w:u w:val="single"/>
+              </w:rPr>
+            </w:pPr>
+            <w:r>
+              <w:t>SQL</w:t>
+            </w:r>
+          </w:p>
+          <w:p>
+            <w:pPr>
+              <w:pStyle w:val="ListParagraph"/>
+              <w:numPr>
+                <w:ilvl w:val="0"/>
+                <w:numId w:val="1"/>
+              </w:numPr>
+              <w:rPr>
+                <w:b/>
+                <w:u w:val="single"/>
+              </w:rPr>
+            </w:pPr>
+            <w:r>
+              <w:t xml:space="preserve">PHP  </w:t>
+            </w:r>
+          </w:p>
+          <w:p>
+            <w:pPr>
+              <w:pStyle w:val="ListParagraph"/>
+              <w:numPr>
+                <w:ilvl w:val="0"/>
+                <w:numId w:val="1"/>
+              </w:numPr>
+              <w:rPr>
+                <w:b/>
+                <w:u w:val="single"/>
+              </w:rPr>
+            </w:pPr>
+            <w:r>
+              <w:t>JavaScript</w:t>
+            </w:r>
+          </w:p>
+          <w:p>
+            <w:pPr>
+              <w:pStyle w:val="ListParagraph"/>
+              <w:rPr>
+                <w:b/>
+                <w:u w:val="single"/>
+              </w:rPr>
+            </w:pPr>
+          </w:p>
+          <w:p>
+            <w:pPr>
+              <w:rPr>
+                <w:b/>
+                <w:u w:val="single"/>
+              </w:rPr>
+            </w:pPr>
+          </w:p>
+        </w:tc>
+      </w:tr>
+      <w:tr>
+        <w:tc>
+          <w:tcPr>
+            <w:tcW w:w="9016" w:type="dxa"/>
+            <w:gridSpan w:val="4"/>
+            <w:tcBorders>
+              <w:top w:val="nil"/>
+              <w:bottom w:val="single" w:sz="12" w:space="0" w:color="auto"/>
+            </w:tcBorders>
+          </w:tcPr>
+          <w:p>
+            <w:r>
+              <w:rPr>
+                <w:b/>
+              </w:rPr>
+              <w:t>Education</w:t>
+            </w:r>
+          </w:p>
+        </w:tc>
+      </w:tr>
+      <w:tr>
+        <w:tc>
+          <w:tcPr>
+            <w:tcW w:w="7513" w:type="dxa"/>
+            <w:gridSpan w:val="3"/>
+            <w:tcBorders>
+              <w:top w:val="single" w:sz="12" w:space="0" w:color="auto"/>
+              <w:bottom w:val="single" w:sz="4" w:space="0" w:color="auto"/>
+              <w:right w:val="nil"/>
+            </w:tcBorders>
+          </w:tcPr>
+          <w:p>
+            <w:pPr>
+              <w:rPr>
+                <w:b/>
+              </w:rPr>
+            </w:pPr>
+            <w:r>
+              <w:rPr>
+                <w:b/>
+              </w:rPr>
+              <w:t>Staffordshire University:</w:t>
+            </w:r>
+            <w:r>
+              <w:rPr>
+                <w:b/>
+              </w:rPr>
+              <w:t xml:space="preserve"> Computer Games Programming</w:t>
+            </w:r>
+          </w:p>
+        </w:tc>
+        <w:tc>
+          <w:tcPr>
+            <w:tcW w:w="1503" w:type="dxa"/>
+            <w:tcBorders>
+              <w:top w:val="single" w:sz="12" w:space="0" w:color="auto"/>
+              <w:left w:val="nil"/>
+              <w:bottom w:val="single" w:sz="4" w:space="0" w:color="auto"/>
+            </w:tcBorders>
+          </w:tcPr>
+          <w:p>
+            <w:pPr>
+              <w:jc w:val="right"/>
+              <w:rPr>
+                <w:b/>
+              </w:rPr>
+            </w:pPr>
+            <w:r>
+              <w:rPr>
+                <w:b/>
+              </w:rPr>
+              <w:t>2014 - 2018</w:t>
+            </w:r>
+          </w:p>
+        </w:tc>
+      </w:tr>
+    </w:tbl>
+    <w:p>
+      <w:pPr>
+        <w:pStyle w:val="ListParagraph"/>
+        <w:numPr>
+          <w:ilvl w:val="0"/>
+          <w:numId w:val="2"/>
+        </w:numPr>
+      </w:pPr>
+      <w:r>
+        <w:t>Advanced Graphics and Real-Time Rendering (Level 6)</w:t>
+      </w:r>
+    </w:p>
+    <w:p>
+      <w:pPr>
+        <w:pStyle w:val="ListParagraph"/>
+        <w:numPr>
+          <w:ilvl w:val="1"/>
+          <w:numId w:val="2"/>
+        </w:numPr>
+      </w:pPr>
+      <w:r>
+        <w:t>Developing Advanced Graphic Algorithms and Techniques such as Bump Mapping, Parallax Mapping, Parallax Occlusion, Ambient Occlusion, Deferred Rendering and Shadowing. Previous years covered other graphics, physics and AI techniques such as Particle Systems, Rigid Body Physics, AI Pathfinding, Collision Detection, Collision Response, Lighting, Texturing, OBJ Rendering and Cameras. On both graphics modules for Level 4 &amp; 5 I was awarded First-Class Honours.</w:t>
+      </w:r>
+    </w:p>
+    <w:p>
+      <w:pPr>
+        <w:pStyle w:val="ListParagraph"/>
+        <w:numPr>
+          <w:ilvl w:val="0"/>
+          <w:numId w:val="2"/>
+        </w:numPr>
+      </w:pPr>
+      <w:r>
+        <w:t>Final Year Project (A Flora AI That Creates and Adapts Plants to Survive in a Dynamic Ecosystem)</w:t>
+      </w:r>
+    </w:p>
+    <w:p>
+      <w:pPr>
+        <w:pStyle w:val="ListParagraph"/>
+        <w:numPr>
+          <w:ilvl w:val="1"/>
+          <w:numId w:val="2"/>
+        </w:numPr>
+      </w:pPr>
+      <w:r>
+        <w:t xml:space="preserve">For my Final Year Project, I am developing an AI system that will create and adapt plants against a range of </w:t>
+      </w:r>
+      <w:r>
+        <w:t>environmental</w:t>
+      </w:r>
+      <w:r>
+        <w:t xml:space="preserve"> variables to create genetic variance in generated plants. The objective is to replace an Artist's time making florae based on educated guesses and allow a tool to create </w:t>
+      </w:r>
+      <w:bookmarkStart w:id="1" w:name="OLE_LINK4"/>
+      <w:bookmarkStart w:id="2" w:name="OLE_LINK5"/>
+      <w:r>
+        <w:t>beli</w:t>
+      </w:r>
+      <w:r>
+        <w:t>e</w:t>
+      </w:r>
+      <w:r>
+        <w:t xml:space="preserve">vable </w:t>
+      </w:r>
+      <w:bookmarkEnd w:id="1"/>
+      <w:bookmarkEnd w:id="2"/>
+      <w:r>
+        <w:t>plant life.</w:t>
+      </w:r>
+    </w:p>
+    <w:p>
+      <w:pPr>
+        <w:pStyle w:val="ListParagraph"/>
+        <w:numPr>
+          <w:ilvl w:val="0"/>
+          <w:numId w:val="2"/>
+        </w:numPr>
+      </w:pPr>
+      <w:r>
+        <w:t>Group Game Development Project and Work-Based Simulation (Level 6) and Technical Games Production (Level 5)</w:t>
+      </w:r>
+    </w:p>
+    <w:p>
+      <w:pPr>
+        <w:pStyle w:val="ListParagraph"/>
+        <w:numPr>
+          <w:ilvl w:val="1"/>
+          <w:numId w:val="2"/>
+        </w:numPr>
+      </w:pPr>
+      <w:r>
+        <w:t xml:space="preserve">Work based simulations attempting to replicate the environment, hardships and processes of real game studios. These modules have resulted in developing a game called "Misinformation" (unreleased) for Playing </w:t>
+      </w:r>
+      <w:proofErr w:type="gramStart"/>
+      <w:r>
+        <w:t>With</w:t>
+      </w:r>
+      <w:proofErr w:type="gramEnd"/>
+      <w:r>
+        <w:t xml:space="preserve"> Giants and presenting a game, Scientific Adventures of a Husky in Space, to Media Molecule, which won against games developed by other Students. I was awarded First-Class Honours in Technical Games Production and the Group Game Development Project is ongoing.</w:t>
+      </w:r>
+    </w:p>
+    <w:p>
+      <w:pPr>
+        <w:pStyle w:val="ListParagraph"/>
+        <w:numPr>
+          <w:ilvl w:val="0"/>
+          <w:numId w:val="2"/>
+        </w:numPr>
+      </w:pPr>
+      <w:r>
+        <w:t xml:space="preserve">Further Mathematics and </w:t>
+      </w:r>
+      <w:proofErr w:type="spellStart"/>
+      <w:r>
+        <w:t>Algorithmics</w:t>
+      </w:r>
+      <w:proofErr w:type="spellEnd"/>
+      <w:r>
+        <w:t xml:space="preserve"> (Level 5)</w:t>
+      </w:r>
+    </w:p>
+    <w:p>
+      <w:pPr>
+        <w:pStyle w:val="ListParagraph"/>
+        <w:numPr>
+          <w:ilvl w:val="1"/>
+          <w:numId w:val="2"/>
+        </w:numPr>
+      </w:pPr>
+      <w:r>
+        <w:t>Maths modules covering content such as Vectors, Matrices, Quaternions, Calculus, Complex Numbers, Integration and Normal Distribution.</w:t>
+      </w:r>
+    </w:p>
+    <w:p>
+      <w:pPr>
+        <w:pStyle w:val="ListParagraph"/>
+        <w:numPr>
+          <w:ilvl w:val="0"/>
+          <w:numId w:val="2"/>
+        </w:numPr>
+      </w:pPr>
+      <w:r>
+        <w:lastRenderedPageBreak/>
+        <w:t xml:space="preserve">Three </w:t>
+      </w:r>
+      <w:r>
+        <w:t>B</w:t>
+      </w:r>
+      <w:r>
+        <w:t>’s</w:t>
+      </w:r>
+      <w:r>
+        <w:t xml:space="preserve"> in Maths</w:t>
+      </w:r>
+      <w:r>
+        <w:t>, ICT and Physics</w:t>
+      </w:r>
+      <w:r>
+        <w:t xml:space="preserve"> A-Level</w:t>
+      </w:r>
+      <w:r>
+        <w:t>s</w:t>
+      </w:r>
+    </w:p>
+    <w:p>
+      <w:pPr>
+        <w:pStyle w:val="ListParagraph"/>
+        <w:numPr>
+          <w:ilvl w:val="0"/>
+          <w:numId w:val="2"/>
+        </w:numPr>
+      </w:pPr>
+      <w:r>
+        <w:t>8 GCSEs (5 As, Including Maths and English)</w:t>
+      </w:r>
+    </w:p>
+    <w:p>
+      <w:pPr>
+        <w:pStyle w:val="ListParagraph"/>
+        <w:numPr>
+          <w:ilvl w:val="0"/>
+          <w:numId w:val="2"/>
+        </w:numPr>
+        <w:rPr>
+          <w:b/>
+          <w:u w:val="single"/>
+        </w:rPr>
+      </w:pPr>
+      <w:r>
+        <w:t>2 Level 2 BTECs</w:t>
+      </w:r>
+    </w:p>
+    <w:tbl>
+      <w:tblPr>
+        <w:tblStyle w:val="TableGrid"/>
+        <w:tblW w:w="0" w:type="auto"/>
+        <w:tblBorders>
+          <w:top w:val="none" w:sz="0" w:space="0" w:color="auto"/>
+          <w:left w:val="none" w:sz="0" w:space="0" w:color="auto"/>
+          <w:bottom w:val="single" w:sz="12" w:space="0" w:color="auto"/>
+          <w:right w:val="none" w:sz="0" w:space="0" w:color="auto"/>
+        </w:tblBorders>
+        <w:tblLook w:val="04A0" w:firstRow="1" w:lastRow="0" w:firstColumn="1" w:lastColumn="0" w:noHBand="0" w:noVBand="1"/>
+      </w:tblPr>
+      <w:tblGrid>
+        <w:gridCol w:w="7513"/>
+        <w:gridCol w:w="1503"/>
+      </w:tblGrid>
+      <w:tr>
+        <w:tc>
+          <w:tcPr>
+            <w:tcW w:w="9016" w:type="dxa"/>
+            <w:gridSpan w:val="2"/>
+            <w:tcBorders>
+              <w:top w:val="nil"/>
+              <w:bottom w:val="single" w:sz="12" w:space="0" w:color="auto"/>
+            </w:tcBorders>
+          </w:tcPr>
+          <w:p>
+            <w:r>
+              <w:rPr>
+                <w:b/>
+              </w:rPr>
+              <w:t>Work Experience</w:t>
+            </w:r>
+          </w:p>
+        </w:tc>
+      </w:tr>
+      <w:tr>
+        <w:tc>
+          <w:tcPr>
+            <w:tcW w:w="7513" w:type="dxa"/>
+            <w:tcBorders>
+              <w:top w:val="single" w:sz="12" w:space="0" w:color="auto"/>
+              <w:bottom w:val="single" w:sz="4" w:space="0" w:color="auto"/>
+              <w:right w:val="nil"/>
+            </w:tcBorders>
+          </w:tcPr>
+          <w:p>
+            <w:pPr>
+              <w:rPr>
+                <w:b/>
+              </w:rPr>
+            </w:pPr>
+            <w:r>
+              <w:rPr>
+                <w:b/>
+              </w:rPr>
+              <w:t>Codeweavers:</w:t>
+            </w:r>
+            <w:r>
+              <w:rPr>
+                <w:b/>
+              </w:rPr>
+              <w:t xml:space="preserve"> </w:t>
+            </w:r>
+            <w:r>
+              <w:rPr>
+                <w:b/>
+              </w:rPr>
+              <w:t>Placement Backend Developer</w:t>
+            </w:r>
+          </w:p>
+        </w:tc>
+        <w:tc>
+          <w:tcPr>
+            <w:tcW w:w="1503" w:type="dxa"/>
+            <w:tcBorders>
+              <w:top w:val="single" w:sz="12" w:space="0" w:color="auto"/>
+              <w:left w:val="nil"/>
+              <w:bottom w:val="single" w:sz="4" w:space="0" w:color="auto"/>
+            </w:tcBorders>
+          </w:tcPr>
+          <w:p>
+            <w:pPr>
+              <w:jc w:val="right"/>
+              <w:rPr>
+                <w:b/>
+              </w:rPr>
+            </w:pPr>
+            <w:r>
+              <w:rPr>
+                <w:b/>
+              </w:rPr>
+              <w:t>2016 - 2017</w:t>
+            </w:r>
+          </w:p>
+        </w:tc>
+      </w:tr>
+    </w:tbl>
+    <w:p>
+      <w:r>
+        <w:rPr>
+          <w:b/>
+          <w:u w:val="single"/>
+        </w:rPr>
+        <w:br/>
+      </w:r>
+      <w:r>
+        <w:t>During my placement year at University, I worked as a C# back-end application developer at Codeweavers. We worked on providing finance calculators, lead management systems and retailing solutions to customers such as Alphabet, BMW, Honda and more.</w:t>
+      </w:r>
+    </w:p>
+    <w:p>
+      <w:r>
+        <w:t>Most of my time was spent split between managing vehicle data and working on the core finance engine that powers all the calculations at Codeweavers. My work in the core finance engine involved developing residual calculations for companies such as Tesla and London Taxi Company. I was also part of the development team that made the search engine that powers Mini Offers.</w:t>
+      </w:r>
+    </w:p>
+    <w:p>
+      <w:r>
+        <w:t>As this was my first job in an agile software development company, it taught me a multitude of useful skills such as:</w:t>
+      </w:r>
+    </w:p>
+    <w:p>
+      <w:pPr>
+        <w:pStyle w:val="ListParagraph"/>
+        <w:numPr>
+          <w:ilvl w:val="0"/>
+          <w:numId w:val="6"/>
+        </w:numPr>
+      </w:pPr>
+      <w:r>
+        <w:t>Project Management &amp; Leadership</w:t>
+      </w:r>
+    </w:p>
+    <w:p>
+      <w:pPr>
+        <w:pStyle w:val="ListParagraph"/>
+        <w:numPr>
+          <w:ilvl w:val="0"/>
+          <w:numId w:val="6"/>
+        </w:numPr>
+      </w:pPr>
+      <w:r>
+        <w:t xml:space="preserve">Development Methodologies such as Kanban, Pair Programming, Continuous </w:t>
+      </w:r>
+      <w:bookmarkStart w:id="3" w:name="OLE_LINK1"/>
+      <w:bookmarkStart w:id="4" w:name="OLE_LINK2"/>
+      <w:r>
+        <w:t>Integration</w:t>
+      </w:r>
+      <w:bookmarkEnd w:id="3"/>
+      <w:bookmarkEnd w:id="4"/>
+      <w:r>
+        <w:t>, Test-Driven Development and more</w:t>
+      </w:r>
+    </w:p>
+    <w:p>
+      <w:pPr>
+        <w:pStyle w:val="ListParagraph"/>
+        <w:numPr>
+          <w:ilvl w:val="0"/>
+          <w:numId w:val="6"/>
+        </w:numPr>
+      </w:pPr>
+      <w:r>
+        <w:t>Dealing with stressful situations and deadlines, where a customer’s product and companies reputation is on the line</w:t>
+      </w:r>
+    </w:p>
+    <w:tbl>
+      <w:tblPr>
+        <w:tblStyle w:val="TableGrid"/>
+        <w:tblW w:w="0" w:type="auto"/>
+        <w:tblBorders>
+          <w:top w:val="none" w:sz="0" w:space="0" w:color="auto"/>
+          <w:left w:val="none" w:sz="0" w:space="0" w:color="auto"/>
           <w:right w:val="none" w:sz="0" w:space="0" w:color="auto"/>
           <w:insideH w:val="none" w:sz="0" w:space="0" w:color="auto"/>
           <w:insideV w:val="none" w:sz="0" w:space="0" w:color="auto"/>
+        </w:tblBorders>
+        <w:tblLook w:val="04A0" w:firstRow="1" w:lastRow="0" w:firstColumn="1" w:lastColumn="0" w:noHBand="0" w:noVBand="1"/>
+      </w:tblPr>
+      <w:tblGrid>
+        <w:gridCol w:w="7513"/>
+        <w:gridCol w:w="1503"/>
+      </w:tblGrid>
+      <w:tr>
+        <w:tc>
+          <w:tcPr>
+            <w:tcW w:w="7513" w:type="dxa"/>
+          </w:tcPr>
+          <w:p>
+            <w:pPr>
+              <w:rPr>
+                <w:b/>
+              </w:rPr>
+            </w:pPr>
+            <w:r>
+              <w:rPr>
+                <w:b/>
+              </w:rPr>
+              <w:t>Codeweavers: Placement Backend Developer</w:t>
+            </w:r>
+          </w:p>
+        </w:tc>
+        <w:tc>
+          <w:tcPr>
+            <w:tcW w:w="1503" w:type="dxa"/>
+          </w:tcPr>
+          <w:p>
+            <w:pPr>
+              <w:jc w:val="right"/>
+              <w:rPr>
+                <w:b/>
+              </w:rPr>
+            </w:pPr>
+            <w:r>
+              <w:rPr>
+                <w:b/>
+              </w:rPr>
+              <w:t>2014</w:t>
+            </w:r>
+          </w:p>
+        </w:tc>
+      </w:tr>
+    </w:tbl>
+    <w:p>
+      <w:pPr>
+        <w:pStyle w:val="ListParagraph"/>
+        <w:rPr>
+          <w:u w:val="single"/>
+        </w:rPr>
+      </w:pPr>
+      <w:bookmarkStart w:id="5" w:name="OLE_LINK3"/>
+    </w:p>
+    <w:p>
+      <w:pPr>
+        <w:pStyle w:val="ListParagraph"/>
+        <w:numPr>
+          <w:ilvl w:val="0"/>
+          <w:numId w:val="4"/>
+        </w:numPr>
+        <w:rPr>
+          <w:u w:val="single"/>
+        </w:rPr>
+      </w:pPr>
+      <w:r>
+        <w:t>Tested company software and reported logical errors and design inconsistencies.</w:t>
+      </w:r>
+    </w:p>
+    <w:p>
+      <w:pPr>
+        <w:pStyle w:val="ListParagraph"/>
+        <w:numPr>
+          <w:ilvl w:val="0"/>
+          <w:numId w:val="4"/>
+        </w:numPr>
+        <w:rPr>
+          <w:u w:val="single"/>
+        </w:rPr>
+      </w:pPr>
+      <w:r>
+        <w:t>Developed a PHP website for a proposed child business, e-Parking.</w:t>
+      </w:r>
+    </w:p>
+    <w:p>
+      <w:pPr>
+        <w:pStyle w:val="ListParagraph"/>
+        <w:numPr>
+          <w:ilvl w:val="0"/>
+          <w:numId w:val="4"/>
+        </w:numPr>
+        <w:rPr>
+          <w:u w:val="single"/>
+        </w:rPr>
+      </w:pPr>
+      <w:r>
+        <w:t>Dealt with customer problems on the phone, either to fix myself or to pass along to someone more qualified.</w:t>
+      </w:r>
+    </w:p>
+    <w:p>
+      <w:pPr>
+        <w:pStyle w:val="ListParagraph"/>
+        <w:numPr>
+          <w:ilvl w:val="0"/>
+          <w:numId w:val="4"/>
+        </w:numPr>
+        <w:rPr>
+          <w:u w:val="single"/>
+        </w:rPr>
+      </w:pPr>
+      <w:r>
+        <w:t>Fixed problems that arose in the company’s database due to employee/system errors.</w:t>
+      </w:r>
+    </w:p>
+    <w:p>
+      <w:pPr>
+        <w:pStyle w:val="ListParagraph"/>
+        <w:numPr>
+          <w:ilvl w:val="0"/>
+          <w:numId w:val="4"/>
+        </w:numPr>
+        <w:rPr>
+          <w:b/>
+          <w:u w:val="single"/>
+        </w:rPr>
+      </w:pPr>
+      <w:r>
+        <w:t>Managed the company stock.</w:t>
+      </w:r>
+      <w:r>
+        <w:rPr>
+          <w:b/>
+          <w:u w:val="single"/>
+        </w:rPr>
+        <w:t xml:space="preserve"> </w:t>
+      </w:r>
+    </w:p>
+    <w:tbl>
+      <w:tblPr>
+        <w:tblStyle w:val="TableGrid"/>
+        <w:tblW w:w="0" w:type="auto"/>
+        <w:tblBorders>
+          <w:top w:val="none" w:sz="0" w:space="0" w:color="auto"/>
+          <w:left w:val="none" w:sz="0" w:space="0" w:color="auto"/>
+          <w:bottom w:val="single" w:sz="12" w:space="0" w:color="auto"/>
+          <w:right w:val="none" w:sz="0" w:space="0" w:color="auto"/>
         </w:tblBorders>
         <w:tblLook w:val="04A0" w:firstRow="1" w:lastRow="0" w:firstColumn="1" w:lastColumn="0" w:noHBand="0" w:noVBand="1"/>
       </w:tblPr>
@@ -77,6 +908,67 @@
         <w:gridCol w:w="3006"/>
       </w:tblGrid>
       <w:tr>
+        <w:tc>
+          <w:tcPr>
+            <w:tcW w:w="9016" w:type="dxa"/>
+            <w:gridSpan w:val="3"/>
+            <w:tcBorders>
+              <w:top w:val="nil"/>
+              <w:bottom w:val="single" w:sz="12" w:space="0" w:color="auto"/>
+            </w:tcBorders>
+          </w:tcPr>
+          <w:bookmarkEnd w:id="5"/>
+          <w:p>
+            <w:r>
+              <w:rPr>
+                <w:b/>
+              </w:rPr>
+              <w:t>Hobbies and Interests</w:t>
+            </w:r>
+          </w:p>
+        </w:tc>
+      </w:tr>
+      <w:tr>
+        <w:tblPrEx>
+          <w:tblBorders>
+            <w:bottom w:val="none" w:sz="0" w:space="0" w:color="auto"/>
+            <w:insideH w:val="none" w:sz="0" w:space="0" w:color="auto"/>
+            <w:insideV w:val="none" w:sz="0" w:space="0" w:color="auto"/>
+          </w:tblBorders>
+        </w:tblPrEx>
+        <w:tc>
+          <w:tcPr>
+            <w:tcW w:w="3005" w:type="dxa"/>
+          </w:tcPr>
+          <w:p>
+            <w:pPr>
+              <w:rPr>
+                <w:vertAlign w:val="subscript"/>
+              </w:rPr>
+            </w:pPr>
+          </w:p>
+        </w:tc>
+        <w:tc>
+          <w:tcPr>
+            <w:tcW w:w="3005" w:type="dxa"/>
+          </w:tcPr>
+          <w:p/>
+        </w:tc>
+        <w:tc>
+          <w:tcPr>
+            <w:tcW w:w="3006" w:type="dxa"/>
+          </w:tcPr>
+          <w:p/>
+        </w:tc>
+      </w:tr>
+      <w:tr>
+        <w:tblPrEx>
+          <w:tblBorders>
+            <w:bottom w:val="none" w:sz="0" w:space="0" w:color="auto"/>
+            <w:insideH w:val="none" w:sz="0" w:space="0" w:color="auto"/>
+            <w:insideV w:val="none" w:sz="0" w:space="0" w:color="auto"/>
+          </w:tblBorders>
+        </w:tblPrEx>
         <w:tc>
           <w:tcPr>
             <w:tcW w:w="3005" w:type="dxa"/>
@@ -90,10 +982,22 @@
               </w:numPr>
             </w:pPr>
             <w:r>
-              <w:t>C</w:t>
-            </w:r>
-            <w:r>
-              <w:t>++</w:t>
+              <w:rPr>
+                <w:vertAlign w:val="subscript"/>
+              </w:rPr>
+              <w:t xml:space="preserve"> </w:t>
+            </w:r>
+            <w:r>
+              <w:softHyphen/>
+            </w:r>
+            <w:r>
+              <w:softHyphen/>
+            </w:r>
+            <w:r>
+              <w:t>Gaming</w:t>
+            </w:r>
+            <w:r>
+              <w:t xml:space="preserve"> </w:t>
             </w:r>
           </w:p>
           <w:p>
@@ -105,10 +1009,7 @@
               </w:numPr>
             </w:pPr>
             <w:r>
-              <w:t>C#</w:t>
-            </w:r>
-            <w:r>
-              <w:t xml:space="preserve"> </w:t>
+              <w:t>Technology</w:t>
             </w:r>
           </w:p>
           <w:p>
@@ -118,25 +1019,13 @@
                 <w:ilvl w:val="0"/>
                 <w:numId w:val="1"/>
               </w:numPr>
-            </w:pPr>
-            <w:r>
-              <w:t>DirectX 11</w:t>
-            </w:r>
-          </w:p>
-          <w:p>
-            <w:pPr>
-              <w:pStyle w:val="ListParagraph"/>
-              <w:numPr>
-                <w:ilvl w:val="0"/>
-                <w:numId w:val="1"/>
-              </w:numPr>
               <w:rPr>
                 <w:b/>
                 <w:u w:val="single"/>
               </w:rPr>
             </w:pPr>
             <w:r>
-              <w:t>OpenGL</w:t>
+              <w:t>Building Computers</w:t>
             </w:r>
           </w:p>
         </w:tc>
@@ -151,9 +1040,13 @@
                 <w:ilvl w:val="0"/>
                 <w:numId w:val="1"/>
               </w:numPr>
+              <w:rPr>
+                <w:b/>
+                <w:u w:val="single"/>
+              </w:rPr>
             </w:pPr>
             <w:r>
-              <w:t>Unity</w:t>
+              <w:t>Game Engines</w:t>
             </w:r>
           </w:p>
           <w:p>
@@ -165,7 +1058,7 @@
               </w:numPr>
             </w:pPr>
             <w:r>
-              <w:t>Cocos2D-X</w:t>
+              <w:t>Jogging</w:t>
             </w:r>
           </w:p>
           <w:p>
@@ -175,25 +1068,13 @@
                 <w:ilvl w:val="0"/>
                 <w:numId w:val="1"/>
               </w:numPr>
-            </w:pPr>
-            <w:r>
-              <w:t>Android</w:t>
-            </w:r>
-          </w:p>
-          <w:p>
-            <w:pPr>
-              <w:pStyle w:val="ListParagraph"/>
-              <w:numPr>
-                <w:ilvl w:val="0"/>
-                <w:numId w:val="1"/>
-              </w:numPr>
               <w:rPr>
                 <w:b/>
                 <w:u w:val="single"/>
               </w:rPr>
             </w:pPr>
             <w:r>
-              <w:t>Java</w:t>
+              <w:t>Weights</w:t>
             </w:r>
           </w:p>
         </w:tc>
@@ -214,7 +1095,7 @@
               </w:rPr>
             </w:pPr>
             <w:r>
-              <w:t>SQL</w:t>
+              <w:t>Website Development</w:t>
             </w:r>
           </w:p>
           <w:p>
@@ -230,41 +1111,15 @@
               </w:rPr>
             </w:pPr>
             <w:r>
-              <w:t xml:space="preserve">PHP  </w:t>
-            </w:r>
-          </w:p>
-          <w:p>
-            <w:pPr>
-              <w:pStyle w:val="ListParagraph"/>
-              <w:numPr>
-                <w:ilvl w:val="0"/>
-                <w:numId w:val="1"/>
-              </w:numPr>
+              <w:t>Cat Training</w:t>
+            </w:r>
+            <w:r>
               <w:rPr>
                 <w:b/>
                 <w:u w:val="single"/>
               </w:rPr>
-            </w:pPr>
-            <w:r>
-              <w:t>JavaScript</w:t>
-            </w:r>
-          </w:p>
-          <w:p>
-            <w:pPr>
-              <w:pStyle w:val="ListParagraph"/>
-              <w:rPr>
-                <w:b/>
-                <w:u w:val="single"/>
-              </w:rPr>
-            </w:pPr>
-          </w:p>
-          <w:p>
-            <w:pPr>
-              <w:rPr>
-                <w:b/>
-                <w:u w:val="single"/>
-              </w:rPr>
-            </w:pPr>
+              <w:t xml:space="preserve"> </w:t>
+            </w:r>
           </w:p>
         </w:tc>
       </w:tr>
@@ -272,504 +1127,9 @@
     <w:p>
       <w:pPr>
         <w:rPr>
-          <w:b/>
           <w:u w:val="single"/>
         </w:rPr>
       </w:pPr>
-      <w:r>
-        <w:rPr>
-          <w:b/>
-          <w:u w:val="single"/>
-        </w:rPr>
-        <w:t>Education</w:t>
-      </w:r>
-    </w:p>
-    <w:p>
-      <w:pPr>
-        <w:rPr>
-          <w:u w:val="single"/>
-        </w:rPr>
-      </w:pPr>
-      <w:r>
-        <w:rPr>
-          <w:u w:val="single"/>
-        </w:rPr>
-        <w:t>Stafford</w:t>
-      </w:r>
-      <w:r>
-        <w:rPr>
-          <w:u w:val="single"/>
-        </w:rPr>
-        <w:t>shire University – Computer Games Programming BSc (Hons)</w:t>
-      </w:r>
-      <w:bookmarkStart w:id="0" w:name="_GoBack"/>
-      <w:bookmarkEnd w:id="0"/>
-    </w:p>
-    <w:p>
-      <w:pPr>
-        <w:pStyle w:val="ListParagraph"/>
-        <w:numPr>
-          <w:ilvl w:val="0"/>
-          <w:numId w:val="2"/>
-        </w:numPr>
-      </w:pPr>
-      <w:r>
-        <w:t>Advanced Graphics and Real-Time Rendering (Level 6)</w:t>
-      </w:r>
-    </w:p>
-    <w:p>
-      <w:pPr>
-        <w:pStyle w:val="ListParagraph"/>
-        <w:numPr>
-          <w:ilvl w:val="1"/>
-          <w:numId w:val="2"/>
-        </w:numPr>
-      </w:pPr>
-      <w:r>
-        <w:t>Developing Advanced Graphic Algorithms and Techniques such as Bump Mapping, Parallax Mapping, Parallax Occlusion, Ambient Occlusion, Deferred Rendering and Shadowing. Previous years covered other graphics, physics and AI techniques such as Particle Systems, Rigid Body Physics, AI Pathfinding, Collision Detection, Collision Response, Lighting, Texturing, OBJ Rendering and Cameras. On both graphics modules for Level 4 &amp; 5 I was awarded First-Class Honours.</w:t>
-      </w:r>
-    </w:p>
-    <w:p>
-      <w:pPr>
-        <w:pStyle w:val="ListParagraph"/>
-        <w:numPr>
-          <w:ilvl w:val="0"/>
-          <w:numId w:val="2"/>
-        </w:numPr>
-      </w:pPr>
-      <w:r>
-        <w:t>Final Year Project (A Flora AI That Creates and Adapts Plants to Survive in a Dynamic Ecosystem)</w:t>
-      </w:r>
-    </w:p>
-    <w:p>
-      <w:pPr>
-        <w:pStyle w:val="ListParagraph"/>
-        <w:numPr>
-          <w:ilvl w:val="1"/>
-          <w:numId w:val="2"/>
-        </w:numPr>
-      </w:pPr>
-      <w:r>
-        <w:t xml:space="preserve">For my Final Year Project, I am developing an AI system that will create and adapt plants against a range of </w:t>
-      </w:r>
-      <w:r>
-        <w:t>environmental</w:t>
-      </w:r>
-      <w:r>
-        <w:t xml:space="preserve"> variables to create genetic variance in generated plants. The objective is to replace an Artist's time making florae based on educated guesses and allow a tool to create </w:t>
-      </w:r>
-      <w:bookmarkStart w:id="1" w:name="OLE_LINK4"/>
-      <w:bookmarkStart w:id="2" w:name="OLE_LINK5"/>
-      <w:r>
-        <w:t>beli</w:t>
-      </w:r>
-      <w:r>
-        <w:t>e</w:t>
-      </w:r>
-      <w:r>
-        <w:t xml:space="preserve">vable </w:t>
-      </w:r>
-      <w:bookmarkEnd w:id="1"/>
-      <w:bookmarkEnd w:id="2"/>
-      <w:r>
-        <w:t>plant life.</w:t>
-      </w:r>
-    </w:p>
-    <w:p>
-      <w:pPr>
-        <w:pStyle w:val="ListParagraph"/>
-        <w:numPr>
-          <w:ilvl w:val="0"/>
-          <w:numId w:val="2"/>
-        </w:numPr>
-      </w:pPr>
-      <w:r>
-        <w:t>Group Game Development Project and Work-Based Simulation (Level 6) and Technical Games Production (Level 5)</w:t>
-      </w:r>
-    </w:p>
-    <w:p>
-      <w:pPr>
-        <w:pStyle w:val="ListParagraph"/>
-        <w:numPr>
-          <w:ilvl w:val="1"/>
-          <w:numId w:val="2"/>
-        </w:numPr>
-      </w:pPr>
-      <w:r>
-        <w:t xml:space="preserve">Work based simulations attempting to replicate the environment, hardships and processes of real game studios. These modules have resulted in developing a game called "Misinformation" (unreleased) for Playing </w:t>
-      </w:r>
-      <w:proofErr w:type="gramStart"/>
-      <w:r>
-        <w:t>With</w:t>
-      </w:r>
-      <w:proofErr w:type="gramEnd"/>
-      <w:r>
-        <w:t xml:space="preserve"> Giants and presenting a game, Scientific Adventures of a Husky in Space, to Media Molecule, which won against games developed by other Students. I was awarded First-Class Honours in Technical Games Production and the Group Game Development Project is ongoing.</w:t>
-      </w:r>
-    </w:p>
-    <w:p>
-      <w:pPr>
-        <w:pStyle w:val="ListParagraph"/>
-        <w:numPr>
-          <w:ilvl w:val="0"/>
-          <w:numId w:val="2"/>
-        </w:numPr>
-      </w:pPr>
-      <w:r>
-        <w:t xml:space="preserve">Further Mathematics and </w:t>
-      </w:r>
-      <w:proofErr w:type="spellStart"/>
-      <w:r>
-        <w:t>Algorithmics</w:t>
-      </w:r>
-      <w:proofErr w:type="spellEnd"/>
-      <w:r>
-        <w:t xml:space="preserve"> (Level 5)</w:t>
-      </w:r>
-    </w:p>
-    <w:p>
-      <w:pPr>
-        <w:pStyle w:val="ListParagraph"/>
-        <w:numPr>
-          <w:ilvl w:val="1"/>
-          <w:numId w:val="2"/>
-        </w:numPr>
-      </w:pPr>
-      <w:r>
-        <w:lastRenderedPageBreak/>
-        <w:t>Maths modules covering content such as Vectors, Matrices, Quaternions, Calculus, Complex Numbers, Integration and Normal Distribution.</w:t>
-      </w:r>
-    </w:p>
-    <w:p>
-      <w:pPr>
-        <w:pStyle w:val="ListParagraph"/>
-        <w:numPr>
-          <w:ilvl w:val="0"/>
-          <w:numId w:val="2"/>
-        </w:numPr>
-      </w:pPr>
-      <w:r>
-        <w:t xml:space="preserve">Three </w:t>
-      </w:r>
-      <w:r>
-        <w:t>B</w:t>
-      </w:r>
-      <w:r>
-        <w:t>’s</w:t>
-      </w:r>
-      <w:r>
-        <w:t xml:space="preserve"> in Maths</w:t>
-      </w:r>
-      <w:r>
-        <w:t>, ICT and Physics</w:t>
-      </w:r>
-      <w:r>
-        <w:t xml:space="preserve"> A-Level</w:t>
-      </w:r>
-      <w:r>
-        <w:t>s</w:t>
-      </w:r>
-    </w:p>
-    <w:p>
-      <w:pPr>
-        <w:pStyle w:val="ListParagraph"/>
-        <w:numPr>
-          <w:ilvl w:val="0"/>
-          <w:numId w:val="2"/>
-        </w:numPr>
-      </w:pPr>
-      <w:r>
-        <w:t>8 GCSEs (5 As, Including Maths and English)</w:t>
-      </w:r>
-    </w:p>
-    <w:p>
-      <w:pPr>
-        <w:pStyle w:val="ListParagraph"/>
-        <w:numPr>
-          <w:ilvl w:val="0"/>
-          <w:numId w:val="2"/>
-        </w:numPr>
-        <w:rPr>
-          <w:b/>
-          <w:u w:val="single"/>
-        </w:rPr>
-      </w:pPr>
-      <w:r>
-        <w:t>2 Level 2 BTECs</w:t>
-      </w:r>
-    </w:p>
-    <w:p>
-      <w:pPr>
-        <w:rPr>
-          <w:u w:val="single"/>
-        </w:rPr>
-      </w:pPr>
-      <w:r>
-        <w:rPr>
-          <w:b/>
-          <w:u w:val="single"/>
-        </w:rPr>
-        <w:t>Work Experience</w:t>
-      </w:r>
-    </w:p>
-    <w:p>
-      <w:pPr>
-        <w:rPr>
-          <w:u w:val="single"/>
-        </w:rPr>
-      </w:pPr>
-      <w:r>
-        <w:rPr>
-          <w:u w:val="single"/>
-        </w:rPr>
-        <w:t>Codeweavers: Placement Backend Developer</w:t>
-      </w:r>
-      <w:r>
-        <w:rPr>
-          <w:u w:val="single"/>
-        </w:rPr>
-        <w:t xml:space="preserve"> </w:t>
-      </w:r>
-      <w:r>
-        <w:rPr>
-          <w:u w:val="single"/>
-        </w:rPr>
-        <w:t>(2016-2017</w:t>
-      </w:r>
-      <w:r>
-        <w:rPr>
-          <w:u w:val="single"/>
-        </w:rPr>
-        <w:t>):</w:t>
-      </w:r>
-    </w:p>
-    <w:p>
-      <w:r>
-        <w:t>During my placement year at University, I worked as a C# back-end application developer at Codeweavers. We worked on providing finance calculators, lead management systems and retailing solutions to customers such as Alphabet, BMW, Honda and more.</w:t>
-      </w:r>
-    </w:p>
-    <w:p>
-      <w:r>
-        <w:t>Most of my time was spent split between managing vehicle data and working on the core finance engine that powers all the calculations at Codeweavers. My work in the core finance engine involved developing residual calculations for companies such as Tesla and London Taxi Company. I was also part of the development team that made the search engine that powers Mini Offers.</w:t>
-      </w:r>
-    </w:p>
-    <w:p>
-      <w:r>
-        <w:t>As this was my first job in an agile software development company, it taught me a multitude of useful skills such as:</w:t>
-      </w:r>
-    </w:p>
-    <w:p>
-      <w:pPr>
-        <w:pStyle w:val="ListParagraph"/>
-        <w:numPr>
-          <w:ilvl w:val="0"/>
-          <w:numId w:val="6"/>
-        </w:numPr>
-      </w:pPr>
-      <w:r>
-        <w:t>Project Management &amp; Leadership</w:t>
-      </w:r>
-    </w:p>
-    <w:p>
-      <w:pPr>
-        <w:pStyle w:val="ListParagraph"/>
-        <w:numPr>
-          <w:ilvl w:val="0"/>
-          <w:numId w:val="6"/>
-        </w:numPr>
-      </w:pPr>
-      <w:r>
-        <w:t xml:space="preserve">Development Methodologies such as Kanban, Pair Programming, Continuous </w:t>
-      </w:r>
-      <w:bookmarkStart w:id="3" w:name="OLE_LINK1"/>
-      <w:bookmarkStart w:id="4" w:name="OLE_LINK2"/>
-      <w:r>
-        <w:t>Integration</w:t>
-      </w:r>
-      <w:bookmarkEnd w:id="3"/>
-      <w:bookmarkEnd w:id="4"/>
-      <w:r>
-        <w:t>, Test-Driven Development and more</w:t>
-      </w:r>
-    </w:p>
-    <w:p>
-      <w:pPr>
-        <w:pStyle w:val="ListParagraph"/>
-        <w:numPr>
-          <w:ilvl w:val="0"/>
-          <w:numId w:val="6"/>
-        </w:numPr>
-      </w:pPr>
-      <w:r>
-        <w:t>Dealing with stressful situations and deadlines, where a customer’s product and companies reputation is on the line</w:t>
-      </w:r>
-    </w:p>
-    <w:p>
-      <w:pPr>
-        <w:rPr>
-          <w:u w:val="single"/>
-        </w:rPr>
-      </w:pPr>
-      <w:r>
-        <w:rPr>
-          <w:u w:val="single"/>
-        </w:rPr>
-        <w:t>iView Solutions</w:t>
-      </w:r>
-      <w:r>
-        <w:rPr>
-          <w:u w:val="single"/>
-        </w:rPr>
-        <w:t xml:space="preserve">: </w:t>
-      </w:r>
-      <w:r>
-        <w:rPr>
-          <w:u w:val="single"/>
-        </w:rPr>
-        <w:t>Technical Support</w:t>
-      </w:r>
-      <w:r>
-        <w:rPr>
-          <w:u w:val="single"/>
-        </w:rPr>
-        <w:t xml:space="preserve"> &amp;</w:t>
-      </w:r>
-      <w:r>
-        <w:rPr>
-          <w:u w:val="single"/>
-        </w:rPr>
-        <w:t xml:space="preserve"> Software Tester</w:t>
-      </w:r>
-      <w:r>
-        <w:rPr>
-          <w:u w:val="single"/>
-        </w:rPr>
-        <w:t xml:space="preserve"> </w:t>
-      </w:r>
-      <w:r>
-        <w:rPr>
-          <w:u w:val="single"/>
-        </w:rPr>
-        <w:t>(2014)</w:t>
-      </w:r>
-      <w:r>
-        <w:rPr>
-          <w:u w:val="single"/>
-        </w:rPr>
-        <w:t>:</w:t>
-      </w:r>
-    </w:p>
-    <w:p>
-      <w:pPr>
-        <w:pStyle w:val="ListParagraph"/>
-        <w:numPr>
-          <w:ilvl w:val="0"/>
-          <w:numId w:val="4"/>
-        </w:numPr>
-        <w:rPr>
-          <w:u w:val="single"/>
-        </w:rPr>
-      </w:pPr>
-      <w:bookmarkStart w:id="5" w:name="OLE_LINK3"/>
-      <w:r>
-        <w:t>Tested company software and reported logical errors and design inconsistencies.</w:t>
-      </w:r>
-    </w:p>
-    <w:p>
-      <w:pPr>
-        <w:pStyle w:val="ListParagraph"/>
-        <w:numPr>
-          <w:ilvl w:val="0"/>
-          <w:numId w:val="4"/>
-        </w:numPr>
-        <w:rPr>
-          <w:u w:val="single"/>
-        </w:rPr>
-      </w:pPr>
-      <w:r>
-        <w:t>Developed a PHP website for a proposed child business, e-Parking.</w:t>
-      </w:r>
-    </w:p>
-    <w:p>
-      <w:pPr>
-        <w:pStyle w:val="ListParagraph"/>
-        <w:numPr>
-          <w:ilvl w:val="0"/>
-          <w:numId w:val="4"/>
-        </w:numPr>
-        <w:rPr>
-          <w:u w:val="single"/>
-        </w:rPr>
-      </w:pPr>
-      <w:r>
-        <w:t>Dealt with customer problems on the phone, either to fix myself or to pass along to someone more qualified.</w:t>
-      </w:r>
-    </w:p>
-    <w:p>
-      <w:pPr>
-        <w:pStyle w:val="ListParagraph"/>
-        <w:numPr>
-          <w:ilvl w:val="0"/>
-          <w:numId w:val="4"/>
-        </w:numPr>
-        <w:rPr>
-          <w:u w:val="single"/>
-        </w:rPr>
-      </w:pPr>
-      <w:r>
-        <w:t>Fixed problems that arose in the company’s database due to employee/system errors.</w:t>
-      </w:r>
-    </w:p>
-    <w:p>
-      <w:pPr>
-        <w:pStyle w:val="ListParagraph"/>
-        <w:numPr>
-          <w:ilvl w:val="0"/>
-          <w:numId w:val="4"/>
-        </w:numPr>
-        <w:rPr>
-          <w:b/>
-          <w:u w:val="single"/>
-        </w:rPr>
-      </w:pPr>
-      <w:r>
-        <w:t>Managed the company stock.</w:t>
-      </w:r>
-      <w:r>
-        <w:rPr>
-          <w:b/>
-          <w:u w:val="single"/>
-        </w:rPr>
-        <w:t xml:space="preserve"> </w:t>
-      </w:r>
-    </w:p>
-    <w:bookmarkEnd w:id="5"/>
-    <w:p>
-      <w:pPr>
-        <w:rPr>
-          <w:b/>
-          <w:u w:val="single"/>
-        </w:rPr>
-      </w:pPr>
-      <w:r>
-        <w:rPr>
-          <w:vertAlign w:val="subscript"/>
-        </w:rPr>
-        <w:t xml:space="preserve"> </w:t>
-      </w:r>
-      <w:r>
-        <w:rPr>
-          <w:vertAlign w:val="subscript"/>
-        </w:rPr>
-        <w:softHyphen/>
-      </w:r>
-      <w:r>
-        <w:rPr>
-          <w:b/>
-          <w:u w:val="single"/>
-        </w:rPr>
-        <w:t>Hobbies and Interests</w:t>
-      </w:r>
     </w:p>
     <w:tbl>
       <w:tblPr>
@@ -778,185 +1138,48 @@
         <w:tblBorders>
           <w:top w:val="none" w:sz="0" w:space="0" w:color="auto"/>
           <w:left w:val="none" w:sz="0" w:space="0" w:color="auto"/>
-          <w:bottom w:val="none" w:sz="0" w:space="0" w:color="auto"/>
+          <w:bottom w:val="single" w:sz="12" w:space="0" w:color="auto"/>
           <w:right w:val="none" w:sz="0" w:space="0" w:color="auto"/>
-          <w:insideH w:val="none" w:sz="0" w:space="0" w:color="auto"/>
-          <w:insideV w:val="none" w:sz="0" w:space="0" w:color="auto"/>
-        </w:tblBorders>
-        <w:tblLook w:val="04A0" w:firstRow="1" w:lastRow="0" w:firstColumn="1" w:lastColumn="0" w:noHBand="0" w:noVBand="1"/>
-      </w:tblPr>
-      <w:tblGrid>
-        <w:gridCol w:w="3005"/>
-        <w:gridCol w:w="3005"/>
-        <w:gridCol w:w="3006"/>
-      </w:tblGrid>
-      <w:tr>
-        <w:tc>
-          <w:tcPr>
-            <w:tcW w:w="3005" w:type="dxa"/>
-          </w:tcPr>
-          <w:p>
-            <w:pPr>
-              <w:pStyle w:val="ListParagraph"/>
-              <w:numPr>
-                <w:ilvl w:val="0"/>
-                <w:numId w:val="1"/>
-              </w:numPr>
-            </w:pPr>
-            <w:r>
-              <w:t xml:space="preserve">Gaming </w:t>
-            </w:r>
-          </w:p>
-          <w:p>
-            <w:pPr>
-              <w:pStyle w:val="ListParagraph"/>
-              <w:numPr>
-                <w:ilvl w:val="0"/>
-                <w:numId w:val="1"/>
-              </w:numPr>
-            </w:pPr>
-            <w:r>
-              <w:t>Technology</w:t>
-            </w:r>
-          </w:p>
-          <w:p>
-            <w:pPr>
-              <w:pStyle w:val="ListParagraph"/>
-              <w:numPr>
-                <w:ilvl w:val="0"/>
-                <w:numId w:val="1"/>
-              </w:numPr>
-              <w:rPr>
-                <w:b/>
-                <w:u w:val="single"/>
-              </w:rPr>
-            </w:pPr>
-            <w:r>
-              <w:t>Building Computers</w:t>
-            </w:r>
-          </w:p>
-        </w:tc>
-        <w:tc>
-          <w:tcPr>
-            <w:tcW w:w="3005" w:type="dxa"/>
-          </w:tcPr>
-          <w:p>
-            <w:pPr>
-              <w:pStyle w:val="ListParagraph"/>
-              <w:numPr>
-                <w:ilvl w:val="0"/>
-                <w:numId w:val="1"/>
-              </w:numPr>
-              <w:rPr>
-                <w:b/>
-                <w:u w:val="single"/>
-              </w:rPr>
-            </w:pPr>
-            <w:r>
-              <w:t>Game Engines</w:t>
-            </w:r>
-          </w:p>
-          <w:p>
-            <w:pPr>
-              <w:pStyle w:val="ListParagraph"/>
-              <w:numPr>
-                <w:ilvl w:val="0"/>
-                <w:numId w:val="1"/>
-              </w:numPr>
-            </w:pPr>
-            <w:r>
-              <w:t>Jogging</w:t>
-            </w:r>
-          </w:p>
-          <w:p>
-            <w:pPr>
-              <w:pStyle w:val="ListParagraph"/>
-              <w:numPr>
-                <w:ilvl w:val="0"/>
-                <w:numId w:val="1"/>
-              </w:numPr>
-              <w:rPr>
-                <w:b/>
-                <w:u w:val="single"/>
-              </w:rPr>
-            </w:pPr>
-            <w:r>
-              <w:t>Weights</w:t>
-            </w:r>
-          </w:p>
-        </w:tc>
-        <w:tc>
-          <w:tcPr>
-            <w:tcW w:w="3006" w:type="dxa"/>
-          </w:tcPr>
-          <w:p>
-            <w:pPr>
-              <w:pStyle w:val="ListParagraph"/>
-              <w:numPr>
-                <w:ilvl w:val="0"/>
-                <w:numId w:val="1"/>
-              </w:numPr>
-              <w:rPr>
-                <w:b/>
-                <w:u w:val="single"/>
-              </w:rPr>
-            </w:pPr>
-            <w:r>
-              <w:t>Website Development</w:t>
-            </w:r>
-          </w:p>
-          <w:p>
-            <w:pPr>
-              <w:pStyle w:val="ListParagraph"/>
-              <w:numPr>
-                <w:ilvl w:val="0"/>
-                <w:numId w:val="1"/>
-              </w:numPr>
-              <w:rPr>
-                <w:b/>
-                <w:u w:val="single"/>
-              </w:rPr>
-            </w:pPr>
-            <w:r>
-              <w:t>Cat Training</w:t>
-            </w:r>
-            <w:r>
-              <w:rPr>
-                <w:b/>
-                <w:u w:val="single"/>
-              </w:rPr>
-              <w:t xml:space="preserve"> </w:t>
-            </w:r>
-          </w:p>
-        </w:tc>
-      </w:tr>
-    </w:tbl>
-    <w:p>
-      <w:pPr>
-        <w:rPr>
-          <w:u w:val="single"/>
-        </w:rPr>
-      </w:pPr>
-    </w:p>
-    <w:tbl>
-      <w:tblPr>
-        <w:tblStyle w:val="TableGrid"/>
-        <w:tblW w:w="8790" w:type="dxa"/>
-        <w:tblBorders>
-          <w:top w:val="none" w:sz="0" w:space="0" w:color="auto"/>
-          <w:left w:val="none" w:sz="0" w:space="0" w:color="auto"/>
-          <w:bottom w:val="none" w:sz="0" w:space="0" w:color="auto"/>
-          <w:right w:val="none" w:sz="0" w:space="0" w:color="auto"/>
-          <w:insideH w:val="none" w:sz="0" w:space="0" w:color="auto"/>
-          <w:insideV w:val="none" w:sz="0" w:space="0" w:color="auto"/>
         </w:tblBorders>
         <w:tblLook w:val="04A0" w:firstRow="1" w:lastRow="0" w:firstColumn="1" w:lastColumn="0" w:noHBand="0" w:noVBand="1"/>
       </w:tblPr>
       <w:tblGrid>
         <w:gridCol w:w="4395"/>
         <w:gridCol w:w="4395"/>
+        <w:gridCol w:w="226"/>
       </w:tblGrid>
       <w:tr>
+        <w:tc>
+          <w:tcPr>
+            <w:tcW w:w="9016" w:type="dxa"/>
+            <w:gridSpan w:val="3"/>
+            <w:tcBorders>
+              <w:top w:val="nil"/>
+              <w:bottom w:val="single" w:sz="12" w:space="0" w:color="auto"/>
+            </w:tcBorders>
+          </w:tcPr>
+          <w:p>
+            <w:r>
+              <w:rPr>
+                <w:b/>
+              </w:rPr>
+              <w:t>References</w:t>
+            </w:r>
+          </w:p>
+        </w:tc>
+      </w:tr>
+      <w:tr>
+        <w:tblPrEx>
+          <w:tblBorders>
+            <w:bottom w:val="none" w:sz="0" w:space="0" w:color="auto"/>
+            <w:insideH w:val="none" w:sz="0" w:space="0" w:color="auto"/>
+            <w:insideV w:val="none" w:sz="0" w:space="0" w:color="auto"/>
+          </w:tblBorders>
+        </w:tblPrEx>
+        <w:trPr>
+          <w:gridAfter w:val="1"/>
+          <w:wAfter w:w="226" w:type="dxa"/>
+        </w:trPr>
         <w:tc>
           <w:tcPr>
             <w:tcW w:w="4395" w:type="dxa"/>
@@ -972,75 +1195,64 @@
                 <w:b/>
                 <w:u w:val="single"/>
               </w:rPr>
-              <w:t>References</w:t>
-            </w:r>
-            <w:r>
+              <w:br/>
+            </w:r>
+            <w:r>
+              <w:rPr>
+                <w:u w:val="single"/>
+              </w:rPr>
+              <w:t>Megan Buckley</w:t>
+            </w:r>
+            <w:r>
+              <w:rPr>
+                <w:u w:val="single"/>
+              </w:rPr>
+              <w:t xml:space="preserve">, </w:t>
+            </w:r>
+            <w:r>
+              <w:rPr>
+                <w:u w:val="single"/>
+              </w:rPr>
+              <w:t>Head of Human Resources at Codeweavers</w:t>
+            </w:r>
+            <w:r>
+              <w:rPr>
+                <w:u w:val="single"/>
+              </w:rPr>
+              <w:t>:</w:t>
+            </w:r>
+          </w:p>
+          <w:p>
+            <w:pPr>
               <w:rPr>
                 <w:b/>
                 <w:u w:val="single"/>
               </w:rPr>
-              <w:br/>
-            </w:r>
-            <w:r>
-              <w:rPr>
-                <w:u w:val="single"/>
-              </w:rPr>
-              <w:t xml:space="preserve">Andrew Smith, </w:t>
-            </w:r>
-            <w:r>
-              <w:rPr>
-                <w:u w:val="single"/>
-              </w:rPr>
-              <w:t xml:space="preserve">Managing Director </w:t>
-            </w:r>
-            <w:r>
-              <w:rPr>
-                <w:u w:val="single"/>
-              </w:rPr>
-              <w:t xml:space="preserve">of iView and </w:t>
-            </w:r>
-            <w:proofErr w:type="spellStart"/>
-            <w:r>
-              <w:rPr>
-                <w:u w:val="single"/>
-              </w:rPr>
-              <w:t>eParking</w:t>
-            </w:r>
-            <w:proofErr w:type="spellEnd"/>
-            <w:r>
-              <w:rPr>
-                <w:u w:val="single"/>
-              </w:rPr>
-              <w:t>:</w:t>
-            </w:r>
-          </w:p>
-          <w:p>
+            </w:pPr>
             <w:hyperlink r:id="rId7" w:history="1">
               <w:r>
                 <w:rPr>
                   <w:rStyle w:val="Hyperlink"/>
+                  <w:rFonts w:ascii="Arial" w:hAnsi="Arial" w:cs="Arial"/>
+                  <w:sz w:val="21"/>
+                  <w:szCs w:val="21"/>
+                  <w:shd w:val="clear" w:color="auto" w:fill="FFFFFF"/>
                 </w:rPr>
-                <w:t>andy@iview.co.uk</w:t>
+                <w:t>meganbuckley@codeweavers.net</w:t>
               </w:r>
             </w:hyperlink>
-          </w:p>
-          <w:p>
-            <w:hyperlink r:id="rId8" w:history="1">
-              <w:r>
-                <w:rPr>
-                  <w:rStyle w:val="Hyperlink"/>
-                </w:rPr>
-                <w:t>http://www.iview.co.uk</w:t>
-              </w:r>
-            </w:hyperlink>
-          </w:p>
-          <w:p>
-            <w:pPr>
-              <w:rPr>
-                <w:b/>
-                <w:u w:val="single"/>
-              </w:rPr>
-            </w:pPr>
+            <w:r>
+              <w:rPr>
+                <w:rFonts w:ascii="Arial" w:hAnsi="Arial" w:cs="Arial"/>
+                <w:color w:val="333333"/>
+                <w:sz w:val="21"/>
+                <w:szCs w:val="21"/>
+                <w:shd w:val="clear" w:color="auto" w:fill="FFFFFF"/>
+              </w:rPr>
+              <w:t xml:space="preserve"> </w:t>
+            </w:r>
+            <w:bookmarkStart w:id="6" w:name="_GoBack"/>
+            <w:bookmarkEnd w:id="6"/>
           </w:p>
         </w:tc>
         <w:tc>
@@ -1058,30 +1270,91 @@
                 <w:u w:val="single"/>
               </w:rPr>
               <w:br/>
-              <w:t>Bob Hobbs, Senior Lecturer at Staffordshire University:</w:t>
-            </w:r>
+            </w:r>
+            <w:bookmarkStart w:id="7" w:name="OLE_LINK6"/>
+            <w:bookmarkStart w:id="8" w:name="OLE_LINK7"/>
+            <w:r>
+              <w:rPr>
+                <w:u w:val="single"/>
+              </w:rPr>
+              <w:t>Paul Boocock</w:t>
+            </w:r>
+            <w:r>
+              <w:rPr>
+                <w:u w:val="single"/>
+              </w:rPr>
+              <w:t xml:space="preserve">, </w:t>
+            </w:r>
+            <w:r>
+              <w:rPr>
+                <w:u w:val="single"/>
+              </w:rPr>
+              <w:t>Part Time</w:t>
+            </w:r>
+            <w:r>
+              <w:rPr>
+                <w:u w:val="single"/>
+              </w:rPr>
+              <w:t xml:space="preserve"> Lecturer at Staffordshire University</w:t>
+            </w:r>
+            <w:r>
+              <w:rPr>
+                <w:u w:val="single"/>
+              </w:rPr>
+              <w:t xml:space="preserve"> &amp; Hero Engineer at </w:t>
+            </w:r>
+            <w:proofErr w:type="spellStart"/>
+            <w:r>
+              <w:rPr>
+                <w:u w:val="single"/>
+              </w:rPr>
+              <w:t>Hotjar</w:t>
+            </w:r>
+            <w:proofErr w:type="spellEnd"/>
+            <w:r>
+              <w:rPr>
+                <w:u w:val="single"/>
+              </w:rPr>
+              <w:t>:</w:t>
+            </w:r>
+            <w:bookmarkEnd w:id="7"/>
+            <w:bookmarkEnd w:id="8"/>
           </w:p>
+          <w:bookmarkStart w:id="9" w:name="OLE_LINK8"/>
           <w:p>
-            <w:hyperlink r:id="rId9" w:history="1">
-              <w:r>
-                <w:rPr>
-                  <w:rStyle w:val="Hyperlink"/>
-                </w:rPr>
-                <w:t>r.g.hobbs@staffs.ac.uk</w:t>
-              </w:r>
-            </w:hyperlink>
+            <w:r>
+              <w:fldChar w:fldCharType="begin"/>
+            </w:r>
+            <w:r>
+              <w:instrText xml:space="preserve"> HYPERLINK "mailto:</w:instrText>
+            </w:r>
+            <w:r>
+              <w:instrText>mail@paulboocock.net</w:instrText>
+            </w:r>
+            <w:r>
+              <w:instrText xml:space="preserve">" </w:instrText>
+            </w:r>
+            <w:r>
+              <w:fldChar w:fldCharType="separate"/>
+            </w:r>
+            <w:r>
+              <w:rPr>
+                <w:rStyle w:val="Hyperlink"/>
+              </w:rPr>
+              <w:t>mail@paulboocock.net</w:t>
+            </w:r>
+            <w:r>
+              <w:fldChar w:fldCharType="end"/>
+            </w:r>
           </w:p>
-          <w:p>
-            <w:r>
-              <w:t>01785 353465</w:t>
-            </w:r>
-          </w:p>
+          <w:bookmarkEnd w:id="9"/>
+          <w:p/>
         </w:tc>
       </w:tr>
     </w:tbl>
     <w:p/>
     <w:sectPr>
-      <w:headerReference w:type="default" r:id="rId10"/>
+      <w:headerReference w:type="default" r:id="rId8"/>
       <w:pgSz w:w="11906" w:h="16838"/>
       <w:pgMar w:top="1440" w:right="1440" w:bottom="1440" w:left="1440" w:header="708" w:footer="708" w:gutter="0"/>
       <w:cols w:space="708"/>
@@ -2447,6 +2720,7 @@
   <w:style w:type="paragraph" w:default="1" w:styleId="Normal">
     <w:name w:val="Normal"/>
     <w:qFormat/>
+    <w:rsid w:val="00ED3DEA"/>
   </w:style>
   <w:style w:type="character" w:default="1" w:styleId="DefaultParagraphFont">
     <w:name w:val="Default Paragraph Font"/>
@@ -2650,6 +2924,13 @@
     <w:pitch w:val="variable"/>
     <w:sig w:usb0="E0002AFF" w:usb1="C000247B" w:usb2="00000009" w:usb3="00000000" w:csb0="000001FF" w:csb1="00000000"/>
   </w:font>
+  <w:font w:name="Arial">
+    <w:panose1 w:val="020B0604020202020204"/>
+    <w:charset w:val="00"/>
+    <w:family w:val="swiss"/>
+    <w:pitch w:val="variable"/>
+    <w:sig w:usb0="E0002EFF" w:usb1="C0007843" w:usb2="00000009" w:usb3="00000000" w:csb0="000001FF" w:csb1="00000000"/>
+  </w:font>
   <w:font w:name="Calibri Light">
     <w:panose1 w:val="020F0302020204030204"/>
     <w:charset w:val="00"/>
@@ -2686,6 +2967,7 @@
     <w:rsid w:val="007F6AF7"/>
     <w:rsid w:val="009C0F70"/>
     <w:rsid w:val="00B50485"/>
+    <w:rsid w:val="00BE59D0"/>
     <w:rsid w:val="00C416DD"/>
     <w:rsid w:val="00C61F81"/>
     <w:rsid w:val="00D74B1D"/>

</xml_diff>

<commit_message>
Fixing work experience title error
</commit_message>
<xml_diff>
--- a/src/FlaveSite/wwwroot/files/cv/David Smith CV.docx
+++ b/src/FlaveSite/wwwroot/files/cv/David Smith CV.docx
@@ -773,7 +773,7 @@
               <w:rPr>
                 <w:b/>
               </w:rPr>
-              <w:t>Codeweavers: Placement Backend Developer</w:t>
+              <w:t>iView - Technical Support &amp; Software Tester</w:t>
             </w:r>
           </w:p>
         </w:tc>
@@ -849,7 +849,12 @@
         </w:rPr>
       </w:pPr>
       <w:r>
-        <w:t>Dealt with customer problems on the phone, either to fix myself or to pass along to someone more qualified.</w:t>
+        <w:t>Dealt with customer p</w:t>
+      </w:r>
+      <w:bookmarkStart w:id="6" w:name="_GoBack"/>
+      <w:bookmarkEnd w:id="6"/>
+      <w:r>
+        <w:t>roblems on the phone, either to fix myself or to pass along to someone more qualified.</w:t>
       </w:r>
     </w:p>
     <w:p>
@@ -1251,8 +1256,6 @@
               </w:rPr>
               <w:t xml:space="preserve"> </w:t>
             </w:r>
-            <w:bookmarkStart w:id="6" w:name="_GoBack"/>
-            <w:bookmarkEnd w:id="6"/>
           </w:p>
         </w:tc>
         <w:tc>
@@ -2965,6 +2968,7 @@
     <w:rsid w:val="004443F0"/>
     <w:rsid w:val="00595029"/>
     <w:rsid w:val="007F6AF7"/>
+    <w:rsid w:val="008951DC"/>
     <w:rsid w:val="009C0F70"/>
     <w:rsid w:val="00B50485"/>
     <w:rsid w:val="00BE59D0"/>

</xml_diff>

<commit_message>
Weird format issue in the references section
</commit_message>
<xml_diff>
--- a/src/FlaveSite/wwwroot/files/cv/David Smith CV.docx
+++ b/src/FlaveSite/wwwroot/files/cv/David Smith CV.docx
@@ -687,7 +687,12 @@
     </w:p>
     <w:p>
       <w:r>
-        <w:t>Most of my time was spent split between managing vehicle data and working on the core finance engine that powers all the calculations at Codeweavers. My work in the core finance engine involved developing residual calculations for companies such as Tesla and London Taxi Company. I was also part of the development team that made the search engine that powers Mini Offers.</w:t>
+        <w:t>Most of my time was spent split between managing vehicle data and working on the core finance engine that powers all the calculations at Codeweavers. My work in the core finance engine involved developing residual calculations for companies such as Tesla and London Taxi Company. I was also part of the development te</w:t>
+      </w:r>
+      <w:bookmarkStart w:id="3" w:name="_GoBack"/>
+      <w:bookmarkEnd w:id="3"/>
+      <w:r>
+        <w:t>am that made the search engine that powers Mini Offers.</w:t>
       </w:r>
     </w:p>
     <w:p>
@@ -718,13 +723,13 @@
       <w:r>
         <w:t xml:space="preserve">Development Methodologies such as Kanban, Pair Programming, Continuous </w:t>
       </w:r>
-      <w:bookmarkStart w:id="3" w:name="OLE_LINK1"/>
-      <w:bookmarkStart w:id="4" w:name="OLE_LINK2"/>
+      <w:bookmarkStart w:id="4" w:name="OLE_LINK1"/>
+      <w:bookmarkStart w:id="5" w:name="OLE_LINK2"/>
       <w:r>
         <w:t>Integration</w:t>
       </w:r>
-      <w:bookmarkEnd w:id="3"/>
       <w:bookmarkEnd w:id="4"/>
+      <w:bookmarkEnd w:id="5"/>
       <w:r>
         <w:t>, Test-Driven Development and more</w:t>
       </w:r>
@@ -805,7 +810,7 @@
           <w:u w:val="single"/>
         </w:rPr>
       </w:pPr>
-      <w:bookmarkStart w:id="5" w:name="OLE_LINK3"/>
+      <w:bookmarkStart w:id="6" w:name="OLE_LINK3"/>
     </w:p>
     <w:p>
       <w:pPr>
@@ -849,12 +854,7 @@
         </w:rPr>
       </w:pPr>
       <w:r>
-        <w:t>Dealt with customer p</w:t>
-      </w:r>
-      <w:bookmarkStart w:id="6" w:name="_GoBack"/>
-      <w:bookmarkEnd w:id="6"/>
-      <w:r>
-        <w:t>roblems on the phone, either to fix myself or to pass along to someone more qualified.</w:t>
+        <w:t>Dealt with customer problems on the phone, either to fix myself or to pass along to someone more qualified.</w:t>
       </w:r>
     </w:p>
     <w:p>
@@ -922,7 +922,7 @@
               <w:bottom w:val="single" w:sz="12" w:space="0" w:color="auto"/>
             </w:tcBorders>
           </w:tcPr>
-          <w:bookmarkEnd w:id="5"/>
+          <w:bookmarkEnd w:id="6"/>
           <w:p>
             <w:r>
               <w:rPr>
@@ -1230,6 +1230,7 @@
           <w:p>
             <w:pPr>
               <w:rPr>
+                <w:rFonts w:cstheme="minorHAnsi"/>
                 <w:b/>
                 <w:u w:val="single"/>
               </w:rPr>
@@ -1238,9 +1239,7 @@
               <w:r>
                 <w:rPr>
                   <w:rStyle w:val="Hyperlink"/>
-                  <w:rFonts w:ascii="Arial" w:hAnsi="Arial" w:cs="Arial"/>
-                  <w:sz w:val="21"/>
-                  <w:szCs w:val="21"/>
+                  <w:rFonts w:cstheme="minorHAnsi"/>
                   <w:shd w:val="clear" w:color="auto" w:fill="FFFFFF"/>
                 </w:rPr>
                 <w:t>meganbuckley@codeweavers.net</w:t>
@@ -1248,10 +1247,8 @@
             </w:hyperlink>
             <w:r>
               <w:rPr>
-                <w:rFonts w:ascii="Arial" w:hAnsi="Arial" w:cs="Arial"/>
+                <w:rFonts w:cstheme="minorHAnsi"/>
                 <w:color w:val="333333"/>
-                <w:sz w:val="21"/>
-                <w:szCs w:val="21"/>
                 <w:shd w:val="clear" w:color="auto" w:fill="FFFFFF"/>
               </w:rPr>
               <w:t xml:space="preserve"> </w:t>
@@ -2927,13 +2924,6 @@
     <w:pitch w:val="variable"/>
     <w:sig w:usb0="E0002AFF" w:usb1="C000247B" w:usb2="00000009" w:usb3="00000000" w:csb0="000001FF" w:csb1="00000000"/>
   </w:font>
-  <w:font w:name="Arial">
-    <w:panose1 w:val="020B0604020202020204"/>
-    <w:charset w:val="00"/>
-    <w:family w:val="swiss"/>
-    <w:pitch w:val="variable"/>
-    <w:sig w:usb0="E0002EFF" w:usb1="C0007843" w:usb2="00000009" w:usb3="00000000" w:csb0="000001FF" w:csb1="00000000"/>
-  </w:font>
   <w:font w:name="Calibri Light">
     <w:panose1 w:val="020F0302020204030204"/>
     <w:charset w:val="00"/>
@@ -2968,8 +2958,8 @@
     <w:rsid w:val="004443F0"/>
     <w:rsid w:val="00595029"/>
     <w:rsid w:val="007F6AF7"/>
-    <w:rsid w:val="008951DC"/>
     <w:rsid w:val="009C0F70"/>
+    <w:rsid w:val="00AF5204"/>
     <w:rsid w:val="00B50485"/>
     <w:rsid w:val="00BE59D0"/>
     <w:rsid w:val="00C416DD"/>

</xml_diff>

<commit_message>
Adding a predicted grade to my portfolio and CV
</commit_message>
<xml_diff>
--- a/src/FlaveSite/wwwroot/files/cv/David Smith CV.docx
+++ b/src/FlaveSite/wwwroot/files/cv/David Smith CV.docx
@@ -383,6 +383,20 @@
       </w:tr>
     </w:tbl>
     <w:p>
+      <w:r>
+        <w:t>Predicted Grade: 1</w:t>
+      </w:r>
+      <w:r>
+        <w:rPr>
+          <w:vertAlign w:val="superscript"/>
+        </w:rPr>
+        <w:t>st</w:t>
+      </w:r>
+      <w:r>
+        <w:t xml:space="preserve"> Class Honours</w:t>
+      </w:r>
+    </w:p>
+    <w:p>
       <w:pPr>
         <w:pStyle w:val="ListParagraph"/>
         <w:numPr>
@@ -481,7 +495,12 @@
       </w:r>
       <w:proofErr w:type="gramEnd"/>
       <w:r>
-        <w:t xml:space="preserve"> Giants and presenting a game, Scientific Adventures of a Husky in Space, to Media Molecule, which won against games developed by other Students. I was awarded First-Class Honours in Technical Games Production and the Group Game Development Project is ongoing.</w:t>
+        <w:t xml:space="preserve"> Giants and presenting a game, Scientific Adventures of a Husky in Space, to Media Molecule, which won against games developed by other Students. I was awarded First-Class Honours in Technical Games Production and the Group Game Dev</w:t>
+      </w:r>
+      <w:bookmarkStart w:id="3" w:name="_GoBack"/>
+      <w:bookmarkEnd w:id="3"/>
+      <w:r>
+        <w:t>elopment Project is ongoing.</w:t>
       </w:r>
     </w:p>
     <w:p>
@@ -513,6 +532,7 @@
         </w:numPr>
       </w:pPr>
       <w:r>
+        <w:lastRenderedPageBreak/>
         <w:t>Maths modules covering content such as Vectors, Matrices, Quaternions, Calculus, Complex Numbers, Integration and Normal Distribution.</w:t>
       </w:r>
     </w:p>
@@ -525,7 +545,6 @@
         </w:numPr>
       </w:pPr>
       <w:r>
-        <w:lastRenderedPageBreak/>
         <w:t xml:space="preserve">Three </w:t>
       </w:r>
       <w:r>
@@ -687,12 +706,7 @@
     </w:p>
     <w:p>
       <w:r>
-        <w:t>Most of my time was spent split between managing vehicle data and working on the core finance engine that powers all the calculations at Codeweavers. My work in the core finance engine involved developing residual calculations for companies such as Tesla and London Taxi Company. I was also part of the development te</w:t>
-      </w:r>
-      <w:bookmarkStart w:id="3" w:name="_GoBack"/>
-      <w:bookmarkEnd w:id="3"/>
-      <w:r>
-        <w:t>am that made the search engine that powers Mini Offers.</w:t>
+        <w:t>Most of my time was spent split between managing vehicle data and working on the core finance engine that powers all the calculations at Codeweavers. My work in the core finance engine involved developing residual calculations for companies such as Tesla and London Taxi Company. I was also part of the development team that made the search engine that powers Mini Offers.</w:t>
       </w:r>
     </w:p>
     <w:p>
@@ -2952,6 +2966,7 @@
     <w:rsid w:val="0001214B"/>
     <w:rsid w:val="00196E62"/>
     <w:rsid w:val="001C37E8"/>
+    <w:rsid w:val="00263D72"/>
     <w:rsid w:val="00297FDB"/>
     <w:rsid w:val="002F56A3"/>
     <w:rsid w:val="003C3769"/>
@@ -2959,7 +2974,6 @@
     <w:rsid w:val="00595029"/>
     <w:rsid w:val="007F6AF7"/>
     <w:rsid w:val="009C0F70"/>
-    <w:rsid w:val="00AF5204"/>
     <w:rsid w:val="00B50485"/>
     <w:rsid w:val="00BE59D0"/>
     <w:rsid w:val="00C416DD"/>

</xml_diff>

<commit_message>
Removing the extra page that snuck in
</commit_message>
<xml_diff>
--- a/src/FlaveSite/wwwroot/files/cv/David Smith CV.docx
+++ b/src/FlaveSite/wwwroot/files/cv/David Smith CV.docx
@@ -42,15 +42,7 @@
     </w:p>
     <w:p>
       <w:r>
-        <w:t xml:space="preserve">During my time at University, I have explored many technologies and developed several skills in 3D and 2D Graphics, AI, Networking and Project Management. I have created two DirectX11 engines, a simple OpenGL engine, two mobile games and am currently working on a PC Unity game for “Playing </w:t>
-      </w:r>
-      <w:proofErr w:type="gramStart"/>
-      <w:r>
-        <w:t>With</w:t>
-      </w:r>
-      <w:proofErr w:type="gramEnd"/>
-      <w:r>
-        <w:t xml:space="preserve"> Giants”.</w:t>
+        <w:t>During my time at University, I have explored many technologies and developed several skills in 3D and 2D Graphics, AI, Networking and Project Management. I have created two DirectX11 engines, a simple OpenGL engine, two mobile games and am currently working on a PC Unity game for “Playing With Giants”.</w:t>
       </w:r>
     </w:p>
     <w:p>
@@ -487,20 +479,7 @@
         </w:numPr>
       </w:pPr>
       <w:r>
-        <w:t xml:space="preserve">Work based simulations attempting to replicate the environment, hardships and processes of real game studios. These modules have resulted in developing a game called "Misinformation" (unreleased) for Playing </w:t>
-      </w:r>
-      <w:proofErr w:type="gramStart"/>
-      <w:r>
-        <w:t>With</w:t>
-      </w:r>
-      <w:proofErr w:type="gramEnd"/>
-      <w:r>
-        <w:t xml:space="preserve"> Giants and presenting a game, Scientific Adventures of a Husky in Space, to Media Molecule, which won against games developed by other Students. I was awarded First-Class Honours in Technical Games Production and the Group Game Dev</w:t>
-      </w:r>
-      <w:bookmarkStart w:id="3" w:name="_GoBack"/>
-      <w:bookmarkEnd w:id="3"/>
-      <w:r>
-        <w:t>elopment Project is ongoing.</w:t>
+        <w:t>Work based simulations attempting to replicate the environment, hardships and processes of real game studios. These modules have resulted in developing a game called "Misinformation" (unreleased) for Playing With Giants and presenting a game, Scientific Adventures of a Husky in Space, to Media Molecule, which won against games developed by other Students. I was awarded First-Class Honours in Technical Games Production and the Group Game Development Project is ongoing.</w:t>
       </w:r>
     </w:p>
     <w:p>
@@ -512,15 +491,7 @@
         </w:numPr>
       </w:pPr>
       <w:r>
-        <w:t xml:space="preserve">Further Mathematics and </w:t>
-      </w:r>
-      <w:proofErr w:type="spellStart"/>
-      <w:r>
-        <w:t>Algorithmics</w:t>
-      </w:r>
-      <w:proofErr w:type="spellEnd"/>
-      <w:r>
-        <w:t xml:space="preserve"> (Level 5)</w:t>
+        <w:t>Further Mathematics and Algorithmics (Level 5)</w:t>
       </w:r>
     </w:p>
     <w:p>
@@ -737,13 +708,13 @@
       <w:r>
         <w:t xml:space="preserve">Development Methodologies such as Kanban, Pair Programming, Continuous </w:t>
       </w:r>
-      <w:bookmarkStart w:id="4" w:name="OLE_LINK1"/>
-      <w:bookmarkStart w:id="5" w:name="OLE_LINK2"/>
+      <w:bookmarkStart w:id="3" w:name="OLE_LINK1"/>
+      <w:bookmarkStart w:id="4" w:name="OLE_LINK2"/>
       <w:r>
         <w:t>Integration</w:t>
       </w:r>
+      <w:bookmarkEnd w:id="3"/>
       <w:bookmarkEnd w:id="4"/>
-      <w:bookmarkEnd w:id="5"/>
       <w:r>
         <w:t>, Test-Driven Development and more</w:t>
       </w:r>
@@ -824,7 +795,7 @@
           <w:u w:val="single"/>
         </w:rPr>
       </w:pPr>
-      <w:bookmarkStart w:id="6" w:name="OLE_LINK3"/>
+      <w:bookmarkStart w:id="5" w:name="OLE_LINK3"/>
     </w:p>
     <w:p>
       <w:pPr>
@@ -936,7 +907,7 @@
               <w:bottom w:val="single" w:sz="12" w:space="0" w:color="auto"/>
             </w:tcBorders>
           </w:tcPr>
-          <w:bookmarkEnd w:id="6"/>
+          <w:bookmarkEnd w:id="5"/>
           <w:p>
             <w:r>
               <w:rPr>
@@ -1285,8 +1256,8 @@
               </w:rPr>
               <w:br/>
             </w:r>
-            <w:bookmarkStart w:id="7" w:name="OLE_LINK6"/>
-            <w:bookmarkStart w:id="8" w:name="OLE_LINK7"/>
+            <w:bookmarkStart w:id="6" w:name="OLE_LINK6"/>
+            <w:bookmarkStart w:id="7" w:name="OLE_LINK7"/>
             <w:r>
               <w:rPr>
                 <w:u w:val="single"/>
@@ -1315,54 +1286,47 @@
               <w:rPr>
                 <w:u w:val="single"/>
               </w:rPr>
-              <w:t xml:space="preserve"> &amp; Hero Engineer at </w:t>
-            </w:r>
-            <w:proofErr w:type="spellStart"/>
+              <w:t xml:space="preserve"> &amp; Hero Engineer at Hotjar</w:t>
+            </w:r>
             <w:r>
               <w:rPr>
                 <w:u w:val="single"/>
               </w:rPr>
-              <w:t>Hotjar</w:t>
-            </w:r>
-            <w:proofErr w:type="spellEnd"/>
-            <w:r>
-              <w:rPr>
-                <w:u w:val="single"/>
-              </w:rPr>
               <w:t>:</w:t>
             </w:r>
+            <w:bookmarkEnd w:id="6"/>
             <w:bookmarkEnd w:id="7"/>
+          </w:p>
+          <w:bookmarkStart w:id="8" w:name="OLE_LINK8"/>
+          <w:p>
+            <w:r>
+              <w:fldChar w:fldCharType="begin"/>
+            </w:r>
+            <w:r>
+              <w:instrText xml:space="preserve"> HYPERLINK "mailto:</w:instrText>
+            </w:r>
+            <w:r>
+              <w:instrText>mail@paulboocock.net</w:instrText>
+            </w:r>
+            <w:r>
+              <w:instrText xml:space="preserve">" </w:instrText>
+            </w:r>
+            <w:r>
+              <w:fldChar w:fldCharType="separate"/>
+            </w:r>
+            <w:r>
+              <w:rPr>
+                <w:rStyle w:val="Hyperlink"/>
+              </w:rPr>
+              <w:t>mail@paulboocock.net</w:t>
+            </w:r>
+            <w:r>
+              <w:fldChar w:fldCharType="end"/>
+            </w:r>
+            <w:bookmarkStart w:id="9" w:name="_GoBack"/>
             <w:bookmarkEnd w:id="8"/>
-          </w:p>
-          <w:bookmarkStart w:id="9" w:name="OLE_LINK8"/>
-          <w:p>
-            <w:r>
-              <w:fldChar w:fldCharType="begin"/>
-            </w:r>
-            <w:r>
-              <w:instrText xml:space="preserve"> HYPERLINK "mailto:</w:instrText>
-            </w:r>
-            <w:r>
-              <w:instrText>mail@paulboocock.net</w:instrText>
-            </w:r>
-            <w:r>
-              <w:instrText xml:space="preserve">" </w:instrText>
-            </w:r>
-            <w:r>
-              <w:fldChar w:fldCharType="separate"/>
-            </w:r>
-            <w:r>
-              <w:rPr>
-                <w:rStyle w:val="Hyperlink"/>
-              </w:rPr>
-              <w:t>mail@paulboocock.net</w:t>
-            </w:r>
-            <w:r>
-              <w:fldChar w:fldCharType="end"/>
-            </w:r>
-          </w:p>
-          <w:bookmarkEnd w:id="9"/>
-          <w:p/>
+            <w:bookmarkEnd w:id="9"/>
+          </w:p>
         </w:tc>
       </w:tr>
     </w:tbl>
@@ -2966,7 +2930,6 @@
     <w:rsid w:val="0001214B"/>
     <w:rsid w:val="00196E62"/>
     <w:rsid w:val="001C37E8"/>
-    <w:rsid w:val="00263D72"/>
     <w:rsid w:val="00297FDB"/>
     <w:rsid w:val="002F56A3"/>
     <w:rsid w:val="003C3769"/>
@@ -2978,6 +2941,7 @@
     <w:rsid w:val="00BE59D0"/>
     <w:rsid w:val="00C416DD"/>
     <w:rsid w:val="00C61F81"/>
+    <w:rsid w:val="00D0525F"/>
     <w:rsid w:val="00D74B1D"/>
     <w:rsid w:val="00EA2183"/>
     <w:rsid w:val="00FC6BD9"/>

</xml_diff>

<commit_message>
Updating my CV and portfolio to reflect the changes recommended by Sharan Bassi
</commit_message>
<xml_diff>
--- a/src/FlaveSite/wwwroot/files/cv/David Smith CV.docx
+++ b/src/FlaveSite/wwwroot/files/cv/David Smith CV.docx
@@ -1,6 +1,6 @@
 
 <file path=word/document.xml><?xml version="1.0" encoding="utf-8"?>
-<w:document xmlns:wpc="http://schemas.microsoft.com/office/word/2010/wordprocessingCanvas" xmlns:cx="http://schemas.microsoft.com/office/drawing/2014/chartex" xmlns:cx1="http://schemas.microsoft.com/office/drawing/2015/9/8/chartex" xmlns:cx2="http://schemas.microsoft.com/office/drawing/2015/10/21/chartex" xmlns:cx3="http://schemas.microsoft.com/office/drawing/2016/5/9/chartex" xmlns:cx4="http://schemas.microsoft.com/office/drawing/2016/5/10/chartex" xmlns:cx5="http://schemas.microsoft.com/office/drawing/2016/5/11/chartex" xmlns:cx6="http://schemas.microsoft.com/office/drawing/2016/5/12/chartex" xmlns:cx7="http://schemas.microsoft.com/office/drawing/2016/5/13/chartex" xmlns:cx8="http://schemas.microsoft.com/office/drawing/2016/5/14/chartex" xmlns:mc="http://schemas.openxmlformats.org/markup-compatibility/2006" xmlns:aink="http://schemas.microsoft.com/office/drawing/2016/ink" xmlns:am3d="http://schemas.microsoft.com/office/drawing/2017/model3d" xmlns:o="urn:schemas-microsoft-com:office:office" xmlns:r="http://schemas.openxmlformats.org/officeDocument/2006/relationships" xmlns:m="http://schemas.openxmlformats.org/officeDocument/2006/math" xmlns:v="urn:schemas-microsoft-com:vml" xmlns:wp14="http://schemas.microsoft.com/office/word/2010/wordprocessingDrawing" xmlns:wp="http://schemas.openxmlformats.org/drawingml/2006/wordprocessingDrawing" xmlns:w10="urn:schemas-microsoft-com:office:word" xmlns:w="http://schemas.openxmlformats.org/wordprocessingml/2006/main" xmlns:w14="http://schemas.microsoft.com/office/word/2010/wordml" xmlns:w15="http://schemas.microsoft.com/office/word/2012/wordml" xmlns:w16se="http://schemas.microsoft.com/office/word/2015/wordml/symex" xmlns:wpg="http://schemas.microsoft.com/office/word/2010/wordprocessingGroup" xmlns:wpi="http://schemas.microsoft.com/office/word/2010/wordprocessingInk" xmlns:wne="http://schemas.microsoft.com/office/word/2006/wordml" xmlns:wps="http://schemas.microsoft.com/office/word/2010/wordprocessingShape" mc:Ignorable="w14 w15 w16se wp14">
+<w:document xmlns:wpc="http://schemas.microsoft.com/office/word/2010/wordprocessingCanvas" xmlns:cx="http://schemas.microsoft.com/office/drawing/2014/chartex" xmlns:cx1="http://schemas.microsoft.com/office/drawing/2015/9/8/chartex" xmlns:cx2="http://schemas.microsoft.com/office/drawing/2015/10/21/chartex" xmlns:cx3="http://schemas.microsoft.com/office/drawing/2016/5/9/chartex" xmlns:cx4="http://schemas.microsoft.com/office/drawing/2016/5/10/chartex" xmlns:cx5="http://schemas.microsoft.com/office/drawing/2016/5/11/chartex" xmlns:cx6="http://schemas.microsoft.com/office/drawing/2016/5/12/chartex" xmlns:cx7="http://schemas.microsoft.com/office/drawing/2016/5/13/chartex" xmlns:cx8="http://schemas.microsoft.com/office/drawing/2016/5/14/chartex" xmlns:mc="http://schemas.openxmlformats.org/markup-compatibility/2006" xmlns:aink="http://schemas.microsoft.com/office/drawing/2016/ink" xmlns:am3d="http://schemas.microsoft.com/office/drawing/2017/model3d" xmlns:o="urn:schemas-microsoft-com:office:office" xmlns:r="http://schemas.openxmlformats.org/officeDocument/2006/relationships" xmlns:m="http://schemas.openxmlformats.org/officeDocument/2006/math" xmlns:v="urn:schemas-microsoft-com:vml" xmlns:wp14="http://schemas.microsoft.com/office/word/2010/wordprocessingDrawing" xmlns:wp="http://schemas.openxmlformats.org/drawingml/2006/wordprocessingDrawing" xmlns:w10="urn:schemas-microsoft-com:office:word" xmlns:w="http://schemas.openxmlformats.org/wordprocessingml/2006/main" xmlns:w14="http://schemas.microsoft.com/office/word/2010/wordml" xmlns:w15="http://schemas.microsoft.com/office/word/2012/wordml" xmlns:w16cid="http://schemas.microsoft.com/office/word/2016/wordml/cid" xmlns:w16se="http://schemas.microsoft.com/office/word/2015/wordml/symex" xmlns:wpg="http://schemas.microsoft.com/office/word/2010/wordprocessingGroup" xmlns:wpi="http://schemas.microsoft.com/office/word/2010/wordprocessingInk" xmlns:wne="http://schemas.microsoft.com/office/word/2006/wordml" xmlns:wps="http://schemas.microsoft.com/office/word/2010/wordprocessingShape" mc:Ignorable="w14 w15 w16se w16cid wp14">
   <w:body>
     <w:tbl>
       <w:tblPr>
@@ -42,7 +42,15 @@
     </w:p>
     <w:p>
       <w:r>
-        <w:t>During my time at University, I have explored many technologies and developed several skills in 3D and 2D Graphics, AI, Networking and Project Management. I have created two DirectX11 engines, a simple OpenGL engine, two mobile games and am currently working on a PC Unity game for “Playing With Giants”.</w:t>
+        <w:t xml:space="preserve">During my time at University, I have explored many technologies and developed several skills in 3D and 2D Graphics, AI, Networking and Project Management. I have created two DirectX11 engines, a simple OpenGL engine, two mobile games and am currently working on a PC Unity game for “Playing </w:t>
+      </w:r>
+      <w:proofErr w:type="gramStart"/>
+      <w:r>
+        <w:t>With</w:t>
+      </w:r>
+      <w:proofErr w:type="gramEnd"/>
+      <w:r>
+        <w:t xml:space="preserve"> Giants”.</w:t>
       </w:r>
     </w:p>
     <w:p>
@@ -399,6 +407,40 @@
       <w:r>
         <w:t>Advanced Graphics and Real-Time Rendering (Level 6)</w:t>
       </w:r>
+      <w:r>
+        <w:t xml:space="preserve"> </w:t>
+      </w:r>
+      <w:r>
+        <w:rPr>
+          <w:b/>
+        </w:rPr>
+        <w:t>[</w:t>
+      </w:r>
+      <w:r>
+        <w:rPr>
+          <w:b/>
+        </w:rPr>
+        <w:t xml:space="preserve">Predicted </w:t>
+      </w:r>
+      <w:r>
+        <w:rPr>
+          <w:b/>
+        </w:rPr>
+        <w:t>1</w:t>
+      </w:r>
+      <w:r>
+        <w:rPr>
+          <w:b/>
+          <w:vertAlign w:val="superscript"/>
+        </w:rPr>
+        <w:t>st</w:t>
+      </w:r>
+      <w:r>
+        <w:rPr>
+          <w:b/>
+        </w:rPr>
+        <w:t xml:space="preserve"> Class Honours]</w:t>
+      </w:r>
     </w:p>
     <w:p>
       <w:pPr>
@@ -409,7 +451,7 @@
         </w:numPr>
       </w:pPr>
       <w:r>
-        <w:t>Developing Advanced Graphic Algorithms and Techniques such as Bump Mapping, Parallax Mapping, Parallax Occlusion, Ambient Occlusion, Deferred Rendering and Shadowing. Previous years covered other graphics, physics and AI techniques such as Particle Systems, Rigid Body Physics, AI Pathfinding, Collision Detection, Collision Response, Lighting, Texturing, OBJ Rendering and Cameras. On both graphics modules for Level 4 &amp; 5 I was awarded First-Class Honours.</w:t>
+        <w:t xml:space="preserve">Developing Advanced Graphic Algorithms and Techniques such as Bump Mapping, Parallax Mapping, Parallax Occlusion, Ambient Occlusion, Deferred Rendering and Shadowing. </w:t>
       </w:r>
     </w:p>
     <w:p>
@@ -423,6 +465,40 @@
       <w:r>
         <w:t>Final Year Project (A Flora AI That Creates and Adapts Plants to Survive in a Dynamic Ecosystem)</w:t>
       </w:r>
+      <w:r>
+        <w:t xml:space="preserve"> </w:t>
+      </w:r>
+      <w:r>
+        <w:rPr>
+          <w:b/>
+        </w:rPr>
+        <w:t>[</w:t>
+      </w:r>
+      <w:r>
+        <w:rPr>
+          <w:b/>
+        </w:rPr>
+        <w:t xml:space="preserve">Predicted </w:t>
+      </w:r>
+      <w:r>
+        <w:rPr>
+          <w:b/>
+        </w:rPr>
+        <w:t>1</w:t>
+      </w:r>
+      <w:r>
+        <w:rPr>
+          <w:b/>
+          <w:vertAlign w:val="superscript"/>
+        </w:rPr>
+        <w:t>st</w:t>
+      </w:r>
+      <w:r>
+        <w:rPr>
+          <w:b/>
+        </w:rPr>
+        <w:t xml:space="preserve"> Class Honours]</w:t>
+      </w:r>
     </w:p>
     <w:p>
       <w:pPr>
@@ -467,7 +543,32 @@
         </w:numPr>
       </w:pPr>
       <w:r>
-        <w:t>Group Game Development Project and Work-Based Simulation (Level 6) and Technical Games Production (Level 5)</w:t>
+        <w:t>Further Games and Graphics Concepts</w:t>
+      </w:r>
+      <w:r>
+        <w:t xml:space="preserve"> (Level 5)</w:t>
+      </w:r>
+      <w:r>
+        <w:t xml:space="preserve"> </w:t>
+      </w:r>
+      <w:r>
+        <w:rPr>
+          <w:b/>
+        </w:rPr>
+        <w:t>[1</w:t>
+      </w:r>
+      <w:r>
+        <w:rPr>
+          <w:b/>
+          <w:vertAlign w:val="superscript"/>
+        </w:rPr>
+        <w:t>st</w:t>
+      </w:r>
+      <w:r>
+        <w:rPr>
+          <w:b/>
+        </w:rPr>
+        <w:t xml:space="preserve"> Class Honours]</w:t>
       </w:r>
     </w:p>
     <w:p>
@@ -479,7 +580,10 @@
         </w:numPr>
       </w:pPr>
       <w:r>
-        <w:t>Work based simulations attempting to replicate the environment, hardships and processes of real game studios. These modules have resulted in developing a game called "Misinformation" (unreleased) for Playing With Giants and presenting a game, Scientific Adventures of a Husky in Space, to Media Molecule, which won against games developed by other Students. I was awarded First-Class Honours in Technical Games Production and the Group Game Development Project is ongoing.</w:t>
+        <w:t>This covered</w:t>
+      </w:r>
+      <w:r>
+        <w:t xml:space="preserve"> graphics, physics and AI techniques such as Particle Systems, Rigid Body Physics, AI Pathfinding, Collision Detection, Collision Response, Lighting, Texturing, OBJ Rendering and Cameras. </w:t>
       </w:r>
     </w:p>
     <w:p>
@@ -491,7 +595,68 @@
         </w:numPr>
       </w:pPr>
       <w:r>
-        <w:t>Further Mathematics and Algorithmics (Level 5)</w:t>
+        <w:t>Group Game Development Project and Work-Based Simulation (Level 6)</w:t>
+      </w:r>
+      <w:r>
+        <w:t xml:space="preserve"> </w:t>
+      </w:r>
+      <w:r>
+        <w:rPr>
+          <w:b/>
+        </w:rPr>
+        <w:t>[</w:t>
+      </w:r>
+      <w:r>
+        <w:rPr>
+          <w:b/>
+        </w:rPr>
+        <w:t xml:space="preserve">Predicted </w:t>
+      </w:r>
+      <w:r>
+        <w:rPr>
+          <w:b/>
+        </w:rPr>
+        <w:t>1</w:t>
+      </w:r>
+      <w:r>
+        <w:rPr>
+          <w:b/>
+          <w:vertAlign w:val="superscript"/>
+        </w:rPr>
+        <w:t>st</w:t>
+      </w:r>
+      <w:r>
+        <w:rPr>
+          <w:b/>
+        </w:rPr>
+        <w:t xml:space="preserve"> Class Honours]</w:t>
+      </w:r>
+      <w:bookmarkStart w:id="3" w:name="_GoBack"/>
+      <w:bookmarkEnd w:id="3"/>
+      <w:r>
+        <w:t xml:space="preserve"> and Technical Games Production (Level 5)</w:t>
+      </w:r>
+      <w:r>
+        <w:t xml:space="preserve"> </w:t>
+      </w:r>
+      <w:r>
+        <w:rPr>
+          <w:b/>
+        </w:rPr>
+        <w:t>[1</w:t>
+      </w:r>
+      <w:r>
+        <w:rPr>
+          <w:b/>
+          <w:vertAlign w:val="superscript"/>
+        </w:rPr>
+        <w:t>st</w:t>
+      </w:r>
+      <w:r>
+        <w:rPr>
+          <w:b/>
+        </w:rPr>
+        <w:t xml:space="preserve"> Class Honours]</w:t>
       </w:r>
     </w:p>
     <w:p>
@@ -503,7 +668,69 @@
         </w:numPr>
       </w:pPr>
       <w:r>
+        <w:t xml:space="preserve">Work based simulations attempting to replicate the environment, hardships and processes of real game studios. These modules have resulted in developing a game called "Misinformation" (unreleased) for Playing </w:t>
+      </w:r>
+      <w:proofErr w:type="gramStart"/>
+      <w:r>
+        <w:t>With</w:t>
+      </w:r>
+      <w:proofErr w:type="gramEnd"/>
+      <w:r>
+        <w:t xml:space="preserve"> Giants and presenting a game, Scientific Adventures of a Husky in Space, to Media Molecule, which won against games developed by other Students. I was awarded First-Class Honours in Technical Games Production and the Group Game Development Project is ongoing.</w:t>
+      </w:r>
+    </w:p>
+    <w:p>
+      <w:pPr>
+        <w:pStyle w:val="ListParagraph"/>
+        <w:numPr>
+          <w:ilvl w:val="0"/>
+          <w:numId w:val="2"/>
+        </w:numPr>
+      </w:pPr>
+      <w:r>
         <w:lastRenderedPageBreak/>
+        <w:t xml:space="preserve">Further Mathematics and </w:t>
+      </w:r>
+      <w:proofErr w:type="spellStart"/>
+      <w:r>
+        <w:t>Algorithmics</w:t>
+      </w:r>
+      <w:proofErr w:type="spellEnd"/>
+      <w:r>
+        <w:t xml:space="preserve"> (Level 5)</w:t>
+      </w:r>
+      <w:r>
+        <w:t xml:space="preserve"> </w:t>
+      </w:r>
+      <w:r>
+        <w:rPr>
+          <w:b/>
+        </w:rPr>
+        <w:t>[1</w:t>
+      </w:r>
+      <w:r>
+        <w:rPr>
+          <w:b/>
+          <w:vertAlign w:val="superscript"/>
+        </w:rPr>
+        <w:t>st</w:t>
+      </w:r>
+      <w:r>
+        <w:rPr>
+          <w:b/>
+        </w:rPr>
+        <w:t xml:space="preserve"> Class Honours]</w:t>
+      </w:r>
+    </w:p>
+    <w:p>
+      <w:pPr>
+        <w:pStyle w:val="ListParagraph"/>
+        <w:numPr>
+          <w:ilvl w:val="1"/>
+          <w:numId w:val="2"/>
+        </w:numPr>
+      </w:pPr>
+      <w:r>
         <w:t>Maths modules covering content such as Vectors, Matrices, Quaternions, Calculus, Complex Numbers, Integration and Normal Distribution.</w:t>
       </w:r>
     </w:p>
@@ -708,13 +935,13 @@
       <w:r>
         <w:t xml:space="preserve">Development Methodologies such as Kanban, Pair Programming, Continuous </w:t>
       </w:r>
-      <w:bookmarkStart w:id="3" w:name="OLE_LINK1"/>
-      <w:bookmarkStart w:id="4" w:name="OLE_LINK2"/>
+      <w:bookmarkStart w:id="4" w:name="OLE_LINK1"/>
+      <w:bookmarkStart w:id="5" w:name="OLE_LINK2"/>
       <w:r>
         <w:t>Integration</w:t>
       </w:r>
-      <w:bookmarkEnd w:id="3"/>
       <w:bookmarkEnd w:id="4"/>
+      <w:bookmarkEnd w:id="5"/>
       <w:r>
         <w:t>, Test-Driven Development and more</w:t>
       </w:r>
@@ -795,7 +1022,7 @@
           <w:u w:val="single"/>
         </w:rPr>
       </w:pPr>
-      <w:bookmarkStart w:id="5" w:name="OLE_LINK3"/>
+      <w:bookmarkStart w:id="6" w:name="OLE_LINK3"/>
     </w:p>
     <w:p>
       <w:pPr>
@@ -907,7 +1134,7 @@
               <w:bottom w:val="single" w:sz="12" w:space="0" w:color="auto"/>
             </w:tcBorders>
           </w:tcPr>
-          <w:bookmarkEnd w:id="5"/>
+          <w:bookmarkEnd w:id="6"/>
           <w:p>
             <w:r>
               <w:rPr>
@@ -1169,6 +1396,7 @@
         <w:trPr>
           <w:gridAfter w:val="1"/>
           <w:wAfter w:w="226" w:type="dxa"/>
+          <w:trHeight w:val="1042"/>
         </w:trPr>
         <w:tc>
           <w:tcPr>
@@ -1180,13 +1408,6 @@
                 <w:u w:val="single"/>
               </w:rPr>
             </w:pPr>
-            <w:r>
-              <w:rPr>
-                <w:b/>
-                <w:u w:val="single"/>
-              </w:rPr>
-              <w:br/>
-            </w:r>
             <w:r>
               <w:rPr>
                 <w:u w:val="single"/>
@@ -1250,54 +1471,56 @@
                 <w:u w:val="single"/>
               </w:rPr>
             </w:pPr>
+            <w:bookmarkStart w:id="7" w:name="OLE_LINK6"/>
+            <w:bookmarkStart w:id="8" w:name="OLE_LINK7"/>
             <w:r>
               <w:rPr>
                 <w:u w:val="single"/>
               </w:rPr>
-              <w:br/>
-            </w:r>
-            <w:bookmarkStart w:id="6" w:name="OLE_LINK6"/>
-            <w:bookmarkStart w:id="7" w:name="OLE_LINK7"/>
+              <w:t>Paul Boocock</w:t>
+            </w:r>
             <w:r>
               <w:rPr>
                 <w:u w:val="single"/>
               </w:rPr>
-              <w:t>Paul Boocock</w:t>
+              <w:t xml:space="preserve">, </w:t>
             </w:r>
             <w:r>
               <w:rPr>
                 <w:u w:val="single"/>
               </w:rPr>
-              <w:t xml:space="preserve">, </w:t>
+              <w:t>Part Time</w:t>
             </w:r>
             <w:r>
               <w:rPr>
                 <w:u w:val="single"/>
               </w:rPr>
-              <w:t>Part Time</w:t>
+              <w:t xml:space="preserve"> Lecturer at Staffordshire University</w:t>
             </w:r>
             <w:r>
               <w:rPr>
                 <w:u w:val="single"/>
               </w:rPr>
-              <w:t xml:space="preserve"> Lecturer at Staffordshire University</w:t>
-            </w:r>
+              <w:t xml:space="preserve"> &amp; Hero Engineer at </w:t>
+            </w:r>
+            <w:proofErr w:type="spellStart"/>
             <w:r>
               <w:rPr>
                 <w:u w:val="single"/>
               </w:rPr>
-              <w:t xml:space="preserve"> &amp; Hero Engineer at Hotjar</w:t>
-            </w:r>
+              <w:t>Hotjar</w:t>
+            </w:r>
+            <w:proofErr w:type="spellEnd"/>
             <w:r>
               <w:rPr>
                 <w:u w:val="single"/>
               </w:rPr>
               <w:t>:</w:t>
             </w:r>
-            <w:bookmarkEnd w:id="6"/>
             <w:bookmarkEnd w:id="7"/>
+            <w:bookmarkEnd w:id="8"/>
           </w:p>
-          <w:bookmarkStart w:id="8" w:name="OLE_LINK8"/>
+          <w:bookmarkStart w:id="9" w:name="OLE_LINK8"/>
           <w:p>
             <w:r>
               <w:fldChar w:fldCharType="begin"/>
@@ -1323,8 +1546,6 @@
             <w:r>
               <w:fldChar w:fldCharType="end"/>
             </w:r>
-            <w:bookmarkStart w:id="9" w:name="_GoBack"/>
-            <w:bookmarkEnd w:id="8"/>
             <w:bookmarkEnd w:id="9"/>
           </w:p>
         </w:tc>
@@ -1343,7 +1564,7 @@
 </file>
 
 <file path=word/endnotes.xml><?xml version="1.0" encoding="utf-8"?>
-<w:endnotes xmlns:wpc="http://schemas.microsoft.com/office/word/2010/wordprocessingCanvas" xmlns:cx="http://schemas.microsoft.com/office/drawing/2014/chartex" xmlns:cx1="http://schemas.microsoft.com/office/drawing/2015/9/8/chartex" xmlns:cx2="http://schemas.microsoft.com/office/drawing/2015/10/21/chartex" xmlns:cx3="http://schemas.microsoft.com/office/drawing/2016/5/9/chartex" xmlns:cx4="http://schemas.microsoft.com/office/drawing/2016/5/10/chartex" xmlns:cx5="http://schemas.microsoft.com/office/drawing/2016/5/11/chartex" xmlns:cx6="http://schemas.microsoft.com/office/drawing/2016/5/12/chartex" xmlns:cx7="http://schemas.microsoft.com/office/drawing/2016/5/13/chartex" xmlns:cx8="http://schemas.microsoft.com/office/drawing/2016/5/14/chartex" xmlns:mc="http://schemas.openxmlformats.org/markup-compatibility/2006" xmlns:aink="http://schemas.microsoft.com/office/drawing/2016/ink" xmlns:am3d="http://schemas.microsoft.com/office/drawing/2017/model3d" xmlns:o="urn:schemas-microsoft-com:office:office" xmlns:r="http://schemas.openxmlformats.org/officeDocument/2006/relationships" xmlns:m="http://schemas.openxmlformats.org/officeDocument/2006/math" xmlns:v="urn:schemas-microsoft-com:vml" xmlns:wp14="http://schemas.microsoft.com/office/word/2010/wordprocessingDrawing" xmlns:wp="http://schemas.openxmlformats.org/drawingml/2006/wordprocessingDrawing" xmlns:w10="urn:schemas-microsoft-com:office:word" xmlns:w="http://schemas.openxmlformats.org/wordprocessingml/2006/main" xmlns:w14="http://schemas.microsoft.com/office/word/2010/wordml" xmlns:w15="http://schemas.microsoft.com/office/word/2012/wordml" xmlns:w16se="http://schemas.microsoft.com/office/word/2015/wordml/symex" xmlns:wpg="http://schemas.microsoft.com/office/word/2010/wordprocessingGroup" xmlns:wpi="http://schemas.microsoft.com/office/word/2010/wordprocessingInk" xmlns:wne="http://schemas.microsoft.com/office/word/2006/wordml" xmlns:wps="http://schemas.microsoft.com/office/word/2010/wordprocessingShape" mc:Ignorable="w14 w15 w16se wp14">
+<w:endnotes xmlns:wpc="http://schemas.microsoft.com/office/word/2010/wordprocessingCanvas" xmlns:cx="http://schemas.microsoft.com/office/drawing/2014/chartex" xmlns:cx1="http://schemas.microsoft.com/office/drawing/2015/9/8/chartex" xmlns:cx2="http://schemas.microsoft.com/office/drawing/2015/10/21/chartex" xmlns:cx3="http://schemas.microsoft.com/office/drawing/2016/5/9/chartex" xmlns:cx4="http://schemas.microsoft.com/office/drawing/2016/5/10/chartex" xmlns:cx5="http://schemas.microsoft.com/office/drawing/2016/5/11/chartex" xmlns:cx6="http://schemas.microsoft.com/office/drawing/2016/5/12/chartex" xmlns:cx7="http://schemas.microsoft.com/office/drawing/2016/5/13/chartex" xmlns:cx8="http://schemas.microsoft.com/office/drawing/2016/5/14/chartex" xmlns:mc="http://schemas.openxmlformats.org/markup-compatibility/2006" xmlns:aink="http://schemas.microsoft.com/office/drawing/2016/ink" xmlns:am3d="http://schemas.microsoft.com/office/drawing/2017/model3d" xmlns:o="urn:schemas-microsoft-com:office:office" xmlns:r="http://schemas.openxmlformats.org/officeDocument/2006/relationships" xmlns:m="http://schemas.openxmlformats.org/officeDocument/2006/math" xmlns:v="urn:schemas-microsoft-com:vml" xmlns:wp14="http://schemas.microsoft.com/office/word/2010/wordprocessingDrawing" xmlns:wp="http://schemas.openxmlformats.org/drawingml/2006/wordprocessingDrawing" xmlns:w10="urn:schemas-microsoft-com:office:word" xmlns:w="http://schemas.openxmlformats.org/wordprocessingml/2006/main" xmlns:w14="http://schemas.microsoft.com/office/word/2010/wordml" xmlns:w15="http://schemas.microsoft.com/office/word/2012/wordml" xmlns:w16cid="http://schemas.microsoft.com/office/word/2016/wordml/cid" xmlns:w16se="http://schemas.microsoft.com/office/word/2015/wordml/symex" xmlns:wpg="http://schemas.microsoft.com/office/word/2010/wordprocessingGroup" xmlns:wpi="http://schemas.microsoft.com/office/word/2010/wordprocessingInk" xmlns:wne="http://schemas.microsoft.com/office/word/2006/wordml" xmlns:wps="http://schemas.microsoft.com/office/word/2010/wordprocessingShape" mc:Ignorable="w14 w15 w16se w16cid wp14">
   <w:endnote w:type="separator" w:id="-1">
     <w:p>
       <w:pPr>
@@ -1368,7 +1589,7 @@
 </file>
 
 <file path=word/footnotes.xml><?xml version="1.0" encoding="utf-8"?>
-<w:footnotes xmlns:wpc="http://schemas.microsoft.com/office/word/2010/wordprocessingCanvas" xmlns:cx="http://schemas.microsoft.com/office/drawing/2014/chartex" xmlns:cx1="http://schemas.microsoft.com/office/drawing/2015/9/8/chartex" xmlns:cx2="http://schemas.microsoft.com/office/drawing/2015/10/21/chartex" xmlns:cx3="http://schemas.microsoft.com/office/drawing/2016/5/9/chartex" xmlns:cx4="http://schemas.microsoft.com/office/drawing/2016/5/10/chartex" xmlns:cx5="http://schemas.microsoft.com/office/drawing/2016/5/11/chartex" xmlns:cx6="http://schemas.microsoft.com/office/drawing/2016/5/12/chartex" xmlns:cx7="http://schemas.microsoft.com/office/drawing/2016/5/13/chartex" xmlns:cx8="http://schemas.microsoft.com/office/drawing/2016/5/14/chartex" xmlns:mc="http://schemas.openxmlformats.org/markup-compatibility/2006" xmlns:aink="http://schemas.microsoft.com/office/drawing/2016/ink" xmlns:am3d="http://schemas.microsoft.com/office/drawing/2017/model3d" xmlns:o="urn:schemas-microsoft-com:office:office" xmlns:r="http://schemas.openxmlformats.org/officeDocument/2006/relationships" xmlns:m="http://schemas.openxmlformats.org/officeDocument/2006/math" xmlns:v="urn:schemas-microsoft-com:vml" xmlns:wp14="http://schemas.microsoft.com/office/word/2010/wordprocessingDrawing" xmlns:wp="http://schemas.openxmlformats.org/drawingml/2006/wordprocessingDrawing" xmlns:w10="urn:schemas-microsoft-com:office:word" xmlns:w="http://schemas.openxmlformats.org/wordprocessingml/2006/main" xmlns:w14="http://schemas.microsoft.com/office/word/2010/wordml" xmlns:w15="http://schemas.microsoft.com/office/word/2012/wordml" xmlns:w16se="http://schemas.microsoft.com/office/word/2015/wordml/symex" xmlns:wpg="http://schemas.microsoft.com/office/word/2010/wordprocessingGroup" xmlns:wpi="http://schemas.microsoft.com/office/word/2010/wordprocessingInk" xmlns:wne="http://schemas.microsoft.com/office/word/2006/wordml" xmlns:wps="http://schemas.microsoft.com/office/word/2010/wordprocessingShape" mc:Ignorable="w14 w15 w16se wp14">
+<w:footnotes xmlns:wpc="http://schemas.microsoft.com/office/word/2010/wordprocessingCanvas" xmlns:cx="http://schemas.microsoft.com/office/drawing/2014/chartex" xmlns:cx1="http://schemas.microsoft.com/office/drawing/2015/9/8/chartex" xmlns:cx2="http://schemas.microsoft.com/office/drawing/2015/10/21/chartex" xmlns:cx3="http://schemas.microsoft.com/office/drawing/2016/5/9/chartex" xmlns:cx4="http://schemas.microsoft.com/office/drawing/2016/5/10/chartex" xmlns:cx5="http://schemas.microsoft.com/office/drawing/2016/5/11/chartex" xmlns:cx6="http://schemas.microsoft.com/office/drawing/2016/5/12/chartex" xmlns:cx7="http://schemas.microsoft.com/office/drawing/2016/5/13/chartex" xmlns:cx8="http://schemas.microsoft.com/office/drawing/2016/5/14/chartex" xmlns:mc="http://schemas.openxmlformats.org/markup-compatibility/2006" xmlns:aink="http://schemas.microsoft.com/office/drawing/2016/ink" xmlns:am3d="http://schemas.microsoft.com/office/drawing/2017/model3d" xmlns:o="urn:schemas-microsoft-com:office:office" xmlns:r="http://schemas.openxmlformats.org/officeDocument/2006/relationships" xmlns:m="http://schemas.openxmlformats.org/officeDocument/2006/math" xmlns:v="urn:schemas-microsoft-com:vml" xmlns:wp14="http://schemas.microsoft.com/office/word/2010/wordprocessingDrawing" xmlns:wp="http://schemas.openxmlformats.org/drawingml/2006/wordprocessingDrawing" xmlns:w10="urn:schemas-microsoft-com:office:word" xmlns:w="http://schemas.openxmlformats.org/wordprocessingml/2006/main" xmlns:w14="http://schemas.microsoft.com/office/word/2010/wordml" xmlns:w15="http://schemas.microsoft.com/office/word/2012/wordml" xmlns:w16cid="http://schemas.microsoft.com/office/word/2016/wordml/cid" xmlns:w16se="http://schemas.microsoft.com/office/word/2015/wordml/symex" xmlns:wpg="http://schemas.microsoft.com/office/word/2010/wordprocessingGroup" xmlns:wpi="http://schemas.microsoft.com/office/word/2010/wordprocessingInk" xmlns:wne="http://schemas.microsoft.com/office/word/2006/wordml" xmlns:wps="http://schemas.microsoft.com/office/word/2010/wordprocessingShape" mc:Ignorable="w14 w15 w16se w16cid wp14">
   <w:footnote w:type="separator" w:id="-1">
     <w:p>
       <w:pPr>
@@ -1393,7 +1614,7 @@
 </file>
 
 <file path=word/header1.xml><?xml version="1.0" encoding="utf-8"?>
-<w:hdr xmlns:wpc="http://schemas.microsoft.com/office/word/2010/wordprocessingCanvas" xmlns:cx="http://schemas.microsoft.com/office/drawing/2014/chartex" xmlns:cx1="http://schemas.microsoft.com/office/drawing/2015/9/8/chartex" xmlns:cx2="http://schemas.microsoft.com/office/drawing/2015/10/21/chartex" xmlns:cx3="http://schemas.microsoft.com/office/drawing/2016/5/9/chartex" xmlns:cx4="http://schemas.microsoft.com/office/drawing/2016/5/10/chartex" xmlns:cx5="http://schemas.microsoft.com/office/drawing/2016/5/11/chartex" xmlns:cx6="http://schemas.microsoft.com/office/drawing/2016/5/12/chartex" xmlns:cx7="http://schemas.microsoft.com/office/drawing/2016/5/13/chartex" xmlns:cx8="http://schemas.microsoft.com/office/drawing/2016/5/14/chartex" xmlns:mc="http://schemas.openxmlformats.org/markup-compatibility/2006" xmlns:aink="http://schemas.microsoft.com/office/drawing/2016/ink" xmlns:am3d="http://schemas.microsoft.com/office/drawing/2017/model3d" xmlns:o="urn:schemas-microsoft-com:office:office" xmlns:r="http://schemas.openxmlformats.org/officeDocument/2006/relationships" xmlns:m="http://schemas.openxmlformats.org/officeDocument/2006/math" xmlns:v="urn:schemas-microsoft-com:vml" xmlns:wp14="http://schemas.microsoft.com/office/word/2010/wordprocessingDrawing" xmlns:wp="http://schemas.openxmlformats.org/drawingml/2006/wordprocessingDrawing" xmlns:w10="urn:schemas-microsoft-com:office:word" xmlns:w="http://schemas.openxmlformats.org/wordprocessingml/2006/main" xmlns:w14="http://schemas.microsoft.com/office/word/2010/wordml" xmlns:w15="http://schemas.microsoft.com/office/word/2012/wordml" xmlns:w16se="http://schemas.microsoft.com/office/word/2015/wordml/symex" xmlns:wpg="http://schemas.microsoft.com/office/word/2010/wordprocessingGroup" xmlns:wpi="http://schemas.microsoft.com/office/word/2010/wordprocessingInk" xmlns:wne="http://schemas.microsoft.com/office/word/2006/wordml" xmlns:wps="http://schemas.microsoft.com/office/word/2010/wordprocessingShape" mc:Ignorable="w14 w15 w16se wp14">
+<w:hdr xmlns:wpc="http://schemas.microsoft.com/office/word/2010/wordprocessingCanvas" xmlns:cx="http://schemas.microsoft.com/office/drawing/2014/chartex" xmlns:cx1="http://schemas.microsoft.com/office/drawing/2015/9/8/chartex" xmlns:cx2="http://schemas.microsoft.com/office/drawing/2015/10/21/chartex" xmlns:cx3="http://schemas.microsoft.com/office/drawing/2016/5/9/chartex" xmlns:cx4="http://schemas.microsoft.com/office/drawing/2016/5/10/chartex" xmlns:cx5="http://schemas.microsoft.com/office/drawing/2016/5/11/chartex" xmlns:cx6="http://schemas.microsoft.com/office/drawing/2016/5/12/chartex" xmlns:cx7="http://schemas.microsoft.com/office/drawing/2016/5/13/chartex" xmlns:cx8="http://schemas.microsoft.com/office/drawing/2016/5/14/chartex" xmlns:mc="http://schemas.openxmlformats.org/markup-compatibility/2006" xmlns:aink="http://schemas.microsoft.com/office/drawing/2016/ink" xmlns:am3d="http://schemas.microsoft.com/office/drawing/2017/model3d" xmlns:o="urn:schemas-microsoft-com:office:office" xmlns:r="http://schemas.openxmlformats.org/officeDocument/2006/relationships" xmlns:m="http://schemas.openxmlformats.org/officeDocument/2006/math" xmlns:v="urn:schemas-microsoft-com:vml" xmlns:wp14="http://schemas.microsoft.com/office/word/2010/wordprocessingDrawing" xmlns:wp="http://schemas.openxmlformats.org/drawingml/2006/wordprocessingDrawing" xmlns:w10="urn:schemas-microsoft-com:office:word" xmlns:w="http://schemas.openxmlformats.org/wordprocessingml/2006/main" xmlns:w14="http://schemas.microsoft.com/office/word/2010/wordml" xmlns:w15="http://schemas.microsoft.com/office/word/2012/wordml" xmlns:w16cid="http://schemas.microsoft.com/office/word/2016/wordml/cid" xmlns:w16se="http://schemas.microsoft.com/office/word/2015/wordml/symex" xmlns:wpg="http://schemas.microsoft.com/office/word/2010/wordprocessingGroup" xmlns:wpi="http://schemas.microsoft.com/office/word/2010/wordprocessingInk" xmlns:wne="http://schemas.microsoft.com/office/word/2006/wordml" xmlns:wps="http://schemas.microsoft.com/office/word/2010/wordprocessingShape" mc:Ignorable="w14 w15 w16se w16cid wp14">
   <w:p>
     <w:pPr>
       <w:pStyle w:val="Header"/>
@@ -1600,7 +1821,7 @@
 </file>
 
 <file path=word/numbering.xml><?xml version="1.0" encoding="utf-8"?>
-<w:numbering xmlns:wpc="http://schemas.microsoft.com/office/word/2010/wordprocessingCanvas" xmlns:cx="http://schemas.microsoft.com/office/drawing/2014/chartex" xmlns:cx1="http://schemas.microsoft.com/office/drawing/2015/9/8/chartex" xmlns:cx2="http://schemas.microsoft.com/office/drawing/2015/10/21/chartex" xmlns:cx3="http://schemas.microsoft.com/office/drawing/2016/5/9/chartex" xmlns:cx4="http://schemas.microsoft.com/office/drawing/2016/5/10/chartex" xmlns:cx5="http://schemas.microsoft.com/office/drawing/2016/5/11/chartex" xmlns:cx6="http://schemas.microsoft.com/office/drawing/2016/5/12/chartex" xmlns:cx7="http://schemas.microsoft.com/office/drawing/2016/5/13/chartex" xmlns:cx8="http://schemas.microsoft.com/office/drawing/2016/5/14/chartex" xmlns:mc="http://schemas.openxmlformats.org/markup-compatibility/2006" xmlns:aink="http://schemas.microsoft.com/office/drawing/2016/ink" xmlns:am3d="http://schemas.microsoft.com/office/drawing/2017/model3d" xmlns:o="urn:schemas-microsoft-com:office:office" xmlns:r="http://schemas.openxmlformats.org/officeDocument/2006/relationships" xmlns:m="http://schemas.openxmlformats.org/officeDocument/2006/math" xmlns:v="urn:schemas-microsoft-com:vml" xmlns:wp14="http://schemas.microsoft.com/office/word/2010/wordprocessingDrawing" xmlns:wp="http://schemas.openxmlformats.org/drawingml/2006/wordprocessingDrawing" xmlns:w10="urn:schemas-microsoft-com:office:word" xmlns:w="http://schemas.openxmlformats.org/wordprocessingml/2006/main" xmlns:w14="http://schemas.microsoft.com/office/word/2010/wordml" xmlns:w15="http://schemas.microsoft.com/office/word/2012/wordml" xmlns:w16se="http://schemas.microsoft.com/office/word/2015/wordml/symex" xmlns:wpg="http://schemas.microsoft.com/office/word/2010/wordprocessingGroup" xmlns:wpi="http://schemas.microsoft.com/office/word/2010/wordprocessingInk" xmlns:wne="http://schemas.microsoft.com/office/word/2006/wordml" xmlns:wps="http://schemas.microsoft.com/office/word/2010/wordprocessingShape" mc:Ignorable="w14 w15 w16se wp14">
+<w:numbering xmlns:wpc="http://schemas.microsoft.com/office/word/2010/wordprocessingCanvas" xmlns:cx="http://schemas.microsoft.com/office/drawing/2014/chartex" xmlns:cx1="http://schemas.microsoft.com/office/drawing/2015/9/8/chartex" xmlns:cx2="http://schemas.microsoft.com/office/drawing/2015/10/21/chartex" xmlns:cx3="http://schemas.microsoft.com/office/drawing/2016/5/9/chartex" xmlns:cx4="http://schemas.microsoft.com/office/drawing/2016/5/10/chartex" xmlns:cx5="http://schemas.microsoft.com/office/drawing/2016/5/11/chartex" xmlns:cx6="http://schemas.microsoft.com/office/drawing/2016/5/12/chartex" xmlns:cx7="http://schemas.microsoft.com/office/drawing/2016/5/13/chartex" xmlns:cx8="http://schemas.microsoft.com/office/drawing/2016/5/14/chartex" xmlns:mc="http://schemas.openxmlformats.org/markup-compatibility/2006" xmlns:aink="http://schemas.microsoft.com/office/drawing/2016/ink" xmlns:am3d="http://schemas.microsoft.com/office/drawing/2017/model3d" xmlns:o="urn:schemas-microsoft-com:office:office" xmlns:r="http://schemas.openxmlformats.org/officeDocument/2006/relationships" xmlns:m="http://schemas.openxmlformats.org/officeDocument/2006/math" xmlns:v="urn:schemas-microsoft-com:vml" xmlns:wp14="http://schemas.microsoft.com/office/word/2010/wordprocessingDrawing" xmlns:wp="http://schemas.openxmlformats.org/drawingml/2006/wordprocessingDrawing" xmlns:w10="urn:schemas-microsoft-com:office:word" xmlns:w="http://schemas.openxmlformats.org/wordprocessingml/2006/main" xmlns:w14="http://schemas.microsoft.com/office/word/2010/wordml" xmlns:w15="http://schemas.microsoft.com/office/word/2012/wordml" xmlns:w16cid="http://schemas.microsoft.com/office/word/2016/wordml/cid" xmlns:w16se="http://schemas.microsoft.com/office/word/2015/wordml/symex" xmlns:wpg="http://schemas.microsoft.com/office/word/2010/wordprocessingGroup" xmlns:wpi="http://schemas.microsoft.com/office/word/2010/wordprocessingInk" xmlns:wne="http://schemas.microsoft.com/office/word/2006/wordml" xmlns:wps="http://schemas.microsoft.com/office/word/2010/wordprocessingShape" mc:Ignorable="w14 w15 w16se w16cid wp14">
   <w:abstractNum w:abstractNumId="0" w15:restartNumberingAfterBreak="0">
     <w:nsid w:val="15510215"/>
     <w:multiLevelType w:val="hybridMultilevel"/>
@@ -2302,7 +2523,7 @@
 </file>
 
 <file path=word/styles.xml><?xml version="1.0" encoding="utf-8"?>
-<w:styles xmlns:mc="http://schemas.openxmlformats.org/markup-compatibility/2006" xmlns:r="http://schemas.openxmlformats.org/officeDocument/2006/relationships" xmlns:w="http://schemas.openxmlformats.org/wordprocessingml/2006/main" xmlns:w14="http://schemas.microsoft.com/office/word/2010/wordml" xmlns:w15="http://schemas.microsoft.com/office/word/2012/wordml" xmlns:w16se="http://schemas.microsoft.com/office/word/2015/wordml/symex" mc:Ignorable="w14 w15 w16se">
+<w:styles xmlns:mc="http://schemas.openxmlformats.org/markup-compatibility/2006" xmlns:r="http://schemas.openxmlformats.org/officeDocument/2006/relationships" xmlns:w="http://schemas.openxmlformats.org/wordprocessingml/2006/main" xmlns:w14="http://schemas.microsoft.com/office/word/2010/wordml" xmlns:w15="http://schemas.microsoft.com/office/word/2012/wordml" xmlns:w16cid="http://schemas.microsoft.com/office/word/2016/wordml/cid" xmlns:w16se="http://schemas.microsoft.com/office/word/2015/wordml/symex" mc:Ignorable="w14 w15 w16se w16cid">
   <w:docDefaults>
     <w:rPrDefault>
       <w:rPr>
@@ -2828,7 +3049,7 @@
 </file>
 
 <file path=word/glossary/document.xml><?xml version="1.0" encoding="utf-8"?>
-<w:glossaryDocument xmlns:wpc="http://schemas.microsoft.com/office/word/2010/wordprocessingCanvas" xmlns:cx="http://schemas.microsoft.com/office/drawing/2014/chartex" xmlns:cx1="http://schemas.microsoft.com/office/drawing/2015/9/8/chartex" xmlns:cx2="http://schemas.microsoft.com/office/drawing/2015/10/21/chartex" xmlns:cx3="http://schemas.microsoft.com/office/drawing/2016/5/9/chartex" xmlns:cx4="http://schemas.microsoft.com/office/drawing/2016/5/10/chartex" xmlns:cx5="http://schemas.microsoft.com/office/drawing/2016/5/11/chartex" xmlns:cx6="http://schemas.microsoft.com/office/drawing/2016/5/12/chartex" xmlns:cx7="http://schemas.microsoft.com/office/drawing/2016/5/13/chartex" xmlns:cx8="http://schemas.microsoft.com/office/drawing/2016/5/14/chartex" xmlns:mc="http://schemas.openxmlformats.org/markup-compatibility/2006" xmlns:aink="http://schemas.microsoft.com/office/drawing/2016/ink" xmlns:am3d="http://schemas.microsoft.com/office/drawing/2017/model3d" xmlns:o="urn:schemas-microsoft-com:office:office" xmlns:r="http://schemas.openxmlformats.org/officeDocument/2006/relationships" xmlns:m="http://schemas.openxmlformats.org/officeDocument/2006/math" xmlns:v="urn:schemas-microsoft-com:vml" xmlns:wp14="http://schemas.microsoft.com/office/word/2010/wordprocessingDrawing" xmlns:wp="http://schemas.openxmlformats.org/drawingml/2006/wordprocessingDrawing" xmlns:w10="urn:schemas-microsoft-com:office:word" xmlns:w="http://schemas.openxmlformats.org/wordprocessingml/2006/main" xmlns:w14="http://schemas.microsoft.com/office/word/2010/wordml" xmlns:w15="http://schemas.microsoft.com/office/word/2012/wordml" xmlns:w16se="http://schemas.microsoft.com/office/word/2015/wordml/symex" xmlns:wpg="http://schemas.microsoft.com/office/word/2010/wordprocessingGroup" xmlns:wpi="http://schemas.microsoft.com/office/word/2010/wordprocessingInk" xmlns:wne="http://schemas.microsoft.com/office/word/2006/wordml" xmlns:wps="http://schemas.microsoft.com/office/word/2010/wordprocessingShape" mc:Ignorable="w14 w15 w16se wp14">
+<w:glossaryDocument xmlns:wpc="http://schemas.microsoft.com/office/word/2010/wordprocessingCanvas" xmlns:cx="http://schemas.microsoft.com/office/drawing/2014/chartex" xmlns:cx1="http://schemas.microsoft.com/office/drawing/2015/9/8/chartex" xmlns:cx2="http://schemas.microsoft.com/office/drawing/2015/10/21/chartex" xmlns:cx3="http://schemas.microsoft.com/office/drawing/2016/5/9/chartex" xmlns:cx4="http://schemas.microsoft.com/office/drawing/2016/5/10/chartex" xmlns:cx5="http://schemas.microsoft.com/office/drawing/2016/5/11/chartex" xmlns:cx6="http://schemas.microsoft.com/office/drawing/2016/5/12/chartex" xmlns:cx7="http://schemas.microsoft.com/office/drawing/2016/5/13/chartex" xmlns:cx8="http://schemas.microsoft.com/office/drawing/2016/5/14/chartex" xmlns:mc="http://schemas.openxmlformats.org/markup-compatibility/2006" xmlns:aink="http://schemas.microsoft.com/office/drawing/2016/ink" xmlns:am3d="http://schemas.microsoft.com/office/drawing/2017/model3d" xmlns:o="urn:schemas-microsoft-com:office:office" xmlns:r="http://schemas.openxmlformats.org/officeDocument/2006/relationships" xmlns:m="http://schemas.openxmlformats.org/officeDocument/2006/math" xmlns:v="urn:schemas-microsoft-com:vml" xmlns:wp14="http://schemas.microsoft.com/office/word/2010/wordprocessingDrawing" xmlns:wp="http://schemas.openxmlformats.org/drawingml/2006/wordprocessingDrawing" xmlns:w10="urn:schemas-microsoft-com:office:word" xmlns:w="http://schemas.openxmlformats.org/wordprocessingml/2006/main" xmlns:w14="http://schemas.microsoft.com/office/word/2010/wordml" xmlns:w15="http://schemas.microsoft.com/office/word/2012/wordml" xmlns:w16cid="http://schemas.microsoft.com/office/word/2016/wordml/cid" xmlns:w16se="http://schemas.microsoft.com/office/word/2015/wordml/symex" xmlns:wpg="http://schemas.microsoft.com/office/word/2010/wordprocessingGroup" xmlns:wpi="http://schemas.microsoft.com/office/word/2010/wordprocessingInk" xmlns:wne="http://schemas.microsoft.com/office/word/2006/wordml" xmlns:wps="http://schemas.microsoft.com/office/word/2010/wordprocessingShape" mc:Ignorable="w14 w15 w16se w16cid wp14">
   <w:docParts>
     <w:docPart>
       <w:docPartPr>
@@ -2866,7 +3087,7 @@
 </file>
 
 <file path=word/glossary/fontTable.xml><?xml version="1.0" encoding="utf-8"?>
-<w:fonts xmlns:mc="http://schemas.openxmlformats.org/markup-compatibility/2006" xmlns:r="http://schemas.openxmlformats.org/officeDocument/2006/relationships" xmlns:w="http://schemas.openxmlformats.org/wordprocessingml/2006/main" xmlns:w14="http://schemas.microsoft.com/office/word/2010/wordml" xmlns:w15="http://schemas.microsoft.com/office/word/2012/wordml" xmlns:w16se="http://schemas.microsoft.com/office/word/2015/wordml/symex" mc:Ignorable="w14 w15 w16se">
+<w:fonts xmlns:mc="http://schemas.openxmlformats.org/markup-compatibility/2006" xmlns:r="http://schemas.openxmlformats.org/officeDocument/2006/relationships" xmlns:w="http://schemas.openxmlformats.org/wordprocessingml/2006/main" xmlns:w14="http://schemas.microsoft.com/office/word/2010/wordml" xmlns:w15="http://schemas.microsoft.com/office/word/2012/wordml" xmlns:w16cid="http://schemas.microsoft.com/office/word/2016/wordml/cid" xmlns:w16se="http://schemas.microsoft.com/office/word/2015/wordml/symex" mc:Ignorable="w14 w15 w16se w16cid">
   <w:font w:name="Symbol">
     <w:panose1 w:val="05050102010706020507"/>
     <w:charset w:val="02"/>
@@ -2913,7 +3134,7 @@
 </file>
 
 <file path=word/glossary/settings.xml><?xml version="1.0" encoding="utf-8"?>
-<w:settings xmlns:mc="http://schemas.openxmlformats.org/markup-compatibility/2006" xmlns:o="urn:schemas-microsoft-com:office:office" xmlns:r="http://schemas.openxmlformats.org/officeDocument/2006/relationships" xmlns:m="http://schemas.openxmlformats.org/officeDocument/2006/math" xmlns:v="urn:schemas-microsoft-com:vml" xmlns:w10="urn:schemas-microsoft-com:office:word" xmlns:w="http://schemas.openxmlformats.org/wordprocessingml/2006/main" xmlns:w14="http://schemas.microsoft.com/office/word/2010/wordml" xmlns:w15="http://schemas.microsoft.com/office/word/2012/wordml" xmlns:w16se="http://schemas.microsoft.com/office/word/2015/wordml/symex" xmlns:sl="http://schemas.openxmlformats.org/schemaLibrary/2006/main" mc:Ignorable="w14 w15 w16se">
+<w:settings xmlns:mc="http://schemas.openxmlformats.org/markup-compatibility/2006" xmlns:o="urn:schemas-microsoft-com:office:office" xmlns:r="http://schemas.openxmlformats.org/officeDocument/2006/relationships" xmlns:m="http://schemas.openxmlformats.org/officeDocument/2006/math" xmlns:v="urn:schemas-microsoft-com:vml" xmlns:w10="urn:schemas-microsoft-com:office:word" xmlns:w="http://schemas.openxmlformats.org/wordprocessingml/2006/main" xmlns:w14="http://schemas.microsoft.com/office/word/2010/wordml" xmlns:w15="http://schemas.microsoft.com/office/word/2012/wordml" xmlns:w16cid="http://schemas.microsoft.com/office/word/2016/wordml/cid" xmlns:w16se="http://schemas.microsoft.com/office/word/2015/wordml/symex" xmlns:sl="http://schemas.openxmlformats.org/schemaLibrary/2006/main" mc:Ignorable="w14 w15 w16se w16cid">
   <w:view w:val="normal"/>
   <w:defaultTabStop w:val="720"/>
   <w:characterSpacingControl w:val="doNotCompress"/>
@@ -2924,6 +3145,7 @@
     <w:compatSetting w:name="enableOpenTypeFeatures" w:uri="http://schemas.microsoft.com/office/word" w:val="1"/>
     <w:compatSetting w:name="doNotFlipMirrorIndents" w:uri="http://schemas.microsoft.com/office/word" w:val="1"/>
     <w:compatSetting w:name="differentiateMultirowTableHeaders" w:uri="http://schemas.microsoft.com/office/word" w:val="1"/>
+    <w:compatSetting w:name="useWord2013TrackBottomHyphenation" w:uri="http://schemas.microsoft.com/office/word" w:val="1"/>
   </w:compat>
   <w:rsids>
     <w:rsidRoot w:val="00FC6BD9"/>
@@ -2936,6 +3158,7 @@
     <w:rsid w:val="004443F0"/>
     <w:rsid w:val="00595029"/>
     <w:rsid w:val="007F6AF7"/>
+    <w:rsid w:val="00904023"/>
     <w:rsid w:val="009C0F70"/>
     <w:rsid w:val="00B50485"/>
     <w:rsid w:val="00BE59D0"/>
@@ -2968,7 +3191,7 @@
 </file>
 
 <file path=word/glossary/styles.xml><?xml version="1.0" encoding="utf-8"?>
-<w:styles xmlns:mc="http://schemas.openxmlformats.org/markup-compatibility/2006" xmlns:r="http://schemas.openxmlformats.org/officeDocument/2006/relationships" xmlns:w="http://schemas.openxmlformats.org/wordprocessingml/2006/main" xmlns:w14="http://schemas.microsoft.com/office/word/2010/wordml" xmlns:w15="http://schemas.microsoft.com/office/word/2012/wordml" xmlns:w16se="http://schemas.microsoft.com/office/word/2015/wordml/symex" mc:Ignorable="w14 w15 w16se">
+<w:styles xmlns:mc="http://schemas.openxmlformats.org/markup-compatibility/2006" xmlns:r="http://schemas.openxmlformats.org/officeDocument/2006/relationships" xmlns:w="http://schemas.openxmlformats.org/wordprocessingml/2006/main" xmlns:w14="http://schemas.microsoft.com/office/word/2010/wordml" xmlns:w15="http://schemas.microsoft.com/office/word/2012/wordml" xmlns:w16cid="http://schemas.microsoft.com/office/word/2016/wordml/cid" xmlns:w16se="http://schemas.microsoft.com/office/word/2015/wordml/symex" mc:Ignorable="w14 w15 w16se w16cid">
   <w:docDefaults>
     <w:rPrDefault>
       <w:rPr>
@@ -3426,7 +3649,7 @@
 </file>
 
 <file path=word/glossary/webSettings.xml><?xml version="1.0" encoding="utf-8"?>
-<w:webSettings xmlns:mc="http://schemas.openxmlformats.org/markup-compatibility/2006" xmlns:r="http://schemas.openxmlformats.org/officeDocument/2006/relationships" xmlns:w="http://schemas.openxmlformats.org/wordprocessingml/2006/main" xmlns:w14="http://schemas.microsoft.com/office/word/2010/wordml" xmlns:w15="http://schemas.microsoft.com/office/word/2012/wordml" xmlns:w16se="http://schemas.microsoft.com/office/word/2015/wordml/symex" mc:Ignorable="w14 w15 w16se">
+<w:webSettings xmlns:mc="http://schemas.openxmlformats.org/markup-compatibility/2006" xmlns:r="http://schemas.openxmlformats.org/officeDocument/2006/relationships" xmlns:w="http://schemas.openxmlformats.org/wordprocessingml/2006/main" xmlns:w14="http://schemas.microsoft.com/office/word/2010/wordml" xmlns:w15="http://schemas.microsoft.com/office/word/2012/wordml" xmlns:w16cid="http://schemas.microsoft.com/office/word/2016/wordml/cid" xmlns:w16se="http://schemas.microsoft.com/office/word/2015/wordml/symex" mc:Ignorable="w14 w15 w16se w16cid">
   <w:optimizeForBrowser/>
   <w:allowPNG/>
 </w:webSettings>

</xml_diff>

<commit_message>
Further tweeks to the CV and portfolio
</commit_message>
<xml_diff>
--- a/src/FlaveSite/wwwroot/files/cv/David Smith CV.docx
+++ b/src/FlaveSite/wwwroot/files/cv/David Smith CV.docx
@@ -631,8 +631,6 @@
         </w:rPr>
         <w:t xml:space="preserve"> Class Honours]</w:t>
       </w:r>
-      <w:bookmarkStart w:id="3" w:name="_GoBack"/>
-      <w:bookmarkEnd w:id="3"/>
       <w:r>
         <w:t xml:space="preserve"> and Technical Games Production (Level 5)</w:t>
       </w:r>
@@ -676,8 +674,12 @@
       </w:r>
       <w:proofErr w:type="gramEnd"/>
       <w:r>
-        <w:t xml:space="preserve"> Giants and presenting a game, Scientific Adventures of a Husky in Space, to Media Molecule, which won against games developed by other Students. I was awarded First-Class Honours in Technical Games Production and the Group Game Development Project is ongoing.</w:t>
-      </w:r>
+        <w:t xml:space="preserve"> Giants and presenting a game, Scientific Adventures of a Husky in Space, to Media Molecule, which won against games developed by other Students. </w:t>
+      </w:r>
+    </w:p>
+    <w:p>
+      <w:bookmarkStart w:id="3" w:name="_GoBack"/>
+      <w:bookmarkEnd w:id="3"/>
     </w:p>
     <w:p>
       <w:pPr>
@@ -1412,6 +1414,12 @@
               <w:rPr>
                 <w:u w:val="single"/>
               </w:rPr>
+              <w:br/>
+            </w:r>
+            <w:r>
+              <w:rPr>
+                <w:u w:val="single"/>
+              </w:rPr>
               <w:t>Megan Buckley</w:t>
             </w:r>
             <w:r>
@@ -1473,6 +1481,12 @@
             </w:pPr>
             <w:bookmarkStart w:id="7" w:name="OLE_LINK6"/>
             <w:bookmarkStart w:id="8" w:name="OLE_LINK7"/>
+            <w:r>
+              <w:rPr>
+                <w:u w:val="single"/>
+              </w:rPr>
+              <w:br/>
+            </w:r>
             <w:r>
               <w:rPr>
                 <w:u w:val="single"/>
@@ -3150,6 +3164,7 @@
   <w:rsids>
     <w:rsidRoot w:val="00FC6BD9"/>
     <w:rsid w:val="0001214B"/>
+    <w:rsid w:val="00155305"/>
     <w:rsid w:val="00196E62"/>
     <w:rsid w:val="001C37E8"/>
     <w:rsid w:val="00297FDB"/>

</xml_diff>

<commit_message>
An extra page sneaked onto the CV. Removing.
</commit_message>
<xml_diff>
--- a/src/FlaveSite/wwwroot/files/cv/David Smith CV.docx
+++ b/src/FlaveSite/wwwroot/files/cv/David Smith CV.docx
@@ -677,10 +677,7 @@
         <w:t xml:space="preserve"> Giants and presenting a game, Scientific Adventures of a Husky in Space, to Media Molecule, which won against games developed by other Students. </w:t>
       </w:r>
     </w:p>
-    <w:p>
-      <w:bookmarkStart w:id="3" w:name="_GoBack"/>
-      <w:bookmarkEnd w:id="3"/>
-    </w:p>
+    <w:p/>
     <w:p>
       <w:pPr>
         <w:pStyle w:val="ListParagraph"/>
@@ -937,13 +934,13 @@
       <w:r>
         <w:t xml:space="preserve">Development Methodologies such as Kanban, Pair Programming, Continuous </w:t>
       </w:r>
-      <w:bookmarkStart w:id="4" w:name="OLE_LINK1"/>
-      <w:bookmarkStart w:id="5" w:name="OLE_LINK2"/>
+      <w:bookmarkStart w:id="3" w:name="OLE_LINK1"/>
+      <w:bookmarkStart w:id="4" w:name="OLE_LINK2"/>
       <w:r>
         <w:t>Integration</w:t>
       </w:r>
+      <w:bookmarkEnd w:id="3"/>
       <w:bookmarkEnd w:id="4"/>
-      <w:bookmarkEnd w:id="5"/>
       <w:r>
         <w:t>, Test-Driven Development and more</w:t>
       </w:r>
@@ -1024,7 +1021,7 @@
           <w:u w:val="single"/>
         </w:rPr>
       </w:pPr>
-      <w:bookmarkStart w:id="6" w:name="OLE_LINK3"/>
+      <w:bookmarkStart w:id="5" w:name="OLE_LINK3"/>
     </w:p>
     <w:p>
       <w:pPr>
@@ -1136,7 +1133,7 @@
               <w:bottom w:val="single" w:sz="12" w:space="0" w:color="auto"/>
             </w:tcBorders>
           </w:tcPr>
-          <w:bookmarkEnd w:id="6"/>
+          <w:bookmarkEnd w:id="5"/>
           <w:p>
             <w:r>
               <w:rPr>
@@ -1410,12 +1407,8 @@
                 <w:u w:val="single"/>
               </w:rPr>
             </w:pPr>
-            <w:r>
-              <w:rPr>
-                <w:u w:val="single"/>
-              </w:rPr>
-              <w:br/>
-            </w:r>
+            <w:bookmarkStart w:id="6" w:name="_GoBack"/>
+            <w:bookmarkEnd w:id="6"/>
             <w:r>
               <w:rPr>
                 <w:u w:val="single"/>
@@ -1481,12 +1474,6 @@
             </w:pPr>
             <w:bookmarkStart w:id="7" w:name="OLE_LINK6"/>
             <w:bookmarkStart w:id="8" w:name="OLE_LINK7"/>
-            <w:r>
-              <w:rPr>
-                <w:u w:val="single"/>
-              </w:rPr>
-              <w:br/>
-            </w:r>
             <w:r>
               <w:rPr>
                 <w:u w:val="single"/>
@@ -3170,6 +3157,7 @@
     <w:rsid w:val="00297FDB"/>
     <w:rsid w:val="002F56A3"/>
     <w:rsid w:val="003C3769"/>
+    <w:rsid w:val="003E7F40"/>
     <w:rsid w:val="004443F0"/>
     <w:rsid w:val="00595029"/>
     <w:rsid w:val="007F6AF7"/>

</xml_diff>